<commit_message>
Aula 2 - Conversor de moedas
</commit_message>
<xml_diff>
--- a/Anotações.docx
+++ b/Anotações.docx
@@ -153,12 +153,10 @@
         <w:t xml:space="preserve">Para acessar um valor dentro de um objeto, basta adicionar o nome do </w:t>
       </w:r>
       <w:proofErr w:type="spellStart"/>
-      <w:proofErr w:type="gramStart"/>
       <w:r>
         <w:t>objeto.nomeValor</w:t>
       </w:r>
       <w:proofErr w:type="spellEnd"/>
-      <w:proofErr w:type="gramEnd"/>
       <w:r>
         <w:t>.</w:t>
       </w:r>
@@ -260,15 +258,7 @@
         <w:t xml:space="preserve">; </w:t>
       </w:r>
       <w:r>
-        <w:t>//</w:t>
-      </w:r>
-      <w:proofErr w:type="gramStart"/>
-      <w:r>
-        <w:t>Definindo</w:t>
-      </w:r>
-      <w:proofErr w:type="gramEnd"/>
-      <w:r>
-        <w:t xml:space="preserve"> um </w:t>
+        <w:t xml:space="preserve">//Definindo um </w:t>
       </w:r>
       <w:proofErr w:type="spellStart"/>
       <w:r>
@@ -299,15 +289,7 @@
       </w:r>
       <w:proofErr w:type="spellEnd"/>
       <w:r>
-        <w:t xml:space="preserve"> = [26,45,50,17]; //</w:t>
-      </w:r>
-      <w:proofErr w:type="gramStart"/>
-      <w:r>
-        <w:t>Definindo</w:t>
-      </w:r>
-      <w:proofErr w:type="gramEnd"/>
-      <w:r>
-        <w:t xml:space="preserve"> um </w:t>
+        <w:t xml:space="preserve"> = [26,45,50,17]; //Definindo um </w:t>
       </w:r>
       <w:proofErr w:type="spellStart"/>
       <w:r>
@@ -320,17 +302,12 @@
         <w:t>console.log(</w:t>
       </w:r>
       <w:proofErr w:type="spellStart"/>
-      <w:proofErr w:type="gramStart"/>
       <w:r>
         <w:t>familia</w:t>
       </w:r>
       <w:proofErr w:type="spellEnd"/>
       <w:r>
-        <w:t>[</w:t>
-      </w:r>
-      <w:proofErr w:type="gramEnd"/>
-      <w:r>
-        <w:t>0]);</w:t>
+        <w:t>[0]);</w:t>
       </w:r>
     </w:p>
     <w:p>
@@ -363,17 +340,12 @@
         <w:t xml:space="preserve"> </w:t>
       </w:r>
       <w:proofErr w:type="spellStart"/>
-      <w:proofErr w:type="gramStart"/>
       <w:r>
         <w:t>resetaCor</w:t>
       </w:r>
       <w:proofErr w:type="spellEnd"/>
       <w:r>
-        <w:t>(</w:t>
-      </w:r>
-      <w:proofErr w:type="gramEnd"/>
-      <w:r>
-        <w:t>){</w:t>
+        <w:t>(){</w:t>
       </w:r>
     </w:p>
     <w:p>
@@ -449,23 +421,7 @@
       </w:r>
       <w:proofErr w:type="spellEnd"/>
       <w:r>
-        <w:t xml:space="preserve"> tipo = dinheiro &gt; </w:t>
-      </w:r>
-      <w:proofErr w:type="gramStart"/>
-      <w:r>
-        <w:t>100 ?</w:t>
-      </w:r>
-      <w:proofErr w:type="gramEnd"/>
-      <w:r>
-        <w:t xml:space="preserve"> 'premium</w:t>
-      </w:r>
-      <w:proofErr w:type="gramStart"/>
-      <w:r>
-        <w:t>' :</w:t>
-      </w:r>
-      <w:proofErr w:type="gramEnd"/>
-      <w:r>
-        <w:t xml:space="preserve"> 'normal';</w:t>
+        <w:t xml:space="preserve"> tipo = dinheiro &gt; 100 ? 'premium' : 'normal';</w:t>
       </w:r>
     </w:p>
     <w:p>
@@ -494,13 +450,8 @@
       </w:r>
     </w:p>
     <w:p>
-      <w:proofErr w:type="gramStart"/>
-      <w:r>
-        <w:t>Console.log(</w:t>
-      </w:r>
-      <w:proofErr w:type="gramEnd"/>
-      <w:r>
-        <w:t xml:space="preserve">‘’) </w:t>
+      <w:r>
+        <w:t xml:space="preserve">Console.log(‘’) </w:t>
       </w:r>
       <w:r>
         <w:sym w:font="Wingdings" w:char="F0E0"/>
@@ -612,6 +563,409 @@
           <w:szCs w:val="24"/>
         </w:rPr>
         <w:t xml:space="preserve"> -&gt; Utilizado para limitar as casas decimais</w:t>
+      </w:r>
+    </w:p>
+    <w:p>
+      <w:pPr>
+        <w:rPr>
+          <w:sz w:val="24"/>
+          <w:szCs w:val="24"/>
+        </w:rPr>
+      </w:pPr>
+    </w:p>
+    <w:p>
+      <w:pPr>
+        <w:rPr>
+          <w:sz w:val="24"/>
+          <w:szCs w:val="24"/>
+        </w:rPr>
+      </w:pPr>
+      <w:proofErr w:type="spellStart"/>
+      <w:r>
+        <w:rPr>
+          <w:sz w:val="24"/>
+          <w:szCs w:val="24"/>
+        </w:rPr>
+        <w:lastRenderedPageBreak/>
+        <w:t>function</w:t>
+      </w:r>
+      <w:proofErr w:type="spellEnd"/>
+      <w:r>
+        <w:rPr>
+          <w:sz w:val="24"/>
+          <w:szCs w:val="24"/>
+        </w:rPr>
+        <w:t xml:space="preserve"> </w:t>
+      </w:r>
+      <w:proofErr w:type="spellStart"/>
+      <w:r>
+        <w:rPr>
+          <w:sz w:val="24"/>
+          <w:szCs w:val="24"/>
+        </w:rPr>
+        <w:t>nomeDaFunção</w:t>
+      </w:r>
+      <w:proofErr w:type="spellEnd"/>
+      <w:r>
+        <w:rPr>
+          <w:sz w:val="24"/>
+          <w:szCs w:val="24"/>
+        </w:rPr>
+        <w:t>(){</w:t>
+      </w:r>
+    </w:p>
+    <w:p>
+      <w:pPr>
+        <w:rPr>
+          <w:sz w:val="24"/>
+          <w:szCs w:val="24"/>
+        </w:rPr>
+      </w:pPr>
+      <w:r>
+        <w:rPr>
+          <w:sz w:val="24"/>
+          <w:szCs w:val="24"/>
+        </w:rPr>
+        <w:t>} -&gt; Assim terá uma função criada para ser utilizada quando algo for clicado ou para chama-la durante a execução do código.</w:t>
+      </w:r>
+    </w:p>
+    <w:p>
+      <w:pPr>
+        <w:rPr>
+          <w:sz w:val="24"/>
+          <w:szCs w:val="24"/>
+        </w:rPr>
+      </w:pPr>
+      <w:proofErr w:type="spellStart"/>
+      <w:r>
+        <w:rPr>
+          <w:sz w:val="24"/>
+          <w:szCs w:val="24"/>
+        </w:rPr>
+        <w:t>document.getElementById</w:t>
+      </w:r>
+      <w:proofErr w:type="spellEnd"/>
+      <w:r>
+        <w:rPr>
+          <w:sz w:val="24"/>
+          <w:szCs w:val="24"/>
+        </w:rPr>
+        <w:t>(“ID do elemento”).</w:t>
+      </w:r>
+      <w:proofErr w:type="spellStart"/>
+      <w:r>
+        <w:rPr>
+          <w:sz w:val="24"/>
+          <w:szCs w:val="24"/>
+        </w:rPr>
+        <w:t>value</w:t>
+      </w:r>
+      <w:proofErr w:type="spellEnd"/>
+      <w:r>
+        <w:rPr>
+          <w:sz w:val="24"/>
+          <w:szCs w:val="24"/>
+        </w:rPr>
+        <w:t xml:space="preserve"> -&gt; Retorna o valor de um elemento do HTML de acordo com o ID.</w:t>
+      </w:r>
+    </w:p>
+    <w:p>
+      <w:pPr>
+        <w:rPr>
+          <w:sz w:val="24"/>
+          <w:szCs w:val="24"/>
+        </w:rPr>
+      </w:pPr>
+      <w:proofErr w:type="spellStart"/>
+      <w:r>
+        <w:rPr>
+          <w:sz w:val="24"/>
+          <w:szCs w:val="24"/>
+        </w:rPr>
+        <w:t>parseInt</w:t>
+      </w:r>
+      <w:proofErr w:type="spellEnd"/>
+      <w:r>
+        <w:rPr>
+          <w:sz w:val="24"/>
+          <w:szCs w:val="24"/>
+        </w:rPr>
+        <w:t xml:space="preserve">() -&gt; Transforma a </w:t>
+      </w:r>
+      <w:proofErr w:type="spellStart"/>
+      <w:r>
+        <w:rPr>
+          <w:sz w:val="24"/>
+          <w:szCs w:val="24"/>
+        </w:rPr>
+        <w:t>string</w:t>
+      </w:r>
+      <w:proofErr w:type="spellEnd"/>
+      <w:r>
+        <w:rPr>
+          <w:sz w:val="24"/>
+          <w:szCs w:val="24"/>
+        </w:rPr>
+        <w:t xml:space="preserve"> em inteiro</w:t>
+      </w:r>
+    </w:p>
+    <w:p>
+      <w:pPr>
+        <w:rPr>
+          <w:sz w:val="24"/>
+          <w:szCs w:val="24"/>
+        </w:rPr>
+      </w:pPr>
+      <w:proofErr w:type="spellStart"/>
+      <w:r>
+        <w:rPr>
+          <w:sz w:val="24"/>
+          <w:szCs w:val="24"/>
+        </w:rPr>
+        <w:t>parseFloat</w:t>
+      </w:r>
+      <w:proofErr w:type="spellEnd"/>
+      <w:r>
+        <w:rPr>
+          <w:sz w:val="24"/>
+          <w:szCs w:val="24"/>
+        </w:rPr>
+        <w:t xml:space="preserve">() -&gt; Transforma a </w:t>
+      </w:r>
+      <w:proofErr w:type="spellStart"/>
+      <w:r>
+        <w:rPr>
+          <w:sz w:val="24"/>
+          <w:szCs w:val="24"/>
+        </w:rPr>
+        <w:t>string</w:t>
+      </w:r>
+      <w:proofErr w:type="spellEnd"/>
+      <w:r>
+        <w:rPr>
+          <w:sz w:val="24"/>
+          <w:szCs w:val="24"/>
+        </w:rPr>
+        <w:t xml:space="preserve"> em um número real.</w:t>
+      </w:r>
+    </w:p>
+    <w:p>
+      <w:pPr>
+        <w:rPr>
+          <w:sz w:val="24"/>
+          <w:szCs w:val="24"/>
+        </w:rPr>
+      </w:pPr>
+      <w:r>
+        <w:rPr>
+          <w:sz w:val="24"/>
+          <w:szCs w:val="24"/>
+        </w:rPr>
+        <w:t xml:space="preserve">Utilizar o </w:t>
+      </w:r>
+      <w:proofErr w:type="spellStart"/>
+      <w:r>
+        <w:rPr>
+          <w:sz w:val="24"/>
+          <w:szCs w:val="24"/>
+        </w:rPr>
+        <w:t>innerHTML</w:t>
+      </w:r>
+      <w:proofErr w:type="spellEnd"/>
+      <w:r>
+        <w:rPr>
+          <w:sz w:val="24"/>
+          <w:szCs w:val="24"/>
+        </w:rPr>
+        <w:t xml:space="preserve"> quando precisar inserir uma informação dentro de uma </w:t>
+      </w:r>
+      <w:proofErr w:type="spellStart"/>
+      <w:r>
+        <w:rPr>
+          <w:sz w:val="24"/>
+          <w:szCs w:val="24"/>
+        </w:rPr>
+        <w:t>tag</w:t>
+      </w:r>
+      <w:proofErr w:type="spellEnd"/>
+      <w:r>
+        <w:rPr>
+          <w:sz w:val="24"/>
+          <w:szCs w:val="24"/>
+        </w:rPr>
+        <w:t xml:space="preserve"> selecionada no </w:t>
+      </w:r>
+      <w:proofErr w:type="spellStart"/>
+      <w:r>
+        <w:rPr>
+          <w:sz w:val="24"/>
+          <w:szCs w:val="24"/>
+        </w:rPr>
+        <w:t>html</w:t>
+      </w:r>
+      <w:proofErr w:type="spellEnd"/>
+      <w:r>
+        <w:rPr>
+          <w:sz w:val="24"/>
+          <w:szCs w:val="24"/>
+        </w:rPr>
+        <w:t>.</w:t>
+      </w:r>
+    </w:p>
+    <w:p>
+      <w:pPr>
+        <w:rPr>
+          <w:sz w:val="24"/>
+          <w:szCs w:val="24"/>
+        </w:rPr>
+      </w:pPr>
+      <w:proofErr w:type="spellStart"/>
+      <w:r>
+        <w:rPr>
+          <w:sz w:val="24"/>
+          <w:szCs w:val="24"/>
+        </w:rPr>
+        <w:t>querySelector</w:t>
+      </w:r>
+      <w:proofErr w:type="spellEnd"/>
+      <w:r>
+        <w:rPr>
+          <w:sz w:val="24"/>
+          <w:szCs w:val="24"/>
+        </w:rPr>
+        <w:t>()</w:t>
+      </w:r>
+      <w:r>
+        <w:rPr>
+          <w:sz w:val="24"/>
+          <w:szCs w:val="24"/>
+        </w:rPr>
+        <w:t xml:space="preserve"> -&gt; </w:t>
+      </w:r>
+      <w:r>
+        <w:rPr>
+          <w:sz w:val="24"/>
+          <w:szCs w:val="24"/>
+        </w:rPr>
+        <w:t>Retorna o primeiro elemento dentro do docume</w:t>
+      </w:r>
+      <w:r>
+        <w:rPr>
+          <w:sz w:val="24"/>
+          <w:szCs w:val="24"/>
+        </w:rPr>
+        <w:t>n</w:t>
+      </w:r>
+      <w:r>
+        <w:rPr>
+          <w:sz w:val="24"/>
+          <w:szCs w:val="24"/>
+        </w:rPr>
+        <w:t xml:space="preserve">to que foi especificado pelo seletor. O </w:t>
+      </w:r>
+      <w:proofErr w:type="spellStart"/>
+      <w:r>
+        <w:rPr>
+          <w:sz w:val="24"/>
+          <w:szCs w:val="24"/>
+        </w:rPr>
+        <w:t>querySelector</w:t>
+      </w:r>
+      <w:proofErr w:type="spellEnd"/>
+      <w:r>
+        <w:rPr>
+          <w:sz w:val="24"/>
+          <w:szCs w:val="24"/>
+        </w:rPr>
+        <w:t xml:space="preserve">() aceita os atributos ids, classes e outros </w:t>
+      </w:r>
+      <w:proofErr w:type="spellStart"/>
+      <w:r>
+        <w:rPr>
+          <w:sz w:val="24"/>
+          <w:szCs w:val="24"/>
+        </w:rPr>
+        <w:t>parametros</w:t>
+      </w:r>
+      <w:proofErr w:type="spellEnd"/>
+      <w:r>
+        <w:rPr>
+          <w:sz w:val="24"/>
+          <w:szCs w:val="24"/>
+        </w:rPr>
+        <w:t xml:space="preserve"> de seleção.</w:t>
+      </w:r>
+    </w:p>
+    <w:p>
+      <w:pPr>
+        <w:rPr>
+          <w:sz w:val="24"/>
+          <w:szCs w:val="24"/>
+        </w:rPr>
+      </w:pPr>
+      <w:r>
+        <w:rPr>
+          <w:noProof/>
+        </w:rPr>
+        <w:drawing>
+          <wp:inline distT="0" distB="0" distL="0" distR="0" wp14:anchorId="43CB932E" wp14:editId="7E1D7540">
+            <wp:extent cx="5400040" cy="1050925"/>
+            <wp:effectExtent l="0" t="0" r="0" b="0"/>
+            <wp:docPr id="1" name="Imagem 1"/>
+            <wp:cNvGraphicFramePr>
+              <a:graphicFrameLocks xmlns:a="http://schemas.openxmlformats.org/drawingml/2006/main" noChangeAspect="1"/>
+            </wp:cNvGraphicFramePr>
+            <a:graphic xmlns:a="http://schemas.openxmlformats.org/drawingml/2006/main">
+              <a:graphicData uri="http://schemas.openxmlformats.org/drawingml/2006/picture">
+                <pic:pic xmlns:pic="http://schemas.openxmlformats.org/drawingml/2006/picture">
+                  <pic:nvPicPr>
+                    <pic:cNvPr id="1" name=""/>
+                    <pic:cNvPicPr/>
+                  </pic:nvPicPr>
+                  <pic:blipFill>
+                    <a:blip r:embed="rId6"/>
+                    <a:stretch>
+                      <a:fillRect/>
+                    </a:stretch>
+                  </pic:blipFill>
+                  <pic:spPr>
+                    <a:xfrm>
+                      <a:off x="0" y="0"/>
+                      <a:ext cx="5400040" cy="1050925"/>
+                    </a:xfrm>
+                    <a:prstGeom prst="rect">
+                      <a:avLst/>
+                    </a:prstGeom>
+                  </pic:spPr>
+                </pic:pic>
+              </a:graphicData>
+            </a:graphic>
+          </wp:inline>
+        </w:drawing>
+      </w:r>
+    </w:p>
+    <w:p>
+      <w:pPr>
+        <w:rPr>
+          <w:sz w:val="24"/>
+          <w:szCs w:val="24"/>
+        </w:rPr>
+      </w:pPr>
+      <w:proofErr w:type="spellStart"/>
+      <w:r>
+        <w:rPr>
+          <w:sz w:val="24"/>
+          <w:szCs w:val="24"/>
+        </w:rPr>
+        <w:t>getElementById</w:t>
+      </w:r>
+      <w:proofErr w:type="spellEnd"/>
+      <w:r>
+        <w:rPr>
+          <w:sz w:val="24"/>
+          <w:szCs w:val="24"/>
+        </w:rPr>
+        <w:t>() -&gt; Retorna apenas um elemento selecionando ele pelo ID.</w:t>
       </w:r>
     </w:p>
     <w:sectPr>

</xml_diff>

<commit_message>
Correções/Alterações do projeto e aulas
</commit_message>
<xml_diff>
--- a/Anotações.docx
+++ b/Anotações.docx
@@ -4,15 +4,16 @@
   <w:body>
     <w:p>
       <w:r>
-        <w:t xml:space="preserve">Importante é adicionar o script no HTML para localizar o arquivo, nesse caso na HEAD utilize &lt;script </w:t>
-      </w:r>
-      <w:proofErr w:type="spellStart"/>
-      <w:r>
-        <w:t>src</w:t>
-      </w:r>
-      <w:proofErr w:type="spellEnd"/>
-      <w:r>
-        <w:t>=</w:t>
+        <w:t>JavaScript possui tipagem dinâmica, no caso ele define o tipo enquanto o programa está rodado, ao contrário de outras linguagens como C, C#, Java, onde o tipo é definido ao declarar uma variável.</w:t>
+      </w:r>
+      <w:r>
+        <w:br/>
+        <w:t>Tipos primitivos JavaScript -&gt; Number, string, null, boolean, undefined</w:t>
+      </w:r>
+    </w:p>
+    <w:p>
+      <w:r>
+        <w:t>Importante é adicionar o script no HTML para localizar o arquivo, nesse caso na HEAD utilize &lt;script src=</w:t>
       </w:r>
       <w:r>
         <w:t xml:space="preserve"> “</w:t>
@@ -24,39 +25,7 @@
     <w:p>
       <w:r>
         <w:br/>
-        <w:t xml:space="preserve">Utilizar na declaração de variáveis var, </w:t>
-      </w:r>
-      <w:proofErr w:type="spellStart"/>
-      <w:r>
-        <w:t>let</w:t>
-      </w:r>
-      <w:proofErr w:type="spellEnd"/>
-      <w:r>
-        <w:t xml:space="preserve"> ou </w:t>
-      </w:r>
-      <w:proofErr w:type="spellStart"/>
-      <w:r>
-        <w:t>const</w:t>
-      </w:r>
-      <w:proofErr w:type="spellEnd"/>
-      <w:r>
-        <w:t xml:space="preserve">, além disso é importante lembrar que seria Case </w:t>
-      </w:r>
-      <w:proofErr w:type="spellStart"/>
-      <w:r>
-        <w:t>sensitive</w:t>
-      </w:r>
-      <w:proofErr w:type="spellEnd"/>
-      <w:r>
-        <w:t xml:space="preserve">, ou seja, </w:t>
-      </w:r>
-      <w:proofErr w:type="spellStart"/>
-      <w:r>
-        <w:t>JavaScript</w:t>
-      </w:r>
-      <w:proofErr w:type="spellEnd"/>
-      <w:r>
-        <w:t xml:space="preserve"> considera variáveis diferentes se utilizar maiúsculo e minúsculo. </w:t>
+        <w:t xml:space="preserve">Utilizar na declaração de variáveis var, let ou const, além disso é importante lembrar que seria Case sensitive, ou seja, JavaScript considera variáveis diferentes se utilizar maiúsculo e minúsculo. </w:t>
       </w:r>
     </w:p>
     <w:p>
@@ -71,13 +40,8 @@
       </w:r>
     </w:p>
     <w:p>
-      <w:proofErr w:type="spellStart"/>
-      <w:r>
-        <w:t>let</w:t>
-      </w:r>
-      <w:proofErr w:type="spellEnd"/>
-      <w:r>
-        <w:t xml:space="preserve"> </w:t>
+      <w:r>
+        <w:t xml:space="preserve">let </w:t>
       </w:r>
       <w:r>
         <w:sym w:font="Wingdings" w:char="F0E0"/>
@@ -87,13 +51,8 @@
       </w:r>
     </w:p>
     <w:p>
-      <w:proofErr w:type="spellStart"/>
-      <w:r>
-        <w:t>const</w:t>
-      </w:r>
-      <w:proofErr w:type="spellEnd"/>
-      <w:r>
-        <w:t xml:space="preserve"> </w:t>
+      <w:r>
+        <w:t xml:space="preserve">const </w:t>
       </w:r>
       <w:r>
         <w:sym w:font="Wingdings" w:char="F0E0"/>
@@ -105,28 +64,12 @@
     <w:p/>
     <w:p>
       <w:r>
-        <w:t xml:space="preserve">O essencial é declarar a variável no estilo </w:t>
-      </w:r>
-      <w:proofErr w:type="spellStart"/>
-      <w:r>
-        <w:t>camelCase</w:t>
-      </w:r>
-      <w:proofErr w:type="spellEnd"/>
-      <w:r>
-        <w:t>, começando com uma primeira palavra minúscula e caso necessite de uma segunda deixar junto e iniciar em maiúscula.</w:t>
-      </w:r>
-    </w:p>
-    <w:p>
-      <w:r>
-        <w:t xml:space="preserve">Caso seja necessário alterar os valores da variável, utilizar o Let, se não basta utilizar o </w:t>
-      </w:r>
-      <w:proofErr w:type="spellStart"/>
-      <w:r>
-        <w:t>const</w:t>
-      </w:r>
-      <w:proofErr w:type="spellEnd"/>
-      <w:r>
-        <w:t xml:space="preserve"> na declaração que funcionará sem problemas e ela não poderá ser alterada.</w:t>
+        <w:t>O essencial é declarar a variável no estilo camelCase, começando com uma primeira palavra minúscula e caso necessite de uma segunda deixar junto e iniciar em maiúscula.</w:t>
+      </w:r>
+    </w:p>
+    <w:p>
+      <w:r>
+        <w:t>Caso seja necessário alterar os valores da variável, utilizar o Let, se não basta utilizar o const na declaração que funcionará sem problemas e ela não poderá ser alterada.</w:t>
       </w:r>
     </w:p>
     <w:p/>
@@ -136,13 +79,8 @@
       </w:r>
     </w:p>
     <w:p>
-      <w:proofErr w:type="spellStart"/>
-      <w:r>
-        <w:t>let</w:t>
-      </w:r>
-      <w:proofErr w:type="spellEnd"/>
-      <w:r>
-        <w:t xml:space="preserve"> pessoa = {};// Definindo um objeto</w:t>
+      <w:r>
+        <w:t>let pessoa = {};// Definindo um objeto</w:t>
       </w:r>
       <w:r>
         <w:t xml:space="preserve"> vazio</w:t>
@@ -150,49 +88,31 @@
     </w:p>
     <w:p>
       <w:r>
-        <w:t xml:space="preserve">Para acessar um valor dentro de um objeto, basta adicionar o nome do </w:t>
-      </w:r>
-      <w:proofErr w:type="spellStart"/>
-      <w:r>
-        <w:t>objeto.nomeValor</w:t>
-      </w:r>
-      <w:proofErr w:type="spellEnd"/>
-      <w:r>
-        <w:t>.</w:t>
+        <w:t>Para acessar um valor dentro de um objeto, basta adicionar o nome do objeto.nomeValor.</w:t>
       </w:r>
       <w:r>
         <w:br/>
+        <w:t>Exemplo: pessoa.nome</w:t>
+      </w:r>
+    </w:p>
+    <w:p>
+      <w:r>
+        <w:t>Para definir o que terá dentro do objeto seria propriedade: O que irá dentro da propriedade (Valor).</w:t>
+      </w:r>
+    </w:p>
+    <w:p>
+      <w:r>
+        <w:t>Seria a combinação de chave e valor, a chave mais conhecida como identificado;</w:t>
+      </w:r>
+    </w:p>
+    <w:p>
+      <w:r>
         <w:t xml:space="preserve">Exemplo: </w:t>
       </w:r>
-      <w:proofErr w:type="spellStart"/>
-      <w:r>
-        <w:t>pessoa.nome</w:t>
-      </w:r>
-      <w:proofErr w:type="spellEnd"/>
-    </w:p>
-    <w:p>
-      <w:r>
-        <w:t>Para definir o que terá dentro do objeto seria propriedade: O que irá dentro da propriedade (Valor).</w:t>
-      </w:r>
-    </w:p>
-    <w:p>
-      <w:r>
-        <w:t>Seria a combinação de chave e valor, a chave mais conhecida como identificado;</w:t>
-      </w:r>
-    </w:p>
-    <w:p>
-      <w:r>
-        <w:t xml:space="preserve">Exemplo: </w:t>
-      </w:r>
-    </w:p>
-    <w:p>
-      <w:proofErr w:type="spellStart"/>
-      <w:r>
-        <w:t>let</w:t>
-      </w:r>
-      <w:proofErr w:type="spellEnd"/>
-      <w:r>
-        <w:t xml:space="preserve"> pessoa = {</w:t>
+    </w:p>
+    <w:p>
+      <w:r>
+        <w:t>let pessoa = {</w:t>
       </w:r>
     </w:p>
     <w:p>
@@ -212,13 +132,8 @@
     </w:p>
     <w:p/>
     <w:p>
-      <w:proofErr w:type="spellStart"/>
-      <w:r>
-        <w:t>Array</w:t>
-      </w:r>
-      <w:proofErr w:type="spellEnd"/>
-      <w:r>
-        <w:t xml:space="preserve"> </w:t>
+      <w:r>
+        <w:t xml:space="preserve">Array </w:t>
       </w:r>
       <w:r>
         <w:sym w:font="Wingdings" w:char="F0E0"/>
@@ -238,91 +153,266 @@
       </w:r>
     </w:p>
     <w:p>
-      <w:proofErr w:type="spellStart"/>
-      <w:r>
-        <w:t>let</w:t>
-      </w:r>
-      <w:proofErr w:type="spellEnd"/>
-      <w:r>
-        <w:t xml:space="preserve"> </w:t>
-      </w:r>
-      <w:proofErr w:type="spellStart"/>
-      <w:r>
-        <w:t>familia</w:t>
-      </w:r>
-      <w:proofErr w:type="spellEnd"/>
-      <w:r>
-        <w:t xml:space="preserve"> = []</w:t>
+      <w:r>
+        <w:t>let familia = []</w:t>
       </w:r>
       <w:r>
         <w:t xml:space="preserve">; </w:t>
       </w:r>
       <w:r>
-        <w:t xml:space="preserve">//Definindo um </w:t>
-      </w:r>
-      <w:proofErr w:type="spellStart"/>
-      <w:r>
-        <w:t>array</w:t>
-      </w:r>
-      <w:proofErr w:type="spellEnd"/>
+        <w:t>//Definindo um array</w:t>
+      </w:r>
       <w:r>
         <w:t xml:space="preserve"> vazio</w:t>
       </w:r>
     </w:p>
     <w:p>
       <w:r>
+        <w:lastRenderedPageBreak/>
         <w:t>Exemplo:</w:t>
       </w:r>
     </w:p>
     <w:p>
-      <w:proofErr w:type="spellStart"/>
-      <w:r>
-        <w:t>let</w:t>
-      </w:r>
-      <w:proofErr w:type="spellEnd"/>
-      <w:r>
-        <w:t xml:space="preserve"> </w:t>
-      </w:r>
-      <w:proofErr w:type="spellStart"/>
-      <w:r>
-        <w:t>familia</w:t>
-      </w:r>
-      <w:proofErr w:type="spellEnd"/>
-      <w:r>
-        <w:t xml:space="preserve"> = [26,45,50,17]; //Definindo um </w:t>
-      </w:r>
-      <w:proofErr w:type="spellStart"/>
-      <w:r>
-        <w:t>array</w:t>
-      </w:r>
-      <w:proofErr w:type="spellEnd"/>
-    </w:p>
-    <w:p>
-      <w:r>
-        <w:t>console.log(</w:t>
-      </w:r>
-      <w:proofErr w:type="spellStart"/>
-      <w:r>
-        <w:t>familia</w:t>
-      </w:r>
-      <w:proofErr w:type="spellEnd"/>
-      <w:r>
-        <w:t>[0]);</w:t>
+      <w:r>
+        <w:t>let familia = [26,45,50,17]; //Definindo um array</w:t>
+      </w:r>
+    </w:p>
+    <w:p>
+      <w:r>
+        <w:t>console.log(familia[0]);</w:t>
+      </w:r>
+    </w:p>
+    <w:p>
+      <w:r>
+        <w:t>Não precisa estar definido com apenas um tipo dentro dele, pode inserir tipos diferentes de valores.</w:t>
+      </w:r>
+    </w:p>
+    <w:p/>
+    <w:p>
+      <w:r>
+        <w:t>Nomear funções deve pensar em um verbo + um substantivo</w:t>
+      </w:r>
+      <w:r>
+        <w:t xml:space="preserve"> por fins didáticos</w:t>
+      </w:r>
+    </w:p>
+    <w:p>
+      <w:r>
+        <w:t>Exemplo:</w:t>
+      </w:r>
+    </w:p>
+    <w:p>
+      <w:r>
+        <w:t>function resetaCor(){</w:t>
+      </w:r>
+    </w:p>
+    <w:p>
+      <w:r>
+        <w:t xml:space="preserve">}; </w:t>
+      </w:r>
+    </w:p>
+    <w:p>
+      <w:r>
+        <w:t>Assim basta inserir os parâmetros se necessitar e para chamar a função para utilizar o nome com os parênteses.</w:t>
+      </w:r>
+      <w:r>
+        <w:br/>
+        <w:t>Caso a função precise retornar algo, basta utilizar o return.</w:t>
+      </w:r>
+    </w:p>
+    <w:p>
+      <w:r>
+        <w:t>Tipos de operadores</w:t>
+      </w:r>
+    </w:p>
+    <w:p>
+      <w:r>
+        <w:t>Operadores aritméticos(matemáticos)</w:t>
+      </w:r>
+    </w:p>
+    <w:p>
+      <w:r>
+        <w:t>Operadores de atribuição</w:t>
+      </w:r>
+    </w:p>
+    <w:p>
+      <w:r>
+        <w:t>Operadores de comparação</w:t>
+      </w:r>
+    </w:p>
+    <w:p>
+      <w:r>
+        <w:t>Operadores lógicos</w:t>
+      </w:r>
+    </w:p>
+    <w:p>
+      <w:r>
+        <w:t>Operadores BitWise</w:t>
+      </w:r>
+    </w:p>
+    <w:p/>
+    <w:p>
+      <w:r>
+        <w:t>Operadores aritméticos</w:t>
+      </w:r>
+    </w:p>
+    <w:p>
+      <w:r>
+        <w:t>+, -, /, *, %, ** -&gt; Exponencial.</w:t>
+      </w:r>
+    </w:p>
+    <w:p>
+      <w:r>
+        <w:t>++ -&gt; Incremento</w:t>
+      </w:r>
+    </w:p>
+    <w:p>
+      <w:r>
+        <w:t>-- -&gt; Decremento</w:t>
+      </w:r>
+    </w:p>
+    <w:p/>
+    <w:p>
+      <w:r>
+        <w:t>Operador de atribuição</w:t>
+      </w:r>
+    </w:p>
+    <w:p>
+      <w:r>
+        <w:t>= -&gt; Atribui um valor a uma propriedade.</w:t>
+      </w:r>
+    </w:p>
+    <w:p>
+      <w:r>
+        <w:t>+=</w:t>
+      </w:r>
+    </w:p>
+    <w:p>
+      <w:r>
+        <w:t>-=</w:t>
+      </w:r>
+    </w:p>
+    <w:p/>
+    <w:p>
+      <w:r>
+        <w:t>Operadores de igualdade</w:t>
+      </w:r>
+    </w:p>
+    <w:p>
+      <w:r>
+        <w:t>=== -&gt; Compara o valor e o tipo são iguais</w:t>
       </w:r>
     </w:p>
     <w:p>
       <w:r>
         <w:lastRenderedPageBreak/>
-        <w:t>Não precisa estar definido com apenas um tipo dentro dele, pode inserir tipos diferentes de valores.</w:t>
+        <w:t>== -&gt; Compara apenas se o valor é igual ignorando o tipo.</w:t>
       </w:r>
     </w:p>
     <w:p/>
-    <w:p>
-      <w:r>
-        <w:t>Nomear funções deve pensar em um verbo + um substantivo</w:t>
-      </w:r>
-      <w:r>
-        <w:t xml:space="preserve"> por fins didáticos</w:t>
+    <w:p/>
+    <w:p>
+      <w:r>
+        <w:t>//Operador ternário</w:t>
+      </w:r>
+    </w:p>
+    <w:p>
+      <w:r>
+        <w:t>//Exemplo: Cliente possui mais de 100 reais, premium, se não normal.</w:t>
+      </w:r>
+    </w:p>
+    <w:p>
+      <w:r>
+        <w:t>let dinheiro = 100;</w:t>
+      </w:r>
+    </w:p>
+    <w:p>
+      <w:r>
+        <w:t>let tipo = dinheiro &gt; 100 ? 'premium' : 'normal';</w:t>
+      </w:r>
+    </w:p>
+    <w:p>
+      <w:r>
+        <w:t>console.log(tipo);</w:t>
+      </w:r>
+    </w:p>
+    <w:p/>
+    <w:p>
+      <w:r>
+        <w:t>Operadores lógicos</w:t>
+      </w:r>
+    </w:p>
+    <w:p>
+      <w:r>
+        <w:t>&amp;&amp; -&gt; Retorna true se os dois operandos forem verdadeiros</w:t>
+      </w:r>
+    </w:p>
+    <w:p>
+      <w:r>
+        <w:t>|| -&gt; Retorna true se um dos operandos for verdadeiro</w:t>
+      </w:r>
+    </w:p>
+    <w:p>
+      <w:r>
+        <w:t>! -&gt; Retorna à negação do que estiver sendo comparado</w:t>
+      </w:r>
+    </w:p>
+    <w:p/>
+    <w:p>
+      <w:r>
+        <w:t>Comparações não booleanas</w:t>
+      </w:r>
+    </w:p>
+    <w:p>
+      <w:r>
+        <w:t>Resultado de uma comparação lógica nem sempre será true ou false.</w:t>
+      </w:r>
+    </w:p>
+    <w:p>
+      <w:pPr>
+        <w:rPr>
+          <w:lang w:val="en-US"/>
+        </w:rPr>
+      </w:pPr>
+      <w:r>
+        <w:rPr>
+          <w:lang w:val="en-US"/>
+        </w:rPr>
+        <w:t>Falsy: Undefined, null, 0, false, ‘’</w:t>
+      </w:r>
+      <w:r>
+        <w:rPr>
+          <w:lang w:val="en-US"/>
+        </w:rPr>
+        <w:t>, NaN</w:t>
+      </w:r>
+    </w:p>
+    <w:p>
+      <w:r>
+        <w:t>Truthy : Qualquer outro não c</w:t>
+      </w:r>
+      <w:r>
+        <w:t>itado acima.</w:t>
+      </w:r>
+    </w:p>
+    <w:p>
+      <w:r>
+        <w:t>False || true -&gt; true</w:t>
+      </w:r>
+    </w:p>
+    <w:p>
+      <w:r>
+        <w:t>False || ‘Guilherme’ -&gt; Guilherme</w:t>
+      </w:r>
+    </w:p>
+    <w:p>
+      <w:r>
+        <w:t>False || 1 -&gt; 1</w:t>
+      </w:r>
+    </w:p>
+    <w:p>
+      <w:r>
+        <w:t>False || 1 || 3 -&gt; 1 //Avalia apenas a primeira comparação</w:t>
       </w:r>
     </w:p>
     <w:p>
@@ -331,102 +421,18 @@
       </w:r>
     </w:p>
     <w:p>
-      <w:proofErr w:type="spellStart"/>
-      <w:r>
-        <w:t>function</w:t>
-      </w:r>
-      <w:proofErr w:type="spellEnd"/>
-      <w:r>
-        <w:t xml:space="preserve"> </w:t>
-      </w:r>
-      <w:proofErr w:type="spellStart"/>
-      <w:r>
-        <w:t>resetaCor</w:t>
-      </w:r>
-      <w:proofErr w:type="spellEnd"/>
-      <w:r>
-        <w:t>(){</w:t>
-      </w:r>
-    </w:p>
-    <w:p>
-      <w:r>
-        <w:t xml:space="preserve">}; </w:t>
-      </w:r>
-    </w:p>
-    <w:p>
-      <w:r>
-        <w:t>Assim basta inserir os parâmetros se necessitar e para chamar a função para utilizar o nome com os parênteses.</w:t>
-      </w:r>
-    </w:p>
-    <w:p>
-      <w:r>
-        <w:t>Tipos de operadores</w:t>
-      </w:r>
-    </w:p>
-    <w:p>
-      <w:r>
-        <w:t>Operadores aritméticos(matemáticos)</w:t>
-      </w:r>
-    </w:p>
-    <w:p>
-      <w:r>
-        <w:t>Operadores de atribuição</w:t>
-      </w:r>
-    </w:p>
-    <w:p>
-      <w:r>
-        <w:t>Operadores de comparação</w:t>
-      </w:r>
-    </w:p>
-    <w:p>
-      <w:r>
-        <w:t>Operadores lógicos</w:t>
-      </w:r>
-    </w:p>
-    <w:p>
-      <w:r>
-        <w:t xml:space="preserve">Operadores </w:t>
-      </w:r>
-      <w:proofErr w:type="spellStart"/>
-      <w:r>
-        <w:t>BitWise</w:t>
-      </w:r>
-      <w:proofErr w:type="spellEnd"/>
-    </w:p>
-    <w:p/>
-    <w:p>
-      <w:r>
-        <w:t>//Operador ternário</w:t>
-      </w:r>
-    </w:p>
-    <w:p>
-      <w:r>
-        <w:t>//Exemplo: Cliente possui mais de 100 reais, premium, se não normal.</w:t>
-      </w:r>
-    </w:p>
-    <w:p>
-      <w:proofErr w:type="spellStart"/>
-      <w:r>
-        <w:t>let</w:t>
-      </w:r>
-      <w:proofErr w:type="spellEnd"/>
-      <w:r>
-        <w:t xml:space="preserve"> dinheiro = 100;</w:t>
-      </w:r>
-    </w:p>
-    <w:p>
-      <w:proofErr w:type="spellStart"/>
-      <w:r>
-        <w:t>let</w:t>
-      </w:r>
-      <w:proofErr w:type="spellEnd"/>
-      <w:r>
-        <w:t xml:space="preserve"> tipo = dinheiro &gt; 100 ? 'premium' : 'normal';</w:t>
-      </w:r>
-    </w:p>
-    <w:p>
-      <w:r>
-        <w:t>console.log(tipo);</w:t>
+      <w:r>
+        <w:t>var corPersonalizada = “Vermelho”</w:t>
+      </w:r>
+    </w:p>
+    <w:p>
+      <w:r>
+        <w:t>var corPadrao = “Azul”</w:t>
+      </w:r>
+    </w:p>
+    <w:p>
+      <w:r>
+        <w:t>var corPerfil = corPersonalizada || corPadrao</w:t>
       </w:r>
     </w:p>
     <w:p/>
@@ -461,13 +467,8 @@
       </w:r>
     </w:p>
     <w:p>
-      <w:proofErr w:type="spellStart"/>
-      <w:r>
-        <w:t>Typeof</w:t>
-      </w:r>
-      <w:proofErr w:type="spellEnd"/>
-      <w:r>
-        <w:t xml:space="preserve"> Variável </w:t>
+      <w:r>
+        <w:t xml:space="preserve">Typeof Variável </w:t>
       </w:r>
       <w:r>
         <w:sym w:font="Wingdings" w:char="F0E0"/>
@@ -494,6 +495,7 @@
           <w:sz w:val="36"/>
           <w:szCs w:val="36"/>
         </w:rPr>
+        <w:lastRenderedPageBreak/>
         <w:t>Imersão DEV</w:t>
       </w:r>
     </w:p>
@@ -548,70 +550,35 @@
           <w:szCs w:val="24"/>
         </w:rPr>
       </w:pPr>
-      <w:proofErr w:type="spellStart"/>
-      <w:r>
-        <w:rPr>
-          <w:sz w:val="24"/>
-          <w:szCs w:val="24"/>
-        </w:rPr>
-        <w:t>toFixed</w:t>
-      </w:r>
-      <w:proofErr w:type="spellEnd"/>
-      <w:r>
-        <w:rPr>
-          <w:sz w:val="24"/>
-          <w:szCs w:val="24"/>
-        </w:rPr>
-        <w:t xml:space="preserve"> -&gt; Utilizado para limitar as casas decimais</w:t>
-      </w:r>
-    </w:p>
-    <w:p>
-      <w:pPr>
-        <w:rPr>
-          <w:sz w:val="24"/>
-          <w:szCs w:val="24"/>
-        </w:rPr>
-      </w:pPr>
-    </w:p>
-    <w:p>
-      <w:pPr>
-        <w:rPr>
-          <w:sz w:val="24"/>
-          <w:szCs w:val="24"/>
-        </w:rPr>
-      </w:pPr>
-      <w:proofErr w:type="spellStart"/>
-      <w:r>
-        <w:rPr>
-          <w:sz w:val="24"/>
-          <w:szCs w:val="24"/>
-        </w:rPr>
-        <w:lastRenderedPageBreak/>
-        <w:t>function</w:t>
-      </w:r>
-      <w:proofErr w:type="spellEnd"/>
-      <w:r>
-        <w:rPr>
-          <w:sz w:val="24"/>
-          <w:szCs w:val="24"/>
-        </w:rPr>
-        <w:t xml:space="preserve"> </w:t>
-      </w:r>
-      <w:proofErr w:type="spellStart"/>
-      <w:r>
-        <w:rPr>
-          <w:sz w:val="24"/>
-          <w:szCs w:val="24"/>
-        </w:rPr>
-        <w:t>nomeDaFunção</w:t>
-      </w:r>
-      <w:proofErr w:type="spellEnd"/>
-      <w:r>
-        <w:rPr>
-          <w:sz w:val="24"/>
-          <w:szCs w:val="24"/>
-        </w:rPr>
-        <w:t>(){</w:t>
+      <w:r>
+        <w:rPr>
+          <w:sz w:val="24"/>
+          <w:szCs w:val="24"/>
+        </w:rPr>
+        <w:t>toFixed -&gt; Utilizado para limitar as casas decimais</w:t>
+      </w:r>
+    </w:p>
+    <w:p>
+      <w:pPr>
+        <w:rPr>
+          <w:sz w:val="24"/>
+          <w:szCs w:val="24"/>
+        </w:rPr>
+      </w:pPr>
+    </w:p>
+    <w:p>
+      <w:pPr>
+        <w:rPr>
+          <w:sz w:val="24"/>
+          <w:szCs w:val="24"/>
+        </w:rPr>
+      </w:pPr>
+      <w:r>
+        <w:rPr>
+          <w:sz w:val="24"/>
+          <w:szCs w:val="24"/>
+        </w:rPr>
+        <w:t>function nomeDaFunção(){</w:t>
       </w:r>
     </w:p>
     <w:p>
@@ -636,204 +603,72 @@
           <w:szCs w:val="24"/>
         </w:rPr>
       </w:pPr>
-      <w:proofErr w:type="spellStart"/>
-      <w:r>
-        <w:rPr>
-          <w:sz w:val="24"/>
-          <w:szCs w:val="24"/>
-        </w:rPr>
-        <w:t>document.getElementById</w:t>
-      </w:r>
-      <w:proofErr w:type="spellEnd"/>
-      <w:r>
-        <w:rPr>
-          <w:sz w:val="24"/>
-          <w:szCs w:val="24"/>
-        </w:rPr>
-        <w:t>(“ID do elemento”).</w:t>
-      </w:r>
-      <w:proofErr w:type="spellStart"/>
-      <w:r>
-        <w:rPr>
-          <w:sz w:val="24"/>
-          <w:szCs w:val="24"/>
-        </w:rPr>
-        <w:t>value</w:t>
-      </w:r>
-      <w:proofErr w:type="spellEnd"/>
-      <w:r>
-        <w:rPr>
-          <w:sz w:val="24"/>
-          <w:szCs w:val="24"/>
-        </w:rPr>
-        <w:t xml:space="preserve"> -&gt; Retorna o valor de um elemento do HTML de acordo com o ID.</w:t>
-      </w:r>
-    </w:p>
-    <w:p>
-      <w:pPr>
-        <w:rPr>
-          <w:sz w:val="24"/>
-          <w:szCs w:val="24"/>
-        </w:rPr>
-      </w:pPr>
-      <w:proofErr w:type="spellStart"/>
-      <w:r>
-        <w:rPr>
-          <w:sz w:val="24"/>
-          <w:szCs w:val="24"/>
-        </w:rPr>
-        <w:t>parseInt</w:t>
-      </w:r>
-      <w:proofErr w:type="spellEnd"/>
-      <w:r>
-        <w:rPr>
-          <w:sz w:val="24"/>
-          <w:szCs w:val="24"/>
-        </w:rPr>
-        <w:t xml:space="preserve">() -&gt; Transforma a </w:t>
-      </w:r>
-      <w:proofErr w:type="spellStart"/>
-      <w:r>
-        <w:rPr>
-          <w:sz w:val="24"/>
-          <w:szCs w:val="24"/>
-        </w:rPr>
-        <w:t>string</w:t>
-      </w:r>
-      <w:proofErr w:type="spellEnd"/>
-      <w:r>
-        <w:rPr>
-          <w:sz w:val="24"/>
-          <w:szCs w:val="24"/>
-        </w:rPr>
-        <w:t xml:space="preserve"> em inteiro</w:t>
-      </w:r>
-    </w:p>
-    <w:p>
-      <w:pPr>
-        <w:rPr>
-          <w:sz w:val="24"/>
-          <w:szCs w:val="24"/>
-        </w:rPr>
-      </w:pPr>
-      <w:proofErr w:type="spellStart"/>
-      <w:r>
-        <w:rPr>
-          <w:sz w:val="24"/>
-          <w:szCs w:val="24"/>
-        </w:rPr>
-        <w:t>parseFloat</w:t>
-      </w:r>
-      <w:proofErr w:type="spellEnd"/>
-      <w:r>
-        <w:rPr>
-          <w:sz w:val="24"/>
-          <w:szCs w:val="24"/>
-        </w:rPr>
-        <w:t xml:space="preserve">() -&gt; Transforma a </w:t>
-      </w:r>
-      <w:proofErr w:type="spellStart"/>
-      <w:r>
-        <w:rPr>
-          <w:sz w:val="24"/>
-          <w:szCs w:val="24"/>
-        </w:rPr>
-        <w:t>string</w:t>
-      </w:r>
-      <w:proofErr w:type="spellEnd"/>
-      <w:r>
-        <w:rPr>
-          <w:sz w:val="24"/>
-          <w:szCs w:val="24"/>
-        </w:rPr>
-        <w:t xml:space="preserve"> em um número real.</w:t>
-      </w:r>
-    </w:p>
-    <w:p>
-      <w:pPr>
-        <w:rPr>
-          <w:sz w:val="24"/>
-          <w:szCs w:val="24"/>
-        </w:rPr>
-      </w:pPr>
-      <w:r>
-        <w:rPr>
-          <w:sz w:val="24"/>
-          <w:szCs w:val="24"/>
-        </w:rPr>
-        <w:t xml:space="preserve">Utilizar o </w:t>
-      </w:r>
-      <w:proofErr w:type="spellStart"/>
-      <w:r>
-        <w:rPr>
-          <w:sz w:val="24"/>
-          <w:szCs w:val="24"/>
-        </w:rPr>
-        <w:t>innerHTML</w:t>
-      </w:r>
-      <w:proofErr w:type="spellEnd"/>
-      <w:r>
-        <w:rPr>
-          <w:sz w:val="24"/>
-          <w:szCs w:val="24"/>
-        </w:rPr>
-        <w:t xml:space="preserve"> quando precisar inserir uma informação dentro de uma </w:t>
-      </w:r>
-      <w:proofErr w:type="spellStart"/>
-      <w:r>
-        <w:rPr>
-          <w:sz w:val="24"/>
-          <w:szCs w:val="24"/>
-        </w:rPr>
-        <w:t>tag</w:t>
-      </w:r>
-      <w:proofErr w:type="spellEnd"/>
-      <w:r>
-        <w:rPr>
-          <w:sz w:val="24"/>
-          <w:szCs w:val="24"/>
-        </w:rPr>
-        <w:t xml:space="preserve"> selecionada no </w:t>
-      </w:r>
-      <w:proofErr w:type="spellStart"/>
-      <w:r>
-        <w:rPr>
-          <w:sz w:val="24"/>
-          <w:szCs w:val="24"/>
-        </w:rPr>
-        <w:t>html</w:t>
-      </w:r>
-      <w:proofErr w:type="spellEnd"/>
-      <w:r>
-        <w:rPr>
-          <w:sz w:val="24"/>
-          <w:szCs w:val="24"/>
-        </w:rPr>
-        <w:t>.</w:t>
-      </w:r>
-    </w:p>
-    <w:p>
-      <w:pPr>
-        <w:rPr>
-          <w:sz w:val="24"/>
-          <w:szCs w:val="24"/>
-        </w:rPr>
-      </w:pPr>
-      <w:proofErr w:type="spellStart"/>
-      <w:r>
-        <w:rPr>
-          <w:sz w:val="24"/>
-          <w:szCs w:val="24"/>
-        </w:rPr>
-        <w:t>querySelector</w:t>
-      </w:r>
-      <w:proofErr w:type="spellEnd"/>
-      <w:r>
-        <w:rPr>
-          <w:sz w:val="24"/>
-          <w:szCs w:val="24"/>
-        </w:rPr>
-        <w:t>()</w:t>
+      <w:r>
+        <w:rPr>
+          <w:sz w:val="24"/>
+          <w:szCs w:val="24"/>
+        </w:rPr>
+        <w:t>document.getElementById(“ID do elemento”).value -&gt; Retorna o valor de um elemento do HTML de acordo com o ID.</w:t>
+      </w:r>
+    </w:p>
+    <w:p>
+      <w:pPr>
+        <w:rPr>
+          <w:sz w:val="24"/>
+          <w:szCs w:val="24"/>
+        </w:rPr>
+      </w:pPr>
+      <w:r>
+        <w:rPr>
+          <w:sz w:val="24"/>
+          <w:szCs w:val="24"/>
+        </w:rPr>
+        <w:t>parseInt() -&gt; Transforma a string em inteiro</w:t>
+      </w:r>
+    </w:p>
+    <w:p>
+      <w:pPr>
+        <w:rPr>
+          <w:sz w:val="24"/>
+          <w:szCs w:val="24"/>
+        </w:rPr>
+      </w:pPr>
+      <w:r>
+        <w:rPr>
+          <w:sz w:val="24"/>
+          <w:szCs w:val="24"/>
+        </w:rPr>
+        <w:t>parseFloat() -&gt; Transforma a string em um número real.</w:t>
+      </w:r>
+    </w:p>
+    <w:p>
+      <w:pPr>
+        <w:rPr>
+          <w:sz w:val="24"/>
+          <w:szCs w:val="24"/>
+        </w:rPr>
+      </w:pPr>
+      <w:r>
+        <w:rPr>
+          <w:sz w:val="24"/>
+          <w:szCs w:val="24"/>
+        </w:rPr>
+        <w:t>Utilizar o innerHTML quando precisar inserir uma informação dentro de uma tag selecionada no html.</w:t>
+      </w:r>
+    </w:p>
+    <w:p>
+      <w:pPr>
+        <w:rPr>
+          <w:sz w:val="24"/>
+          <w:szCs w:val="24"/>
+        </w:rPr>
+      </w:pPr>
+      <w:r>
+        <w:rPr>
+          <w:sz w:val="24"/>
+          <w:szCs w:val="24"/>
+        </w:rPr>
+        <w:t>querySelector()</w:t>
       </w:r>
       <w:r>
         <w:rPr>
@@ -861,39 +696,7 @@
           <w:sz w:val="24"/>
           <w:szCs w:val="24"/>
         </w:rPr>
-        <w:t xml:space="preserve">to que foi especificado pelo seletor. O </w:t>
-      </w:r>
-      <w:proofErr w:type="spellStart"/>
-      <w:r>
-        <w:rPr>
-          <w:sz w:val="24"/>
-          <w:szCs w:val="24"/>
-        </w:rPr>
-        <w:t>querySelector</w:t>
-      </w:r>
-      <w:proofErr w:type="spellEnd"/>
-      <w:r>
-        <w:rPr>
-          <w:sz w:val="24"/>
-          <w:szCs w:val="24"/>
-        </w:rPr>
-        <w:t xml:space="preserve">() aceita os atributos ids, classes e outros </w:t>
-      </w:r>
-      <w:proofErr w:type="spellStart"/>
-      <w:r>
-        <w:rPr>
-          <w:sz w:val="24"/>
-          <w:szCs w:val="24"/>
-        </w:rPr>
-        <w:t>parametros</w:t>
-      </w:r>
-      <w:proofErr w:type="spellEnd"/>
-      <w:r>
-        <w:rPr>
-          <w:sz w:val="24"/>
-          <w:szCs w:val="24"/>
-        </w:rPr>
-        <w:t xml:space="preserve"> de seleção.</w:t>
+        <w:t>to que foi especificado pelo seletor. O querySelector() aceita os atributos ids, classes e outros parametros de seleção.</w:t>
       </w:r>
     </w:p>
     <w:p>
@@ -951,21 +754,12 @@
           <w:szCs w:val="24"/>
         </w:rPr>
       </w:pPr>
-      <w:proofErr w:type="spellStart"/>
-      <w:r>
-        <w:rPr>
-          <w:sz w:val="24"/>
-          <w:szCs w:val="24"/>
-        </w:rPr>
-        <w:t>getElementById</w:t>
-      </w:r>
-      <w:proofErr w:type="spellEnd"/>
-      <w:r>
-        <w:rPr>
-          <w:sz w:val="24"/>
-          <w:szCs w:val="24"/>
-        </w:rPr>
-        <w:t>() -&gt; Retorna apenas um elemento selecionando ele pelo ID.</w:t>
+      <w:r>
+        <w:rPr>
+          <w:sz w:val="24"/>
+          <w:szCs w:val="24"/>
+        </w:rPr>
+        <w:t>getElementById() -&gt; Retorna apenas um elemento selecionando ele pelo ID.</w:t>
       </w:r>
     </w:p>
     <w:sectPr>

</xml_diff>

<commit_message>
Aula 3 - Math.random() e IF/ELSE
</commit_message>
<xml_diff>
--- a/Anotações.docx
+++ b/Anotações.docx
@@ -3,17 +3,75 @@
 <w:document xmlns:wpc="http://schemas.microsoft.com/office/word/2010/wordprocessingCanvas" xmlns:cx="http://schemas.microsoft.com/office/drawing/2014/chartex" xmlns:cx1="http://schemas.microsoft.com/office/drawing/2015/9/8/chartex" xmlns:cx2="http://schemas.microsoft.com/office/drawing/2015/10/21/chartex" xmlns:cx3="http://schemas.microsoft.com/office/drawing/2016/5/9/chartex" xmlns:cx4="http://schemas.microsoft.com/office/drawing/2016/5/10/chartex" xmlns:cx5="http://schemas.microsoft.com/office/drawing/2016/5/11/chartex" xmlns:cx6="http://schemas.microsoft.com/office/drawing/2016/5/12/chartex" xmlns:cx7="http://schemas.microsoft.com/office/drawing/2016/5/13/chartex" xmlns:cx8="http://schemas.microsoft.com/office/drawing/2016/5/14/chartex" xmlns:mc="http://schemas.openxmlformats.org/markup-compatibility/2006" xmlns:aink="http://schemas.microsoft.com/office/drawing/2016/ink" xmlns:am3d="http://schemas.microsoft.com/office/drawing/2017/model3d" xmlns:o="urn:schemas-microsoft-com:office:office" xmlns:r="http://schemas.openxmlformats.org/officeDocument/2006/relationships" xmlns:m="http://schemas.openxmlformats.org/officeDocument/2006/math" xmlns:v="urn:schemas-microsoft-com:vml" xmlns:wp14="http://schemas.microsoft.com/office/word/2010/wordprocessingDrawing" xmlns:wp="http://schemas.openxmlformats.org/drawingml/2006/wordprocessingDrawing" xmlns:w10="urn:schemas-microsoft-com:office:word" xmlns:w="http://schemas.openxmlformats.org/wordprocessingml/2006/main" xmlns:w14="http://schemas.microsoft.com/office/word/2010/wordml" xmlns:w15="http://schemas.microsoft.com/office/word/2012/wordml" xmlns:w16cex="http://schemas.microsoft.com/office/word/2018/wordml/cex" xmlns:w16cid="http://schemas.microsoft.com/office/word/2016/wordml/cid" xmlns:w16="http://schemas.microsoft.com/office/word/2018/wordml" xmlns:w16sdtdh="http://schemas.microsoft.com/office/word/2020/wordml/sdtdatahash" xmlns:w16se="http://schemas.microsoft.com/office/word/2015/wordml/symex" xmlns:wpg="http://schemas.microsoft.com/office/word/2010/wordprocessingGroup" xmlns:wpi="http://schemas.microsoft.com/office/word/2010/wordprocessingInk" xmlns:wne="http://schemas.microsoft.com/office/word/2006/wordml" xmlns:wps="http://schemas.microsoft.com/office/word/2010/wordprocessingShape" mc:Ignorable="w14 w15 w16se w16cid w16 w16cex w16sdtdh wp14">
   <w:body>
     <w:p>
-      <w:r>
-        <w:t>JavaScript possui tipagem dinâmica, no caso ele define o tipo enquanto o programa está rodado, ao contrário de outras linguagens como C, C#, Java, onde o tipo é definido ao declarar uma variável.</w:t>
+      <w:proofErr w:type="spellStart"/>
+      <w:r>
+        <w:t>JavaScript</w:t>
+      </w:r>
+      <w:proofErr w:type="spellEnd"/>
+      <w:r>
+        <w:t xml:space="preserve"> possui tipagem dinâmica, no caso ele define o tipo enquanto o programa está rodado, ao contrário de outras linguagens como C, C#, Java, onde o tipo é definido ao declarar uma variável.</w:t>
       </w:r>
       <w:r>
         <w:br/>
-        <w:t>Tipos primitivos JavaScript -&gt; Number, string, null, boolean, undefined</w:t>
-      </w:r>
-    </w:p>
-    <w:p>
-      <w:r>
-        <w:t>Importante é adicionar o script no HTML para localizar o arquivo, nesse caso na HEAD utilize &lt;script src=</w:t>
+        <w:t xml:space="preserve">Tipos primitivos </w:t>
+      </w:r>
+      <w:proofErr w:type="spellStart"/>
+      <w:r>
+        <w:t>JavaScript</w:t>
+      </w:r>
+      <w:proofErr w:type="spellEnd"/>
+      <w:r>
+        <w:t xml:space="preserve"> -&gt; </w:t>
+      </w:r>
+      <w:proofErr w:type="spellStart"/>
+      <w:r>
+        <w:t>Number</w:t>
+      </w:r>
+      <w:proofErr w:type="spellEnd"/>
+      <w:r>
+        <w:t xml:space="preserve">, </w:t>
+      </w:r>
+      <w:proofErr w:type="spellStart"/>
+      <w:r>
+        <w:t>string</w:t>
+      </w:r>
+      <w:proofErr w:type="spellEnd"/>
+      <w:r>
+        <w:t xml:space="preserve">, </w:t>
+      </w:r>
+      <w:proofErr w:type="spellStart"/>
+      <w:r>
+        <w:t>null</w:t>
+      </w:r>
+      <w:proofErr w:type="spellEnd"/>
+      <w:r>
+        <w:t xml:space="preserve">, </w:t>
+      </w:r>
+      <w:proofErr w:type="spellStart"/>
+      <w:r>
+        <w:t>boolean</w:t>
+      </w:r>
+      <w:proofErr w:type="spellEnd"/>
+      <w:r>
+        <w:t xml:space="preserve">, </w:t>
+      </w:r>
+      <w:proofErr w:type="spellStart"/>
+      <w:r>
+        <w:t>undefined</w:t>
+      </w:r>
+      <w:proofErr w:type="spellEnd"/>
+    </w:p>
+    <w:p>
+      <w:r>
+        <w:t xml:space="preserve">Importante é adicionar o script no HTML para localizar o arquivo, nesse caso na HEAD utilize &lt;script </w:t>
+      </w:r>
+      <w:proofErr w:type="spellStart"/>
+      <w:r>
+        <w:t>src</w:t>
+      </w:r>
+      <w:proofErr w:type="spellEnd"/>
+      <w:r>
+        <w:t>=</w:t>
       </w:r>
       <w:r>
         <w:t xml:space="preserve"> “</w:t>
@@ -25,7 +83,39 @@
     <w:p>
       <w:r>
         <w:br/>
-        <w:t xml:space="preserve">Utilizar na declaração de variáveis var, let ou const, além disso é importante lembrar que seria Case sensitive, ou seja, JavaScript considera variáveis diferentes se utilizar maiúsculo e minúsculo. </w:t>
+        <w:t xml:space="preserve">Utilizar na declaração de variáveis var, </w:t>
+      </w:r>
+      <w:proofErr w:type="spellStart"/>
+      <w:r>
+        <w:t>let</w:t>
+      </w:r>
+      <w:proofErr w:type="spellEnd"/>
+      <w:r>
+        <w:t xml:space="preserve"> ou </w:t>
+      </w:r>
+      <w:proofErr w:type="spellStart"/>
+      <w:r>
+        <w:t>const</w:t>
+      </w:r>
+      <w:proofErr w:type="spellEnd"/>
+      <w:r>
+        <w:t xml:space="preserve">, além disso é importante lembrar que seria Case </w:t>
+      </w:r>
+      <w:proofErr w:type="spellStart"/>
+      <w:r>
+        <w:t>sensitive</w:t>
+      </w:r>
+      <w:proofErr w:type="spellEnd"/>
+      <w:r>
+        <w:t xml:space="preserve">, ou seja, </w:t>
+      </w:r>
+      <w:proofErr w:type="spellStart"/>
+      <w:r>
+        <w:t>JavaScript</w:t>
+      </w:r>
+      <w:proofErr w:type="spellEnd"/>
+      <w:r>
+        <w:t xml:space="preserve"> considera variáveis diferentes se utilizar maiúsculo e minúsculo. </w:t>
       </w:r>
     </w:p>
     <w:p>
@@ -40,8 +130,13 @@
       </w:r>
     </w:p>
     <w:p>
-      <w:r>
-        <w:t xml:space="preserve">let </w:t>
+      <w:proofErr w:type="spellStart"/>
+      <w:r>
+        <w:t>let</w:t>
+      </w:r>
+      <w:proofErr w:type="spellEnd"/>
+      <w:r>
+        <w:t xml:space="preserve"> </w:t>
       </w:r>
       <w:r>
         <w:sym w:font="Wingdings" w:char="F0E0"/>
@@ -51,8 +146,13 @@
       </w:r>
     </w:p>
     <w:p>
-      <w:r>
-        <w:t xml:space="preserve">const </w:t>
+      <w:proofErr w:type="spellStart"/>
+      <w:r>
+        <w:t>const</w:t>
+      </w:r>
+      <w:proofErr w:type="spellEnd"/>
+      <w:r>
+        <w:t xml:space="preserve"> </w:t>
       </w:r>
       <w:r>
         <w:sym w:font="Wingdings" w:char="F0E0"/>
@@ -64,12 +164,28 @@
     <w:p/>
     <w:p>
       <w:r>
-        <w:t>O essencial é declarar a variável no estilo camelCase, começando com uma primeira palavra minúscula e caso necessite de uma segunda deixar junto e iniciar em maiúscula.</w:t>
-      </w:r>
-    </w:p>
-    <w:p>
-      <w:r>
-        <w:t>Caso seja necessário alterar os valores da variável, utilizar o Let, se não basta utilizar o const na declaração que funcionará sem problemas e ela não poderá ser alterada.</w:t>
+        <w:t xml:space="preserve">O essencial é declarar a variável no estilo </w:t>
+      </w:r>
+      <w:proofErr w:type="spellStart"/>
+      <w:r>
+        <w:t>camelCase</w:t>
+      </w:r>
+      <w:proofErr w:type="spellEnd"/>
+      <w:r>
+        <w:t>, começando com uma primeira palavra minúscula e caso necessite de uma segunda deixar junto e iniciar em maiúscula.</w:t>
+      </w:r>
+    </w:p>
+    <w:p>
+      <w:r>
+        <w:t xml:space="preserve">Caso seja necessário alterar os valores da variável, utilizar o Let, se não basta utilizar o </w:t>
+      </w:r>
+      <w:proofErr w:type="spellStart"/>
+      <w:r>
+        <w:t>const</w:t>
+      </w:r>
+      <w:proofErr w:type="spellEnd"/>
+      <w:r>
+        <w:t xml:space="preserve"> na declaração que funcionará sem problemas e ela não poderá ser alterada.</w:t>
       </w:r>
     </w:p>
     <w:p/>
@@ -79,8 +195,13 @@
       </w:r>
     </w:p>
     <w:p>
-      <w:r>
-        <w:t>let pessoa = {};// Definindo um objeto</w:t>
+      <w:proofErr w:type="spellStart"/>
+      <w:r>
+        <w:t>let</w:t>
+      </w:r>
+      <w:proofErr w:type="spellEnd"/>
+      <w:r>
+        <w:t xml:space="preserve"> pessoa = {};// Definindo um objeto</w:t>
       </w:r>
       <w:r>
         <w:t xml:space="preserve"> vazio</w:t>
@@ -88,12 +209,25 @@
     </w:p>
     <w:p>
       <w:r>
-        <w:t>Para acessar um valor dentro de um objeto, basta adicionar o nome do objeto.nomeValor.</w:t>
+        <w:t xml:space="preserve">Para acessar um valor dentro de um objeto, basta adicionar o nome do </w:t>
+      </w:r>
+      <w:proofErr w:type="spellStart"/>
+      <w:r>
+        <w:t>objeto.nomeValor</w:t>
+      </w:r>
+      <w:proofErr w:type="spellEnd"/>
+      <w:r>
+        <w:t>.</w:t>
       </w:r>
       <w:r>
         <w:br/>
-        <w:t>Exemplo: pessoa.nome</w:t>
-      </w:r>
+        <w:t xml:space="preserve">Exemplo: </w:t>
+      </w:r>
+      <w:proofErr w:type="spellStart"/>
+      <w:r>
+        <w:t>pessoa.nome</w:t>
+      </w:r>
+      <w:proofErr w:type="spellEnd"/>
     </w:p>
     <w:p>
       <w:r>
@@ -111,8 +245,13 @@
       </w:r>
     </w:p>
     <w:p>
-      <w:r>
-        <w:t>let pessoa = {</w:t>
+      <w:proofErr w:type="spellStart"/>
+      <w:r>
+        <w:t>let</w:t>
+      </w:r>
+      <w:proofErr w:type="spellEnd"/>
+      <w:r>
+        <w:t xml:space="preserve"> pessoa = {</w:t>
       </w:r>
     </w:p>
     <w:p>
@@ -132,8 +271,13 @@
     </w:p>
     <w:p/>
     <w:p>
-      <w:r>
-        <w:t xml:space="preserve">Array </w:t>
+      <w:proofErr w:type="spellStart"/>
+      <w:r>
+        <w:t>Array</w:t>
+      </w:r>
+      <w:proofErr w:type="spellEnd"/>
+      <w:r>
+        <w:t xml:space="preserve"> </w:t>
       </w:r>
       <w:r>
         <w:sym w:font="Wingdings" w:char="F0E0"/>
@@ -153,15 +297,33 @@
       </w:r>
     </w:p>
     <w:p>
-      <w:r>
-        <w:t>let familia = []</w:t>
+      <w:proofErr w:type="spellStart"/>
+      <w:r>
+        <w:t>let</w:t>
+      </w:r>
+      <w:proofErr w:type="spellEnd"/>
+      <w:r>
+        <w:t xml:space="preserve"> </w:t>
+      </w:r>
+      <w:proofErr w:type="spellStart"/>
+      <w:r>
+        <w:t>familia</w:t>
+      </w:r>
+      <w:proofErr w:type="spellEnd"/>
+      <w:r>
+        <w:t xml:space="preserve"> = []</w:t>
       </w:r>
       <w:r>
         <w:t xml:space="preserve">; </w:t>
       </w:r>
       <w:r>
-        <w:t>//Definindo um array</w:t>
-      </w:r>
+        <w:t xml:space="preserve">//Definindo um </w:t>
+      </w:r>
+      <w:proofErr w:type="spellStart"/>
+      <w:r>
+        <w:t>array</w:t>
+      </w:r>
+      <w:proofErr w:type="spellEnd"/>
       <w:r>
         <w:t xml:space="preserve"> vazio</w:t>
       </w:r>
@@ -173,13 +335,39 @@
       </w:r>
     </w:p>
     <w:p>
-      <w:r>
-        <w:t>let familia = [26,45,50,17]; //Definindo um array</w:t>
-      </w:r>
-    </w:p>
-    <w:p>
-      <w:r>
-        <w:t>console.log(familia[0]);</w:t>
+      <w:proofErr w:type="spellStart"/>
+      <w:r>
+        <w:t>let</w:t>
+      </w:r>
+      <w:proofErr w:type="spellEnd"/>
+      <w:r>
+        <w:t xml:space="preserve"> </w:t>
+      </w:r>
+      <w:proofErr w:type="spellStart"/>
+      <w:r>
+        <w:t>familia</w:t>
+      </w:r>
+      <w:proofErr w:type="spellEnd"/>
+      <w:r>
+        <w:t xml:space="preserve"> = [26,45,50,17]; //Definindo um </w:t>
+      </w:r>
+      <w:proofErr w:type="spellStart"/>
+      <w:r>
+        <w:t>array</w:t>
+      </w:r>
+      <w:proofErr w:type="spellEnd"/>
+    </w:p>
+    <w:p>
+      <w:r>
+        <w:t>console.log(</w:t>
+      </w:r>
+      <w:proofErr w:type="spellStart"/>
+      <w:r>
+        <w:t>familia</w:t>
+      </w:r>
+      <w:proofErr w:type="spellEnd"/>
+      <w:r>
+        <w:t>[0]);</w:t>
       </w:r>
     </w:p>
     <w:p>
@@ -202,8 +390,21 @@
       </w:r>
     </w:p>
     <w:p>
-      <w:r>
-        <w:t>function resetaCor(){</w:t>
+      <w:proofErr w:type="spellStart"/>
+      <w:r>
+        <w:t>function</w:t>
+      </w:r>
+      <w:proofErr w:type="spellEnd"/>
+      <w:r>
+        <w:t xml:space="preserve"> </w:t>
+      </w:r>
+      <w:proofErr w:type="spellStart"/>
+      <w:r>
+        <w:t>resetaCor</w:t>
+      </w:r>
+      <w:proofErr w:type="spellEnd"/>
+      <w:r>
+        <w:t>(){</w:t>
       </w:r>
     </w:p>
     <w:p>
@@ -217,7 +418,15 @@
       </w:r>
       <w:r>
         <w:br/>
-        <w:t>Caso a função precise retornar algo, basta utilizar o return.</w:t>
+        <w:t xml:space="preserve">Caso a função precise retornar algo, basta utilizar o </w:t>
+      </w:r>
+      <w:proofErr w:type="spellStart"/>
+      <w:r>
+        <w:t>return</w:t>
+      </w:r>
+      <w:proofErr w:type="spellEnd"/>
+      <w:r>
+        <w:t>.</w:t>
       </w:r>
     </w:p>
     <w:p>
@@ -247,8 +456,13 @@
     </w:p>
     <w:p>
       <w:r>
-        <w:t>Operadores BitWise</w:t>
-      </w:r>
+        <w:t xml:space="preserve">Operadores </w:t>
+      </w:r>
+      <w:proofErr w:type="spellStart"/>
+      <w:r>
+        <w:t>BitWise</w:t>
+      </w:r>
+      <w:proofErr w:type="spellEnd"/>
     </w:p>
     <w:p/>
     <w:p>
@@ -322,13 +536,23 @@
       </w:r>
     </w:p>
     <w:p>
-      <w:r>
-        <w:t>let dinheiro = 100;</w:t>
-      </w:r>
-    </w:p>
-    <w:p>
-      <w:r>
-        <w:t>let tipo = dinheiro &gt; 100 ? 'premium' : 'normal';</w:t>
+      <w:proofErr w:type="spellStart"/>
+      <w:r>
+        <w:t>let</w:t>
+      </w:r>
+      <w:proofErr w:type="spellEnd"/>
+      <w:r>
+        <w:t xml:space="preserve"> dinheiro = 100;</w:t>
+      </w:r>
+    </w:p>
+    <w:p>
+      <w:proofErr w:type="spellStart"/>
+      <w:r>
+        <w:t>let</w:t>
+      </w:r>
+      <w:proofErr w:type="spellEnd"/>
+      <w:r>
+        <w:t xml:space="preserve"> tipo = dinheiro &gt; 100 ? 'premium' : 'normal';</w:t>
       </w:r>
     </w:p>
     <w:p>
@@ -344,12 +568,28 @@
     </w:p>
     <w:p>
       <w:r>
-        <w:t>&amp;&amp; -&gt; Retorna true se os dois operandos forem verdadeiros</w:t>
-      </w:r>
-    </w:p>
-    <w:p>
-      <w:r>
-        <w:t>|| -&gt; Retorna true se um dos operandos for verdadeiro</w:t>
+        <w:t xml:space="preserve">&amp;&amp; -&gt; Retorna </w:t>
+      </w:r>
+      <w:proofErr w:type="spellStart"/>
+      <w:r>
+        <w:t>true</w:t>
+      </w:r>
+      <w:proofErr w:type="spellEnd"/>
+      <w:r>
+        <w:t xml:space="preserve"> se os dois operandos forem verdadeiros</w:t>
+      </w:r>
+    </w:p>
+    <w:p>
+      <w:r>
+        <w:t xml:space="preserve">|| -&gt; Retorna </w:t>
+      </w:r>
+      <w:proofErr w:type="spellStart"/>
+      <w:r>
+        <w:t>true</w:t>
+      </w:r>
+      <w:proofErr w:type="spellEnd"/>
+      <w:r>
+        <w:t xml:space="preserve"> se um dos operandos for verdadeiro</w:t>
       </w:r>
     </w:p>
     <w:p>
@@ -365,7 +605,15 @@
     </w:p>
     <w:p>
       <w:r>
-        <w:t>Resultado de uma comparação lógica nem sempre será true ou false.</w:t>
+        <w:t xml:space="preserve">Resultado de uma comparação lógica nem sempre será </w:t>
+      </w:r>
+      <w:proofErr w:type="spellStart"/>
+      <w:r>
+        <w:t>true</w:t>
+      </w:r>
+      <w:proofErr w:type="spellEnd"/>
+      <w:r>
+        <w:t xml:space="preserve"> ou false.</w:t>
       </w:r>
     </w:p>
     <w:p>
@@ -374,22 +622,43 @@
           <w:lang w:val="en-US"/>
         </w:rPr>
       </w:pPr>
+      <w:proofErr w:type="spellStart"/>
       <w:r>
         <w:rPr>
           <w:lang w:val="en-US"/>
         </w:rPr>
-        <w:t>Falsy: Undefined, null, 0, false, ‘’</w:t>
-      </w:r>
+        <w:t>Falsy</w:t>
+      </w:r>
+      <w:proofErr w:type="spellEnd"/>
       <w:r>
         <w:rPr>
           <w:lang w:val="en-US"/>
         </w:rPr>
-        <w:t>, NaN</w:t>
-      </w:r>
-    </w:p>
-    <w:p>
-      <w:r>
-        <w:t>Truthy : Qualquer outro não c</w:t>
+        <w:t>: Undefined, null, 0, false, ‘’</w:t>
+      </w:r>
+      <w:r>
+        <w:rPr>
+          <w:lang w:val="en-US"/>
+        </w:rPr>
+        <w:t xml:space="preserve">, </w:t>
+      </w:r>
+      <w:proofErr w:type="spellStart"/>
+      <w:r>
+        <w:rPr>
+          <w:lang w:val="en-US"/>
+        </w:rPr>
+        <w:t>NaN</w:t>
+      </w:r>
+      <w:proofErr w:type="spellEnd"/>
+    </w:p>
+    <w:p>
+      <w:proofErr w:type="spellStart"/>
+      <w:r>
+        <w:t>Truthy</w:t>
+      </w:r>
+      <w:proofErr w:type="spellEnd"/>
+      <w:r>
+        <w:t xml:space="preserve"> : Qualquer outro não c</w:t>
       </w:r>
       <w:r>
         <w:t>itado acima.</w:t>
@@ -397,8 +666,21 @@
     </w:p>
     <w:p>
       <w:r>
-        <w:t>False || true -&gt; true</w:t>
-      </w:r>
+        <w:t xml:space="preserve">False || </w:t>
+      </w:r>
+      <w:proofErr w:type="spellStart"/>
+      <w:r>
+        <w:t>true</w:t>
+      </w:r>
+      <w:proofErr w:type="spellEnd"/>
+      <w:r>
+        <w:t xml:space="preserve"> -&gt; </w:t>
+      </w:r>
+      <w:proofErr w:type="spellStart"/>
+      <w:r>
+        <w:t>true</w:t>
+      </w:r>
+      <w:proofErr w:type="spellEnd"/>
     </w:p>
     <w:p>
       <w:r>
@@ -422,18 +704,55 @@
     </w:p>
     <w:p>
       <w:r>
-        <w:t>var corPersonalizada = “Vermelho”</w:t>
-      </w:r>
-    </w:p>
-    <w:p>
-      <w:r>
-        <w:t>var corPadrao = “Azul”</w:t>
-      </w:r>
-    </w:p>
-    <w:p>
-      <w:r>
-        <w:t>var corPerfil = corPersonalizada || corPadrao</w:t>
-      </w:r>
+        <w:t xml:space="preserve">var </w:t>
+      </w:r>
+      <w:proofErr w:type="spellStart"/>
+      <w:r>
+        <w:t>corPersonalizada</w:t>
+      </w:r>
+      <w:proofErr w:type="spellEnd"/>
+      <w:r>
+        <w:t xml:space="preserve"> = “Vermelho”</w:t>
+      </w:r>
+    </w:p>
+    <w:p>
+      <w:r>
+        <w:t xml:space="preserve">var </w:t>
+      </w:r>
+      <w:proofErr w:type="spellStart"/>
+      <w:r>
+        <w:t>corPadrao</w:t>
+      </w:r>
+      <w:proofErr w:type="spellEnd"/>
+      <w:r>
+        <w:t xml:space="preserve"> = “Azul”</w:t>
+      </w:r>
+    </w:p>
+    <w:p>
+      <w:r>
+        <w:t xml:space="preserve">var </w:t>
+      </w:r>
+      <w:proofErr w:type="spellStart"/>
+      <w:r>
+        <w:t>corPerfil</w:t>
+      </w:r>
+      <w:proofErr w:type="spellEnd"/>
+      <w:r>
+        <w:t xml:space="preserve"> = </w:t>
+      </w:r>
+      <w:proofErr w:type="spellStart"/>
+      <w:r>
+        <w:t>corPersonalizada</w:t>
+      </w:r>
+      <w:proofErr w:type="spellEnd"/>
+      <w:r>
+        <w:t xml:space="preserve"> || </w:t>
+      </w:r>
+      <w:proofErr w:type="spellStart"/>
+      <w:r>
+        <w:t>corPadrao</w:t>
+      </w:r>
+      <w:proofErr w:type="spellEnd"/>
     </w:p>
     <w:p/>
     <w:p>
@@ -467,8 +786,13 @@
       </w:r>
     </w:p>
     <w:p>
-      <w:r>
-        <w:t xml:space="preserve">Typeof Variável </w:t>
+      <w:proofErr w:type="spellStart"/>
+      <w:r>
+        <w:t>Typeof</w:t>
+      </w:r>
+      <w:proofErr w:type="spellEnd"/>
+      <w:r>
+        <w:t xml:space="preserve"> Variável </w:t>
       </w:r>
       <w:r>
         <w:sym w:font="Wingdings" w:char="F0E0"/>
@@ -550,12 +874,21 @@
           <w:szCs w:val="24"/>
         </w:rPr>
       </w:pPr>
-      <w:r>
-        <w:rPr>
-          <w:sz w:val="24"/>
-          <w:szCs w:val="24"/>
-        </w:rPr>
-        <w:t>toFixed -&gt; Utilizado para limitar as casas decimais</w:t>
+      <w:proofErr w:type="spellStart"/>
+      <w:r>
+        <w:rPr>
+          <w:sz w:val="24"/>
+          <w:szCs w:val="24"/>
+        </w:rPr>
+        <w:t>toFixed</w:t>
+      </w:r>
+      <w:proofErr w:type="spellEnd"/>
+      <w:r>
+        <w:rPr>
+          <w:sz w:val="24"/>
+          <w:szCs w:val="24"/>
+        </w:rPr>
+        <w:t xml:space="preserve"> -&gt; Utilizado para limitar as casas decimais</w:t>
       </w:r>
     </w:p>
     <w:p>
@@ -573,12 +906,37 @@
           <w:szCs w:val="24"/>
         </w:rPr>
       </w:pPr>
-      <w:r>
-        <w:rPr>
-          <w:sz w:val="24"/>
-          <w:szCs w:val="24"/>
-        </w:rPr>
-        <w:t>function nomeDaFunção(){</w:t>
+      <w:proofErr w:type="spellStart"/>
+      <w:r>
+        <w:rPr>
+          <w:sz w:val="24"/>
+          <w:szCs w:val="24"/>
+        </w:rPr>
+        <w:t>function</w:t>
+      </w:r>
+      <w:proofErr w:type="spellEnd"/>
+      <w:r>
+        <w:rPr>
+          <w:sz w:val="24"/>
+          <w:szCs w:val="24"/>
+        </w:rPr>
+        <w:t xml:space="preserve"> </w:t>
+      </w:r>
+      <w:proofErr w:type="spellStart"/>
+      <w:r>
+        <w:rPr>
+          <w:sz w:val="24"/>
+          <w:szCs w:val="24"/>
+        </w:rPr>
+        <w:t>nomeDaFunção</w:t>
+      </w:r>
+      <w:proofErr w:type="spellEnd"/>
+      <w:r>
+        <w:rPr>
+          <w:sz w:val="24"/>
+          <w:szCs w:val="24"/>
+        </w:rPr>
+        <w:t>(){</w:t>
       </w:r>
     </w:p>
     <w:p>
@@ -603,12 +961,37 @@
           <w:szCs w:val="24"/>
         </w:rPr>
       </w:pPr>
-      <w:r>
-        <w:rPr>
-          <w:sz w:val="24"/>
-          <w:szCs w:val="24"/>
-        </w:rPr>
-        <w:t>document.getElementById(“ID do elemento”).value -&gt; Retorna o valor de um elemento do HTML de acordo com o ID.</w:t>
+      <w:proofErr w:type="spellStart"/>
+      <w:r>
+        <w:rPr>
+          <w:sz w:val="24"/>
+          <w:szCs w:val="24"/>
+        </w:rPr>
+        <w:t>document.getElementById</w:t>
+      </w:r>
+      <w:proofErr w:type="spellEnd"/>
+      <w:r>
+        <w:rPr>
+          <w:sz w:val="24"/>
+          <w:szCs w:val="24"/>
+        </w:rPr>
+        <w:t>(“ID do elemento”).</w:t>
+      </w:r>
+      <w:proofErr w:type="spellStart"/>
+      <w:r>
+        <w:rPr>
+          <w:sz w:val="24"/>
+          <w:szCs w:val="24"/>
+        </w:rPr>
+        <w:t>value</w:t>
+      </w:r>
+      <w:proofErr w:type="spellEnd"/>
+      <w:r>
+        <w:rPr>
+          <w:sz w:val="24"/>
+          <w:szCs w:val="24"/>
+        </w:rPr>
+        <w:t xml:space="preserve"> -&gt; Retorna o valor de um elemento do HTML de acordo com o ID.</w:t>
       </w:r>
     </w:p>
     <w:p>
@@ -618,12 +1001,37 @@
           <w:szCs w:val="24"/>
         </w:rPr>
       </w:pPr>
-      <w:r>
-        <w:rPr>
-          <w:sz w:val="24"/>
-          <w:szCs w:val="24"/>
-        </w:rPr>
-        <w:t>parseInt() -&gt; Transforma a string em inteiro</w:t>
+      <w:proofErr w:type="spellStart"/>
+      <w:r>
+        <w:rPr>
+          <w:sz w:val="24"/>
+          <w:szCs w:val="24"/>
+        </w:rPr>
+        <w:t>parseInt</w:t>
+      </w:r>
+      <w:proofErr w:type="spellEnd"/>
+      <w:r>
+        <w:rPr>
+          <w:sz w:val="24"/>
+          <w:szCs w:val="24"/>
+        </w:rPr>
+        <w:t xml:space="preserve">() -&gt; Transforma a </w:t>
+      </w:r>
+      <w:proofErr w:type="spellStart"/>
+      <w:r>
+        <w:rPr>
+          <w:sz w:val="24"/>
+          <w:szCs w:val="24"/>
+        </w:rPr>
+        <w:t>string</w:t>
+      </w:r>
+      <w:proofErr w:type="spellEnd"/>
+      <w:r>
+        <w:rPr>
+          <w:sz w:val="24"/>
+          <w:szCs w:val="24"/>
+        </w:rPr>
+        <w:t xml:space="preserve"> em inteiro</w:t>
       </w:r>
     </w:p>
     <w:p>
@@ -633,12 +1041,37 @@
           <w:szCs w:val="24"/>
         </w:rPr>
       </w:pPr>
-      <w:r>
-        <w:rPr>
-          <w:sz w:val="24"/>
-          <w:szCs w:val="24"/>
-        </w:rPr>
-        <w:t>parseFloat() -&gt; Transforma a string em um número real.</w:t>
+      <w:proofErr w:type="spellStart"/>
+      <w:r>
+        <w:rPr>
+          <w:sz w:val="24"/>
+          <w:szCs w:val="24"/>
+        </w:rPr>
+        <w:t>parseFloat</w:t>
+      </w:r>
+      <w:proofErr w:type="spellEnd"/>
+      <w:r>
+        <w:rPr>
+          <w:sz w:val="24"/>
+          <w:szCs w:val="24"/>
+        </w:rPr>
+        <w:t xml:space="preserve">() -&gt; Transforma a </w:t>
+      </w:r>
+      <w:proofErr w:type="spellStart"/>
+      <w:r>
+        <w:rPr>
+          <w:sz w:val="24"/>
+          <w:szCs w:val="24"/>
+        </w:rPr>
+        <w:t>string</w:t>
+      </w:r>
+      <w:proofErr w:type="spellEnd"/>
+      <w:r>
+        <w:rPr>
+          <w:sz w:val="24"/>
+          <w:szCs w:val="24"/>
+        </w:rPr>
+        <w:t xml:space="preserve"> em um número real.</w:t>
       </w:r>
     </w:p>
     <w:p>
@@ -653,7 +1086,55 @@
           <w:sz w:val="24"/>
           <w:szCs w:val="24"/>
         </w:rPr>
-        <w:t>Utilizar o innerHTML quando precisar inserir uma informação dentro de uma tag selecionada no html.</w:t>
+        <w:t xml:space="preserve">Utilizar o </w:t>
+      </w:r>
+      <w:proofErr w:type="spellStart"/>
+      <w:r>
+        <w:rPr>
+          <w:sz w:val="24"/>
+          <w:szCs w:val="24"/>
+        </w:rPr>
+        <w:t>innerHTML</w:t>
+      </w:r>
+      <w:proofErr w:type="spellEnd"/>
+      <w:r>
+        <w:rPr>
+          <w:sz w:val="24"/>
+          <w:szCs w:val="24"/>
+        </w:rPr>
+        <w:t xml:space="preserve"> quando precisar inserir uma informação dentro de uma </w:t>
+      </w:r>
+      <w:proofErr w:type="spellStart"/>
+      <w:r>
+        <w:rPr>
+          <w:sz w:val="24"/>
+          <w:szCs w:val="24"/>
+        </w:rPr>
+        <w:t>tag</w:t>
+      </w:r>
+      <w:proofErr w:type="spellEnd"/>
+      <w:r>
+        <w:rPr>
+          <w:sz w:val="24"/>
+          <w:szCs w:val="24"/>
+        </w:rPr>
+        <w:t xml:space="preserve"> selecionada no </w:t>
+      </w:r>
+      <w:proofErr w:type="spellStart"/>
+      <w:r>
+        <w:rPr>
+          <w:sz w:val="24"/>
+          <w:szCs w:val="24"/>
+        </w:rPr>
+        <w:t>html</w:t>
+      </w:r>
+      <w:proofErr w:type="spellEnd"/>
+      <w:r>
+        <w:rPr>
+          <w:sz w:val="24"/>
+          <w:szCs w:val="24"/>
+        </w:rPr>
+        <w:t>.</w:t>
       </w:r>
     </w:p>
     <w:p>
@@ -663,12 +1144,21 @@
           <w:szCs w:val="24"/>
         </w:rPr>
       </w:pPr>
-      <w:r>
-        <w:rPr>
-          <w:sz w:val="24"/>
-          <w:szCs w:val="24"/>
-        </w:rPr>
-        <w:t>querySelector()</w:t>
+      <w:proofErr w:type="spellStart"/>
+      <w:r>
+        <w:rPr>
+          <w:sz w:val="24"/>
+          <w:szCs w:val="24"/>
+        </w:rPr>
+        <w:t>querySelector</w:t>
+      </w:r>
+      <w:proofErr w:type="spellEnd"/>
+      <w:r>
+        <w:rPr>
+          <w:sz w:val="24"/>
+          <w:szCs w:val="24"/>
+        </w:rPr>
+        <w:t>()</w:t>
       </w:r>
       <w:r>
         <w:rPr>
@@ -696,7 +1186,39 @@
           <w:sz w:val="24"/>
           <w:szCs w:val="24"/>
         </w:rPr>
-        <w:t>to que foi especificado pelo seletor. O querySelector() aceita os atributos ids, classes e outros parametros de seleção.</w:t>
+        <w:t xml:space="preserve">to que foi especificado pelo seletor. O </w:t>
+      </w:r>
+      <w:proofErr w:type="spellStart"/>
+      <w:r>
+        <w:rPr>
+          <w:sz w:val="24"/>
+          <w:szCs w:val="24"/>
+        </w:rPr>
+        <w:t>querySelector</w:t>
+      </w:r>
+      <w:proofErr w:type="spellEnd"/>
+      <w:r>
+        <w:rPr>
+          <w:sz w:val="24"/>
+          <w:szCs w:val="24"/>
+        </w:rPr>
+        <w:t xml:space="preserve">() aceita os atributos ids, classes e outros </w:t>
+      </w:r>
+      <w:proofErr w:type="spellStart"/>
+      <w:r>
+        <w:rPr>
+          <w:sz w:val="24"/>
+          <w:szCs w:val="24"/>
+        </w:rPr>
+        <w:t>parametros</w:t>
+      </w:r>
+      <w:proofErr w:type="spellEnd"/>
+      <w:r>
+        <w:rPr>
+          <w:sz w:val="24"/>
+          <w:szCs w:val="24"/>
+        </w:rPr>
+        <w:t xml:space="preserve"> de seleção.</w:t>
       </w:r>
     </w:p>
     <w:p>
@@ -754,12 +1276,45 @@
           <w:szCs w:val="24"/>
         </w:rPr>
       </w:pPr>
-      <w:r>
-        <w:rPr>
-          <w:sz w:val="24"/>
-          <w:szCs w:val="24"/>
-        </w:rPr>
-        <w:t>getElementById() -&gt; Retorna apenas um elemento selecionando ele pelo ID.</w:t>
+      <w:proofErr w:type="spellStart"/>
+      <w:r>
+        <w:rPr>
+          <w:sz w:val="24"/>
+          <w:szCs w:val="24"/>
+        </w:rPr>
+        <w:t>getElementById</w:t>
+      </w:r>
+      <w:proofErr w:type="spellEnd"/>
+      <w:r>
+        <w:rPr>
+          <w:sz w:val="24"/>
+          <w:szCs w:val="24"/>
+        </w:rPr>
+        <w:t>() -&gt; Retorna apenas um elemento selecionando ele pelo ID.</w:t>
+      </w:r>
+    </w:p>
+    <w:p>
+      <w:pPr>
+        <w:rPr>
+          <w:sz w:val="24"/>
+          <w:szCs w:val="24"/>
+        </w:rPr>
+      </w:pPr>
+      <w:proofErr w:type="spellStart"/>
+      <w:r>
+        <w:rPr>
+          <w:sz w:val="24"/>
+          <w:szCs w:val="24"/>
+        </w:rPr>
+        <w:t>Math.random</w:t>
+      </w:r>
+      <w:proofErr w:type="spellEnd"/>
+      <w:r>
+        <w:rPr>
+          <w:sz w:val="24"/>
+          <w:szCs w:val="24"/>
+        </w:rPr>
+        <w:t xml:space="preserve">() -&gt; Traz um número aleatório entre 0 e 1, pode ser multiplicado de acordo com a forma que necessita, como se deseja um número de 1 a 10, deve multiplicar por 11, assim por diante. </w:t>
       </w:r>
     </w:p>
     <w:sectPr>

</xml_diff>

<commit_message>
Anotações sobre laços de repetição
</commit_message>
<xml_diff>
--- a/Anotações.docx
+++ b/Anotações.docx
@@ -212,10 +212,12 @@
         <w:t xml:space="preserve">Para acessar um valor dentro de um objeto, basta adicionar o nome do </w:t>
       </w:r>
       <w:proofErr w:type="spellStart"/>
+      <w:proofErr w:type="gramStart"/>
       <w:r>
         <w:t>objeto.nomeValor</w:t>
       </w:r>
       <w:proofErr w:type="spellEnd"/>
+      <w:proofErr w:type="gramEnd"/>
       <w:r>
         <w:t>.</w:t>
       </w:r>
@@ -317,7 +319,15 @@
         <w:t xml:space="preserve">; </w:t>
       </w:r>
       <w:r>
-        <w:t xml:space="preserve">//Definindo um </w:t>
+        <w:t>//</w:t>
+      </w:r>
+      <w:proofErr w:type="gramStart"/>
+      <w:r>
+        <w:t>Definindo</w:t>
+      </w:r>
+      <w:proofErr w:type="gramEnd"/>
+      <w:r>
+        <w:t xml:space="preserve"> um </w:t>
       </w:r>
       <w:proofErr w:type="spellStart"/>
       <w:r>
@@ -349,7 +359,15 @@
       </w:r>
       <w:proofErr w:type="spellEnd"/>
       <w:r>
-        <w:t xml:space="preserve"> = [26,45,50,17]; //Definindo um </w:t>
+        <w:t xml:space="preserve"> = [26,45,50,17]; //</w:t>
+      </w:r>
+      <w:proofErr w:type="gramStart"/>
+      <w:r>
+        <w:t>Definindo</w:t>
+      </w:r>
+      <w:proofErr w:type="gramEnd"/>
+      <w:r>
+        <w:t xml:space="preserve"> um </w:t>
       </w:r>
       <w:proofErr w:type="spellStart"/>
       <w:r>
@@ -362,12 +380,17 @@
         <w:t>console.log(</w:t>
       </w:r>
       <w:proofErr w:type="spellStart"/>
+      <w:proofErr w:type="gramStart"/>
       <w:r>
         <w:t>familia</w:t>
       </w:r>
       <w:proofErr w:type="spellEnd"/>
       <w:r>
-        <w:t>[0]);</w:t>
+        <w:t>[</w:t>
+      </w:r>
+      <w:proofErr w:type="gramEnd"/>
+      <w:r>
+        <w:t>0]);</w:t>
       </w:r>
     </w:p>
     <w:p>
@@ -399,12 +422,17 @@
         <w:t xml:space="preserve"> </w:t>
       </w:r>
       <w:proofErr w:type="spellStart"/>
+      <w:proofErr w:type="gramStart"/>
       <w:r>
         <w:t>resetaCor</w:t>
       </w:r>
       <w:proofErr w:type="spellEnd"/>
       <w:r>
-        <w:t>(){</w:t>
+        <w:t>(</w:t>
+      </w:r>
+      <w:proofErr w:type="gramEnd"/>
+      <w:r>
+        <w:t>){</w:t>
       </w:r>
     </w:p>
     <w:p>
@@ -552,7 +580,23 @@
       </w:r>
       <w:proofErr w:type="spellEnd"/>
       <w:r>
-        <w:t xml:space="preserve"> tipo = dinheiro &gt; 100 ? 'premium' : 'normal';</w:t>
+        <w:t xml:space="preserve"> tipo = dinheiro &gt; </w:t>
+      </w:r>
+      <w:proofErr w:type="gramStart"/>
+      <w:r>
+        <w:t>100 ?</w:t>
+      </w:r>
+      <w:proofErr w:type="gramEnd"/>
+      <w:r>
+        <w:t xml:space="preserve"> 'premium</w:t>
+      </w:r>
+      <w:proofErr w:type="gramStart"/>
+      <w:r>
+        <w:t>' :</w:t>
+      </w:r>
+      <w:proofErr w:type="gramEnd"/>
+      <w:r>
+        <w:t xml:space="preserve"> 'normal';</w:t>
       </w:r>
     </w:p>
     <w:p>
@@ -653,12 +697,17 @@
     </w:p>
     <w:p>
       <w:proofErr w:type="spellStart"/>
+      <w:proofErr w:type="gramStart"/>
       <w:r>
         <w:t>Truthy</w:t>
       </w:r>
       <w:proofErr w:type="spellEnd"/>
       <w:r>
-        <w:t xml:space="preserve"> : Qualquer outro não c</w:t>
+        <w:t xml:space="preserve"> :</w:t>
+      </w:r>
+      <w:proofErr w:type="gramEnd"/>
+      <w:r>
+        <w:t xml:space="preserve"> Qualquer outro não c</w:t>
       </w:r>
       <w:r>
         <w:t>itado acima.</w:t>
@@ -754,6 +803,1309 @@
       </w:r>
       <w:proofErr w:type="spellEnd"/>
     </w:p>
+    <w:p/>
+    <w:p>
+      <w:r>
+        <w:t>Condicionais</w:t>
+      </w:r>
+      <w:r>
+        <w:t xml:space="preserve"> -&gt; De acordo com o valor da variável ou de acordo com resposta da condição imposta irá efetuar um bloco de comando.</w:t>
+      </w:r>
+    </w:p>
+    <w:p>
+      <w:pPr>
+        <w:rPr>
+          <w:b/>
+          <w:bCs/>
+          <w:sz w:val="24"/>
+          <w:szCs w:val="24"/>
+        </w:rPr>
+      </w:pPr>
+      <w:proofErr w:type="spellStart"/>
+      <w:r>
+        <w:rPr>
+          <w:b/>
+          <w:bCs/>
+          <w:sz w:val="24"/>
+          <w:szCs w:val="24"/>
+        </w:rPr>
+        <w:t>If</w:t>
+      </w:r>
+      <w:proofErr w:type="spellEnd"/>
+      <w:r>
+        <w:rPr>
+          <w:b/>
+          <w:bCs/>
+          <w:sz w:val="24"/>
+          <w:szCs w:val="24"/>
+        </w:rPr>
+        <w:t>...Else</w:t>
+      </w:r>
+    </w:p>
+    <w:p>
+      <w:r>
+        <w:t xml:space="preserve">Exemplo: Horário estiver entre 06:00 até 12:00 </w:t>
+      </w:r>
+      <w:r>
+        <w:sym w:font="Wingdings" w:char="F0E0"/>
+      </w:r>
+      <w:r>
+        <w:t xml:space="preserve"> Bom dia</w:t>
+      </w:r>
+    </w:p>
+    <w:p>
+      <w:r>
+        <w:lastRenderedPageBreak/>
+        <w:t xml:space="preserve">Se estiver entre 12:00 até às 18:00 </w:t>
+      </w:r>
+      <w:r>
+        <w:sym w:font="Wingdings" w:char="F0E0"/>
+      </w:r>
+      <w:r>
+        <w:t xml:space="preserve"> Boa tarde</w:t>
+      </w:r>
+    </w:p>
+    <w:p>
+      <w:r>
+        <w:t xml:space="preserve">Caso contrário </w:t>
+      </w:r>
+      <w:r>
+        <w:sym w:font="Wingdings" w:char="F0E0"/>
+      </w:r>
+      <w:r>
+        <w:t xml:space="preserve"> Boa noite</w:t>
+      </w:r>
+    </w:p>
+    <w:p>
+      <w:proofErr w:type="spellStart"/>
+      <w:proofErr w:type="gramStart"/>
+      <w:r>
+        <w:t>If</w:t>
+      </w:r>
+      <w:proofErr w:type="spellEnd"/>
+      <w:r>
+        <w:t>(</w:t>
+      </w:r>
+      <w:proofErr w:type="gramEnd"/>
+      <w:r>
+        <w:t>Condição) {</w:t>
+      </w:r>
+    </w:p>
+    <w:p>
+      <w:r>
+        <w:t>// Caso positivo</w:t>
+      </w:r>
+    </w:p>
+    <w:p>
+      <w:proofErr w:type="gramStart"/>
+      <w:r>
+        <w:t>}</w:t>
+      </w:r>
+      <w:proofErr w:type="spellStart"/>
+      <w:r>
+        <w:t>else</w:t>
+      </w:r>
+      <w:proofErr w:type="spellEnd"/>
+      <w:proofErr w:type="gramEnd"/>
+      <w:r>
+        <w:t xml:space="preserve"> </w:t>
+      </w:r>
+      <w:proofErr w:type="spellStart"/>
+      <w:r>
+        <w:t>if</w:t>
+      </w:r>
+      <w:proofErr w:type="spellEnd"/>
+      <w:r>
+        <w:t>(Outra condição){</w:t>
+      </w:r>
+    </w:p>
+    <w:p>
+      <w:r>
+        <w:t>//Caso a outra condição for positiva</w:t>
+      </w:r>
+    </w:p>
+    <w:p>
+      <w:proofErr w:type="gramStart"/>
+      <w:r>
+        <w:t>}</w:t>
+      </w:r>
+      <w:proofErr w:type="spellStart"/>
+      <w:r>
+        <w:t>else</w:t>
+      </w:r>
+      <w:proofErr w:type="spellEnd"/>
+      <w:proofErr w:type="gramEnd"/>
+      <w:r>
+        <w:t>{</w:t>
+      </w:r>
+    </w:p>
+    <w:p>
+      <w:r>
+        <w:t>//Caso nenhuma condição seja positiva</w:t>
+      </w:r>
+    </w:p>
+    <w:p>
+      <w:r>
+        <w:t>}</w:t>
+      </w:r>
+    </w:p>
+    <w:p>
+      <w:r>
+        <w:t>Var hora = 10;</w:t>
+      </w:r>
+    </w:p>
+    <w:p>
+      <w:proofErr w:type="spellStart"/>
+      <w:r>
+        <w:t>If</w:t>
+      </w:r>
+      <w:proofErr w:type="spellEnd"/>
+      <w:r>
+        <w:t>(</w:t>
+      </w:r>
+      <w:r>
+        <w:t>hora&gt;=6 &amp;&amp; hora&lt;12</w:t>
+      </w:r>
+      <w:r>
+        <w:t>) {</w:t>
+      </w:r>
+    </w:p>
+    <w:p>
+      <w:proofErr w:type="gramStart"/>
+      <w:r>
+        <w:t>c</w:t>
+      </w:r>
+      <w:r>
+        <w:t>onsole.log(</w:t>
+      </w:r>
+      <w:proofErr w:type="gramEnd"/>
+      <w:r>
+        <w:t>“Bom dia!”)</w:t>
+      </w:r>
+    </w:p>
+    <w:p>
+      <w:pPr>
+        <w:rPr>
+          <w:lang w:val="en-US"/>
+        </w:rPr>
+      </w:pPr>
+      <w:proofErr w:type="gramStart"/>
+      <w:r>
+        <w:rPr>
+          <w:lang w:val="en-US"/>
+        </w:rPr>
+        <w:t>}else</w:t>
+      </w:r>
+      <w:proofErr w:type="gramEnd"/>
+      <w:r>
+        <w:rPr>
+          <w:lang w:val="en-US"/>
+        </w:rPr>
+        <w:t xml:space="preserve"> if(</w:t>
+      </w:r>
+      <w:r>
+        <w:rPr>
+          <w:lang w:val="en-US"/>
+        </w:rPr>
+        <w:t>hora&gt;=12 hora&lt;18</w:t>
+      </w:r>
+      <w:r>
+        <w:rPr>
+          <w:lang w:val="en-US"/>
+        </w:rPr>
+        <w:t>){</w:t>
+      </w:r>
+    </w:p>
+    <w:p>
+      <w:pPr>
+        <w:rPr>
+          <w:lang w:val="en-US"/>
+        </w:rPr>
+      </w:pPr>
+      <w:proofErr w:type="gramStart"/>
+      <w:r>
+        <w:rPr>
+          <w:lang w:val="en-US"/>
+        </w:rPr>
+        <w:t>c</w:t>
+      </w:r>
+      <w:r>
+        <w:rPr>
+          <w:lang w:val="en-US"/>
+        </w:rPr>
+        <w:t>o</w:t>
+      </w:r>
+      <w:r>
+        <w:rPr>
+          <w:lang w:val="en-US"/>
+        </w:rPr>
+        <w:t>nsole.log(</w:t>
+      </w:r>
+      <w:proofErr w:type="gramEnd"/>
+      <w:r>
+        <w:rPr>
+          <w:lang w:val="en-US"/>
+        </w:rPr>
+        <w:t xml:space="preserve">“Boa </w:t>
+      </w:r>
+      <w:proofErr w:type="spellStart"/>
+      <w:r>
+        <w:rPr>
+          <w:lang w:val="en-US"/>
+        </w:rPr>
+        <w:t>tarde</w:t>
+      </w:r>
+      <w:proofErr w:type="spellEnd"/>
+      <w:r>
+        <w:rPr>
+          <w:lang w:val="en-US"/>
+        </w:rPr>
+        <w:t>!”)</w:t>
+      </w:r>
+    </w:p>
+    <w:p>
+      <w:proofErr w:type="gramStart"/>
+      <w:r>
+        <w:t>}</w:t>
+      </w:r>
+      <w:proofErr w:type="spellStart"/>
+      <w:r>
+        <w:t>else</w:t>
+      </w:r>
+      <w:proofErr w:type="spellEnd"/>
+      <w:proofErr w:type="gramEnd"/>
+      <w:r>
+        <w:t>{</w:t>
+      </w:r>
+    </w:p>
+    <w:p>
+      <w:proofErr w:type="gramStart"/>
+      <w:r>
+        <w:t>console.log(</w:t>
+      </w:r>
+      <w:proofErr w:type="gramEnd"/>
+      <w:r>
+        <w:t>“Boa noite!”)</w:t>
+      </w:r>
+    </w:p>
+    <w:p>
+      <w:r>
+        <w:t>}</w:t>
+      </w:r>
+    </w:p>
+    <w:p/>
+    <w:p>
+      <w:pPr>
+        <w:rPr>
+          <w:b/>
+          <w:bCs/>
+          <w:sz w:val="24"/>
+          <w:szCs w:val="24"/>
+        </w:rPr>
+      </w:pPr>
+      <w:r>
+        <w:rPr>
+          <w:b/>
+          <w:bCs/>
+          <w:sz w:val="24"/>
+          <w:szCs w:val="24"/>
+        </w:rPr>
+        <w:t>Switch...case</w:t>
+      </w:r>
+    </w:p>
+    <w:p>
+      <w:r>
+        <w:t>Switch(variável</w:t>
+      </w:r>
+      <w:proofErr w:type="gramStart"/>
+      <w:r>
+        <w:t>){</w:t>
+      </w:r>
+      <w:proofErr w:type="gramEnd"/>
+    </w:p>
+    <w:p>
+      <w:pPr>
+        <w:ind w:firstLine="708"/>
+      </w:pPr>
+      <w:r>
+        <w:t>Case ‘Opção’: Código a ser executado</w:t>
+      </w:r>
+    </w:p>
+    <w:p>
+      <w:pPr>
+        <w:ind w:firstLine="708"/>
+      </w:pPr>
+      <w:r>
+        <w:t>break</w:t>
+      </w:r>
+    </w:p>
+    <w:p>
+      <w:pPr>
+        <w:rPr>
+          <w:lang w:val="en-US"/>
+        </w:rPr>
+      </w:pPr>
+      <w:r>
+        <w:rPr>
+          <w:lang w:val="en-US"/>
+        </w:rPr>
+        <w:t>}</w:t>
+      </w:r>
+    </w:p>
+    <w:p>
+      <w:pPr>
+        <w:rPr>
+          <w:lang w:val="en-US"/>
+        </w:rPr>
+      </w:pPr>
+      <w:proofErr w:type="spellStart"/>
+      <w:r>
+        <w:rPr>
+          <w:lang w:val="en-US"/>
+        </w:rPr>
+        <w:t>Exemplo</w:t>
+      </w:r>
+      <w:proofErr w:type="spellEnd"/>
+      <w:r>
+        <w:rPr>
+          <w:lang w:val="en-US"/>
+        </w:rPr>
+        <w:t>:</w:t>
+      </w:r>
+    </w:p>
+    <w:p>
+      <w:r>
+        <w:t>var teste = “comum”</w:t>
+      </w:r>
+    </w:p>
+    <w:p>
+      <w:r>
+        <w:t>Switch(variável</w:t>
+      </w:r>
+      <w:proofErr w:type="gramStart"/>
+      <w:r>
+        <w:t>){</w:t>
+      </w:r>
+      <w:proofErr w:type="gramEnd"/>
+    </w:p>
+    <w:p>
+      <w:pPr>
+        <w:ind w:firstLine="708"/>
+      </w:pPr>
+      <w:r>
+        <w:t>Case ‘</w:t>
+      </w:r>
+      <w:r>
+        <w:t>comum</w:t>
+      </w:r>
+      <w:r>
+        <w:t>’</w:t>
+      </w:r>
+      <w:r>
+        <w:t>:</w:t>
+      </w:r>
+    </w:p>
+    <w:p>
+      <w:pPr>
+        <w:ind w:firstLine="708"/>
+      </w:pPr>
+      <w:proofErr w:type="gramStart"/>
+      <w:r>
+        <w:t>console.log(</w:t>
+      </w:r>
+      <w:proofErr w:type="gramEnd"/>
+      <w:r>
+        <w:t>“Caso comum”)</w:t>
+      </w:r>
+    </w:p>
+    <w:p>
+      <w:pPr>
+        <w:ind w:firstLine="708"/>
+      </w:pPr>
+      <w:r>
+        <w:t>break;</w:t>
+      </w:r>
+    </w:p>
+    <w:p>
+      <w:pPr>
+        <w:ind w:firstLine="708"/>
+      </w:pPr>
+      <w:r>
+        <w:t>Case ‘</w:t>
+      </w:r>
+      <w:r>
+        <w:t>gerente’</w:t>
+      </w:r>
+      <w:r>
+        <w:t>:</w:t>
+      </w:r>
+    </w:p>
+    <w:p>
+      <w:pPr>
+        <w:ind w:firstLine="708"/>
+      </w:pPr>
+      <w:proofErr w:type="gramStart"/>
+      <w:r>
+        <w:t>console.log(</w:t>
+      </w:r>
+      <w:proofErr w:type="gramEnd"/>
+      <w:r>
+        <w:t xml:space="preserve">“Caso </w:t>
+      </w:r>
+      <w:r>
+        <w:t>gerente</w:t>
+      </w:r>
+      <w:r>
+        <w:t>”)</w:t>
+      </w:r>
+    </w:p>
+    <w:p>
+      <w:pPr>
+        <w:ind w:firstLine="708"/>
+      </w:pPr>
+      <w:r>
+        <w:lastRenderedPageBreak/>
+        <w:t>break;</w:t>
+      </w:r>
+    </w:p>
+    <w:p>
+      <w:pPr>
+        <w:ind w:firstLine="708"/>
+      </w:pPr>
+      <w:r>
+        <w:t>Case ‘</w:t>
+      </w:r>
+      <w:r>
+        <w:t>diretor</w:t>
+      </w:r>
+      <w:r>
+        <w:t>’:</w:t>
+      </w:r>
+    </w:p>
+    <w:p>
+      <w:pPr>
+        <w:ind w:firstLine="708"/>
+      </w:pPr>
+      <w:proofErr w:type="gramStart"/>
+      <w:r>
+        <w:t>console.log(</w:t>
+      </w:r>
+      <w:proofErr w:type="gramEnd"/>
+      <w:r>
+        <w:t xml:space="preserve">“Caso </w:t>
+      </w:r>
+      <w:r>
+        <w:t>diretor</w:t>
+      </w:r>
+      <w:r>
+        <w:t>”)</w:t>
+      </w:r>
+    </w:p>
+    <w:p>
+      <w:pPr>
+        <w:ind w:firstLine="708"/>
+      </w:pPr>
+      <w:r>
+        <w:t>break;</w:t>
+      </w:r>
+    </w:p>
+    <w:p>
+      <w:pPr>
+        <w:ind w:firstLine="708"/>
+      </w:pPr>
+      <w:r>
+        <w:t>case default</w:t>
+      </w:r>
+      <w:r>
+        <w:t>:</w:t>
+      </w:r>
+    </w:p>
+    <w:p>
+      <w:pPr>
+        <w:ind w:firstLine="708"/>
+      </w:pPr>
+      <w:proofErr w:type="gramStart"/>
+      <w:r>
+        <w:t>console.log(</w:t>
+      </w:r>
+      <w:proofErr w:type="gramEnd"/>
+      <w:r>
+        <w:t>“</w:t>
+      </w:r>
+      <w:r>
+        <w:t>Caso não reconhecido</w:t>
+      </w:r>
+      <w:r>
+        <w:t>”)</w:t>
+      </w:r>
+    </w:p>
+    <w:p>
+      <w:r>
+        <w:t>}</w:t>
+      </w:r>
+    </w:p>
+    <w:p/>
+    <w:p>
+      <w:r>
+        <w:t xml:space="preserve">Laços de repetição em </w:t>
+      </w:r>
+      <w:proofErr w:type="spellStart"/>
+      <w:proofErr w:type="gramStart"/>
+      <w:r>
+        <w:t>JavaScript</w:t>
+      </w:r>
+      <w:proofErr w:type="spellEnd"/>
+      <w:r>
+        <w:t xml:space="preserve"> :</w:t>
+      </w:r>
+      <w:proofErr w:type="gramEnd"/>
+      <w:r>
+        <w:t xml:space="preserve"> For, </w:t>
+      </w:r>
+      <w:proofErr w:type="spellStart"/>
+      <w:r>
+        <w:t>while</w:t>
+      </w:r>
+      <w:proofErr w:type="spellEnd"/>
+      <w:r>
+        <w:t xml:space="preserve">, Do </w:t>
+      </w:r>
+      <w:proofErr w:type="spellStart"/>
+      <w:r>
+        <w:t>while</w:t>
+      </w:r>
+      <w:proofErr w:type="spellEnd"/>
+      <w:r>
+        <w:t xml:space="preserve">, </w:t>
+      </w:r>
+      <w:proofErr w:type="spellStart"/>
+      <w:r>
+        <w:t>For..in</w:t>
+      </w:r>
+      <w:proofErr w:type="spellEnd"/>
+      <w:r>
+        <w:t>, For..</w:t>
+      </w:r>
+      <w:proofErr w:type="spellStart"/>
+      <w:r>
+        <w:t>of</w:t>
+      </w:r>
+      <w:proofErr w:type="spellEnd"/>
+    </w:p>
+    <w:p>
+      <w:pPr>
+        <w:rPr>
+          <w:b/>
+          <w:bCs/>
+          <w:sz w:val="24"/>
+          <w:szCs w:val="24"/>
+        </w:rPr>
+      </w:pPr>
+      <w:r>
+        <w:rPr>
+          <w:b/>
+          <w:bCs/>
+          <w:sz w:val="24"/>
+          <w:szCs w:val="24"/>
+        </w:rPr>
+        <w:t>Laço For</w:t>
+      </w:r>
+    </w:p>
+    <w:p>
+      <w:proofErr w:type="gramStart"/>
+      <w:r>
+        <w:t>for(</w:t>
+      </w:r>
+      <w:proofErr w:type="gramEnd"/>
+      <w:r>
+        <w:t xml:space="preserve">declaração </w:t>
+      </w:r>
+      <w:r>
+        <w:t xml:space="preserve">; </w:t>
+      </w:r>
+      <w:r>
+        <w:t xml:space="preserve">condição </w:t>
+      </w:r>
+      <w:r>
+        <w:t>;</w:t>
+      </w:r>
+      <w:r>
+        <w:t xml:space="preserve"> incremento</w:t>
+      </w:r>
+      <w:r>
+        <w:t>)</w:t>
+      </w:r>
+      <w:r>
+        <w:t>{</w:t>
+      </w:r>
+    </w:p>
+    <w:p>
+      <w:r>
+        <w:t>}</w:t>
+      </w:r>
+    </w:p>
+    <w:p>
+      <w:pPr>
+        <w:rPr>
+          <w:b/>
+          <w:bCs/>
+          <w:sz w:val="24"/>
+          <w:szCs w:val="24"/>
+          <w:lang w:val="en-US"/>
+        </w:rPr>
+      </w:pPr>
+      <w:proofErr w:type="spellStart"/>
+      <w:r>
+        <w:rPr>
+          <w:b/>
+          <w:bCs/>
+          <w:sz w:val="24"/>
+          <w:szCs w:val="24"/>
+          <w:lang w:val="en-US"/>
+        </w:rPr>
+        <w:t>Laço</w:t>
+      </w:r>
+      <w:proofErr w:type="spellEnd"/>
+      <w:r>
+        <w:rPr>
+          <w:b/>
+          <w:bCs/>
+          <w:sz w:val="24"/>
+          <w:szCs w:val="24"/>
+          <w:lang w:val="en-US"/>
+        </w:rPr>
+        <w:t xml:space="preserve"> </w:t>
+      </w:r>
+      <w:r>
+        <w:rPr>
+          <w:b/>
+          <w:bCs/>
+          <w:sz w:val="24"/>
+          <w:szCs w:val="24"/>
+          <w:lang w:val="en-US"/>
+        </w:rPr>
+        <w:t>Whil</w:t>
+      </w:r>
+      <w:r>
+        <w:rPr>
+          <w:b/>
+          <w:bCs/>
+          <w:sz w:val="24"/>
+          <w:szCs w:val="24"/>
+          <w:lang w:val="en-US"/>
+        </w:rPr>
+        <w:t>e</w:t>
+      </w:r>
+    </w:p>
+    <w:p>
+      <w:pPr>
+        <w:rPr>
+          <w:lang w:val="en-US"/>
+        </w:rPr>
+      </w:pPr>
+      <w:r>
+        <w:rPr>
+          <w:lang w:val="en-US"/>
+        </w:rPr>
+        <w:t>while(</w:t>
+      </w:r>
+      <w:proofErr w:type="spellStart"/>
+      <w:r>
+        <w:rPr>
+          <w:lang w:val="en-US"/>
+        </w:rPr>
+        <w:t>condição</w:t>
+      </w:r>
+      <w:proofErr w:type="spellEnd"/>
+      <w:proofErr w:type="gramStart"/>
+      <w:r>
+        <w:rPr>
+          <w:lang w:val="en-US"/>
+        </w:rPr>
+        <w:t>){</w:t>
+      </w:r>
+      <w:proofErr w:type="gramEnd"/>
+    </w:p>
+    <w:p>
+      <w:pPr>
+        <w:rPr>
+          <w:lang w:val="en-US"/>
+        </w:rPr>
+      </w:pPr>
+      <w:r>
+        <w:rPr>
+          <w:lang w:val="en-US"/>
+        </w:rPr>
+        <w:t>}</w:t>
+      </w:r>
+    </w:p>
+    <w:p>
+      <w:pPr>
+        <w:rPr>
+          <w:b/>
+          <w:bCs/>
+          <w:sz w:val="24"/>
+          <w:szCs w:val="24"/>
+        </w:rPr>
+      </w:pPr>
+      <w:r>
+        <w:rPr>
+          <w:b/>
+          <w:bCs/>
+          <w:sz w:val="24"/>
+          <w:szCs w:val="24"/>
+        </w:rPr>
+        <w:t xml:space="preserve">Laço </w:t>
+      </w:r>
+      <w:r>
+        <w:rPr>
+          <w:b/>
+          <w:bCs/>
+          <w:sz w:val="24"/>
+          <w:szCs w:val="24"/>
+        </w:rPr>
+        <w:t xml:space="preserve">Do </w:t>
+      </w:r>
+      <w:proofErr w:type="spellStart"/>
+      <w:r>
+        <w:rPr>
+          <w:b/>
+          <w:bCs/>
+          <w:sz w:val="24"/>
+          <w:szCs w:val="24"/>
+        </w:rPr>
+        <w:t>While</w:t>
+      </w:r>
+      <w:proofErr w:type="spellEnd"/>
+    </w:p>
+    <w:p>
+      <w:pPr>
+        <w:rPr>
+          <w:lang w:val="en-US"/>
+        </w:rPr>
+      </w:pPr>
+      <w:proofErr w:type="gramStart"/>
+      <w:r>
+        <w:rPr>
+          <w:lang w:val="en-US"/>
+        </w:rPr>
+        <w:t>Do{</w:t>
+      </w:r>
+      <w:proofErr w:type="gramEnd"/>
+    </w:p>
+    <w:p>
+      <w:pPr>
+        <w:rPr>
+          <w:lang w:val="en-US"/>
+        </w:rPr>
+      </w:pPr>
+    </w:p>
+    <w:p>
+      <w:proofErr w:type="gramStart"/>
+      <w:r>
+        <w:rPr>
+          <w:lang w:val="en-US"/>
+        </w:rPr>
+        <w:t>}</w:t>
+      </w:r>
+      <w:r>
+        <w:rPr>
+          <w:lang w:val="en-US"/>
+        </w:rPr>
+        <w:t>while</w:t>
+      </w:r>
+      <w:proofErr w:type="gramEnd"/>
+      <w:r>
+        <w:rPr>
+          <w:lang w:val="en-US"/>
+        </w:rPr>
+        <w:t>(</w:t>
+      </w:r>
+      <w:proofErr w:type="spellStart"/>
+      <w:r>
+        <w:rPr>
+          <w:lang w:val="en-US"/>
+        </w:rPr>
+        <w:t>condição</w:t>
+      </w:r>
+      <w:proofErr w:type="spellEnd"/>
+      <w:r>
+        <w:rPr>
+          <w:lang w:val="en-US"/>
+        </w:rPr>
+        <w:t>)</w:t>
+      </w:r>
+    </w:p>
+    <w:p>
+      <w:pPr>
+        <w:rPr>
+          <w:b/>
+          <w:bCs/>
+          <w:sz w:val="24"/>
+          <w:szCs w:val="24"/>
+        </w:rPr>
+      </w:pPr>
+      <w:r>
+        <w:rPr>
+          <w:b/>
+          <w:bCs/>
+          <w:sz w:val="24"/>
+          <w:szCs w:val="24"/>
+        </w:rPr>
+        <w:t xml:space="preserve">Laço </w:t>
+      </w:r>
+      <w:proofErr w:type="spellStart"/>
+      <w:r>
+        <w:rPr>
+          <w:b/>
+          <w:bCs/>
+          <w:sz w:val="24"/>
+          <w:szCs w:val="24"/>
+        </w:rPr>
+        <w:t>For</w:t>
+      </w:r>
+      <w:r>
+        <w:rPr>
+          <w:b/>
+          <w:bCs/>
+          <w:sz w:val="24"/>
+          <w:szCs w:val="24"/>
+        </w:rPr>
+        <w:t>..i</w:t>
+      </w:r>
+      <w:r>
+        <w:rPr>
+          <w:b/>
+          <w:bCs/>
+          <w:sz w:val="24"/>
+          <w:szCs w:val="24"/>
+        </w:rPr>
+        <w:t>n</w:t>
+      </w:r>
+      <w:proofErr w:type="spellEnd"/>
+    </w:p>
+    <w:p>
+      <w:r>
+        <w:t xml:space="preserve">Irá percorrer todo o </w:t>
+      </w:r>
+      <w:proofErr w:type="spellStart"/>
+      <w:r>
+        <w:t>array</w:t>
+      </w:r>
+      <w:proofErr w:type="spellEnd"/>
+      <w:r>
+        <w:t xml:space="preserve"> ou objeto de forma que podemos buscar uma informação específica ou mostrar tudo.</w:t>
+      </w:r>
+    </w:p>
+    <w:p>
+      <w:r>
+        <w:t>Exemplo:</w:t>
+      </w:r>
+    </w:p>
+    <w:p>
+      <w:proofErr w:type="spellStart"/>
+      <w:r>
+        <w:t>Const</w:t>
+      </w:r>
+      <w:proofErr w:type="spellEnd"/>
+      <w:r>
+        <w:t xml:space="preserve"> pessoa = {</w:t>
+      </w:r>
+    </w:p>
+    <w:p>
+      <w:proofErr w:type="spellStart"/>
+      <w:r>
+        <w:t>nome:’Guilherme</w:t>
+      </w:r>
+      <w:proofErr w:type="spellEnd"/>
+      <w:r>
+        <w:t>’</w:t>
+      </w:r>
+    </w:p>
+    <w:p>
+      <w:r>
+        <w:t>idade:20</w:t>
+      </w:r>
+    </w:p>
+    <w:p>
+      <w:r>
+        <w:t>}</w:t>
+      </w:r>
+    </w:p>
+    <w:p>
+      <w:pPr>
+        <w:rPr>
+          <w:lang w:val="en-US"/>
+        </w:rPr>
+      </w:pPr>
+      <w:proofErr w:type="gramStart"/>
+      <w:r>
+        <w:rPr>
+          <w:lang w:val="en-US"/>
+        </w:rPr>
+        <w:t>For(</w:t>
+      </w:r>
+      <w:proofErr w:type="gramEnd"/>
+      <w:r>
+        <w:rPr>
+          <w:lang w:val="en-US"/>
+        </w:rPr>
+        <w:t xml:space="preserve">var </w:t>
+      </w:r>
+      <w:proofErr w:type="spellStart"/>
+      <w:r>
+        <w:rPr>
+          <w:lang w:val="en-US"/>
+        </w:rPr>
+        <w:t>chave</w:t>
+      </w:r>
+      <w:proofErr w:type="spellEnd"/>
+      <w:r>
+        <w:rPr>
+          <w:lang w:val="en-US"/>
+        </w:rPr>
+        <w:t xml:space="preserve"> in </w:t>
+      </w:r>
+      <w:proofErr w:type="spellStart"/>
+      <w:r>
+        <w:rPr>
+          <w:lang w:val="en-US"/>
+        </w:rPr>
+        <w:t>pessoa</w:t>
+      </w:r>
+      <w:proofErr w:type="spellEnd"/>
+      <w:r>
+        <w:rPr>
+          <w:lang w:val="en-US"/>
+        </w:rPr>
+        <w:t>){</w:t>
+      </w:r>
+    </w:p>
+    <w:p>
+      <w:pPr>
+        <w:rPr>
+          <w:lang w:val="en-US"/>
+        </w:rPr>
+      </w:pPr>
+      <w:r>
+        <w:rPr>
+          <w:lang w:val="en-US"/>
+        </w:rPr>
+        <w:t>Console.log(</w:t>
+      </w:r>
+      <w:proofErr w:type="spellStart"/>
+      <w:r>
+        <w:rPr>
+          <w:lang w:val="en-US"/>
+        </w:rPr>
+        <w:t>chave</w:t>
+      </w:r>
+      <w:proofErr w:type="spellEnd"/>
+      <w:r>
+        <w:rPr>
+          <w:lang w:val="en-US"/>
+        </w:rPr>
+        <w:t>);</w:t>
+      </w:r>
+    </w:p>
+    <w:p>
+      <w:pPr>
+        <w:rPr>
+          <w:lang w:val="en-US"/>
+        </w:rPr>
+      </w:pPr>
+      <w:r>
+        <w:rPr>
+          <w:lang w:val="en-US"/>
+        </w:rPr>
+        <w:t>}</w:t>
+      </w:r>
+    </w:p>
+    <w:p>
+      <w:proofErr w:type="spellStart"/>
+      <w:r>
+        <w:t>Const</w:t>
+      </w:r>
+      <w:proofErr w:type="spellEnd"/>
+      <w:r>
+        <w:t xml:space="preserve"> cores = [‘</w:t>
+      </w:r>
+      <w:proofErr w:type="spellStart"/>
+      <w:r>
+        <w:t>Vermelho’,’Azul’,’Verde</w:t>
+      </w:r>
+      <w:proofErr w:type="spellEnd"/>
+      <w:r>
+        <w:t>’]</w:t>
+      </w:r>
+    </w:p>
+    <w:p>
+      <w:pPr>
+        <w:rPr>
+          <w:lang w:val="en-US"/>
+        </w:rPr>
+      </w:pPr>
+      <w:proofErr w:type="gramStart"/>
+      <w:r>
+        <w:rPr>
+          <w:lang w:val="en-US"/>
+        </w:rPr>
+        <w:lastRenderedPageBreak/>
+        <w:t>For(</w:t>
+      </w:r>
+      <w:proofErr w:type="gramEnd"/>
+      <w:r>
+        <w:rPr>
+          <w:lang w:val="en-US"/>
+        </w:rPr>
+        <w:t xml:space="preserve">var </w:t>
+      </w:r>
+      <w:proofErr w:type="spellStart"/>
+      <w:r>
+        <w:rPr>
+          <w:lang w:val="en-US"/>
+        </w:rPr>
+        <w:t>índice</w:t>
+      </w:r>
+      <w:proofErr w:type="spellEnd"/>
+      <w:r>
+        <w:rPr>
+          <w:lang w:val="en-US"/>
+        </w:rPr>
+        <w:t xml:space="preserve"> in cores){</w:t>
+      </w:r>
+    </w:p>
+    <w:p>
+      <w:pPr>
+        <w:rPr>
+          <w:lang w:val="en-US"/>
+        </w:rPr>
+      </w:pPr>
+      <w:r>
+        <w:rPr>
+          <w:lang w:val="en-US"/>
+        </w:rPr>
+        <w:tab/>
+        <w:t>Console.log(cores[</w:t>
+      </w:r>
+      <w:proofErr w:type="spellStart"/>
+      <w:r>
+        <w:rPr>
+          <w:lang w:val="en-US"/>
+        </w:rPr>
+        <w:t>indice</w:t>
+      </w:r>
+      <w:proofErr w:type="spellEnd"/>
+      <w:r>
+        <w:rPr>
+          <w:lang w:val="en-US"/>
+        </w:rPr>
+        <w:t>])</w:t>
+      </w:r>
+    </w:p>
+    <w:p>
+      <w:pPr>
+        <w:rPr>
+          <w:lang w:val="en-US"/>
+        </w:rPr>
+      </w:pPr>
+      <w:r>
+        <w:rPr>
+          <w:lang w:val="en-US"/>
+        </w:rPr>
+        <w:t>}</w:t>
+      </w:r>
+    </w:p>
+    <w:p>
+      <w:pPr>
+        <w:rPr>
+          <w:b/>
+          <w:bCs/>
+          <w:sz w:val="24"/>
+          <w:szCs w:val="24"/>
+          <w:lang w:val="en-US"/>
+        </w:rPr>
+      </w:pPr>
+      <w:proofErr w:type="spellStart"/>
+      <w:r>
+        <w:rPr>
+          <w:b/>
+          <w:bCs/>
+          <w:sz w:val="24"/>
+          <w:szCs w:val="24"/>
+          <w:lang w:val="en-US"/>
+        </w:rPr>
+        <w:t>Laço</w:t>
+      </w:r>
+      <w:proofErr w:type="spellEnd"/>
+      <w:r>
+        <w:rPr>
+          <w:b/>
+          <w:bCs/>
+          <w:sz w:val="24"/>
+          <w:szCs w:val="24"/>
+          <w:lang w:val="en-US"/>
+        </w:rPr>
+        <w:t xml:space="preserve"> </w:t>
+      </w:r>
+      <w:proofErr w:type="spellStart"/>
+      <w:proofErr w:type="gramStart"/>
+      <w:r>
+        <w:rPr>
+          <w:b/>
+          <w:bCs/>
+          <w:sz w:val="24"/>
+          <w:szCs w:val="24"/>
+          <w:lang w:val="en-US"/>
+        </w:rPr>
+        <w:t>For</w:t>
+      </w:r>
+      <w:r>
+        <w:rPr>
+          <w:b/>
+          <w:bCs/>
+          <w:sz w:val="24"/>
+          <w:szCs w:val="24"/>
+          <w:lang w:val="en-US"/>
+        </w:rPr>
+        <w:t>..</w:t>
+      </w:r>
+      <w:proofErr w:type="gramEnd"/>
+      <w:r>
+        <w:rPr>
+          <w:b/>
+          <w:bCs/>
+          <w:sz w:val="24"/>
+          <w:szCs w:val="24"/>
+          <w:lang w:val="en-US"/>
+        </w:rPr>
+        <w:t>of</w:t>
+      </w:r>
+      <w:proofErr w:type="spellEnd"/>
+    </w:p>
+    <w:p>
+      <w:proofErr w:type="spellStart"/>
+      <w:r>
+        <w:t>Const</w:t>
+      </w:r>
+      <w:proofErr w:type="spellEnd"/>
+      <w:r>
+        <w:t xml:space="preserve"> cores = [‘</w:t>
+      </w:r>
+      <w:proofErr w:type="spellStart"/>
+      <w:r>
+        <w:t>Vermelho’,’Azul’,’Verde</w:t>
+      </w:r>
+      <w:proofErr w:type="spellEnd"/>
+      <w:r>
+        <w:t>’]</w:t>
+      </w:r>
+    </w:p>
+    <w:p>
+      <w:pPr>
+        <w:rPr>
+          <w:lang w:val="en-US"/>
+        </w:rPr>
+      </w:pPr>
+      <w:proofErr w:type="gramStart"/>
+      <w:r>
+        <w:rPr>
+          <w:lang w:val="en-US"/>
+        </w:rPr>
+        <w:t>For(</w:t>
+      </w:r>
+      <w:proofErr w:type="gramEnd"/>
+      <w:r>
+        <w:rPr>
+          <w:lang w:val="en-US"/>
+        </w:rPr>
+        <w:t xml:space="preserve">var </w:t>
+      </w:r>
+      <w:proofErr w:type="spellStart"/>
+      <w:r>
+        <w:rPr>
+          <w:lang w:val="en-US"/>
+        </w:rPr>
+        <w:t>cor</w:t>
+      </w:r>
+      <w:proofErr w:type="spellEnd"/>
+      <w:r>
+        <w:rPr>
+          <w:lang w:val="en-US"/>
+        </w:rPr>
+        <w:t xml:space="preserve"> </w:t>
+      </w:r>
+      <w:r>
+        <w:rPr>
+          <w:lang w:val="en-US"/>
+        </w:rPr>
+        <w:t>of</w:t>
+      </w:r>
+      <w:r>
+        <w:rPr>
+          <w:lang w:val="en-US"/>
+        </w:rPr>
+        <w:t xml:space="preserve"> cores){</w:t>
+      </w:r>
+    </w:p>
+    <w:p>
+      <w:r>
+        <w:rPr>
+          <w:lang w:val="en-US"/>
+        </w:rPr>
+        <w:tab/>
+      </w:r>
+      <w:r>
+        <w:t>Console.log(cores[</w:t>
+      </w:r>
+      <w:r>
+        <w:t>cor</w:t>
+      </w:r>
+      <w:r>
+        <w:t>])</w:t>
+      </w:r>
+    </w:p>
+    <w:p>
+      <w:r>
+        <w:t>}</w:t>
+      </w:r>
+    </w:p>
+    <w:p>
+      <w:r>
+        <w:t>O</w:t>
+      </w:r>
+      <w:r>
+        <w:t xml:space="preserve">u seja se deseja localizar um índice seria utilizando o </w:t>
+      </w:r>
+      <w:proofErr w:type="spellStart"/>
+      <w:r>
+        <w:t>for..in</w:t>
+      </w:r>
+      <w:proofErr w:type="spellEnd"/>
+      <w:r>
+        <w:t xml:space="preserve">, se precisa localizar especificamente os dados presentes em um </w:t>
+      </w:r>
+      <w:proofErr w:type="spellStart"/>
+      <w:r>
+        <w:t>array</w:t>
+      </w:r>
+      <w:proofErr w:type="spellEnd"/>
+      <w:r>
+        <w:t xml:space="preserve">, basta utilizar o </w:t>
+      </w:r>
+      <w:proofErr w:type="gramStart"/>
+      <w:r>
+        <w:t>for..</w:t>
+      </w:r>
+      <w:proofErr w:type="spellStart"/>
+      <w:r>
+        <w:t>of</w:t>
+      </w:r>
+      <w:proofErr w:type="spellEnd"/>
+      <w:proofErr w:type="gramEnd"/>
+    </w:p>
+    <w:p/>
+    <w:p/>
     <w:p/>
     <w:p>
       <w:pPr>
@@ -775,8 +2127,13 @@
       </w:r>
     </w:p>
     <w:p>
-      <w:r>
-        <w:t xml:space="preserve">Console.log(‘’) </w:t>
+      <w:proofErr w:type="gramStart"/>
+      <w:r>
+        <w:t>Console.log(</w:t>
+      </w:r>
+      <w:proofErr w:type="gramEnd"/>
+      <w:r>
+        <w:t xml:space="preserve">‘’) </w:t>
       </w:r>
       <w:r>
         <w:sym w:font="Wingdings" w:char="F0E0"/>
@@ -819,337 +2176,367 @@
           <w:sz w:val="36"/>
           <w:szCs w:val="36"/>
         </w:rPr>
+        <w:t>Imersão DEV</w:t>
+      </w:r>
+    </w:p>
+    <w:p>
+      <w:pPr>
+        <w:rPr>
+          <w:sz w:val="24"/>
+          <w:szCs w:val="24"/>
+        </w:rPr>
+      </w:pPr>
+      <w:r>
+        <w:rPr>
+          <w:sz w:val="24"/>
+          <w:szCs w:val="24"/>
+        </w:rPr>
+        <w:t xml:space="preserve">Variáveis -&gt; </w:t>
+      </w:r>
+      <w:r>
+        <w:rPr>
+          <w:sz w:val="24"/>
+          <w:szCs w:val="24"/>
+        </w:rPr>
+        <w:t>Referencias para valores definidos que serão utilizados pelo computador</w:t>
+      </w:r>
+      <w:r>
+        <w:rPr>
+          <w:sz w:val="24"/>
+          <w:szCs w:val="24"/>
+        </w:rPr>
+        <w:t>.</w:t>
+      </w:r>
+    </w:p>
+    <w:p>
+      <w:pPr>
+        <w:rPr>
+          <w:sz w:val="24"/>
+          <w:szCs w:val="24"/>
+        </w:rPr>
+      </w:pPr>
+      <w:r>
+        <w:rPr>
+          <w:sz w:val="24"/>
+          <w:szCs w:val="24"/>
+        </w:rPr>
+        <w:t>Console.log -&gt; Utilizado para mostrar algo no console</w:t>
+      </w:r>
+    </w:p>
+    <w:p>
+      <w:pPr>
+        <w:rPr>
+          <w:sz w:val="24"/>
+          <w:szCs w:val="24"/>
+        </w:rPr>
+      </w:pPr>
+      <w:proofErr w:type="spellStart"/>
+      <w:r>
+        <w:rPr>
+          <w:sz w:val="24"/>
+          <w:szCs w:val="24"/>
+        </w:rPr>
+        <w:t>toFixed</w:t>
+      </w:r>
+      <w:proofErr w:type="spellEnd"/>
+      <w:r>
+        <w:rPr>
+          <w:sz w:val="24"/>
+          <w:szCs w:val="24"/>
+        </w:rPr>
+        <w:t xml:space="preserve"> -&gt; Utilizado para limitar as casas decimais</w:t>
+      </w:r>
+    </w:p>
+    <w:p>
+      <w:pPr>
+        <w:rPr>
+          <w:sz w:val="24"/>
+          <w:szCs w:val="24"/>
+        </w:rPr>
+      </w:pPr>
+    </w:p>
+    <w:p>
+      <w:pPr>
+        <w:rPr>
+          <w:sz w:val="24"/>
+          <w:szCs w:val="24"/>
+        </w:rPr>
+      </w:pPr>
+      <w:proofErr w:type="spellStart"/>
+      <w:r>
+        <w:rPr>
+          <w:sz w:val="24"/>
+          <w:szCs w:val="24"/>
+        </w:rPr>
+        <w:t>function</w:t>
+      </w:r>
+      <w:proofErr w:type="spellEnd"/>
+      <w:r>
+        <w:rPr>
+          <w:sz w:val="24"/>
+          <w:szCs w:val="24"/>
+        </w:rPr>
+        <w:t xml:space="preserve"> </w:t>
+      </w:r>
+      <w:proofErr w:type="spellStart"/>
+      <w:proofErr w:type="gramStart"/>
+      <w:r>
+        <w:rPr>
+          <w:sz w:val="24"/>
+          <w:szCs w:val="24"/>
+        </w:rPr>
+        <w:t>nomeDaFunção</w:t>
+      </w:r>
+      <w:proofErr w:type="spellEnd"/>
+      <w:r>
+        <w:rPr>
+          <w:sz w:val="24"/>
+          <w:szCs w:val="24"/>
+        </w:rPr>
+        <w:t>(</w:t>
+      </w:r>
+      <w:proofErr w:type="gramEnd"/>
+      <w:r>
+        <w:rPr>
+          <w:sz w:val="24"/>
+          <w:szCs w:val="24"/>
+        </w:rPr>
+        <w:t>){</w:t>
+      </w:r>
+    </w:p>
+    <w:p>
+      <w:pPr>
+        <w:rPr>
+          <w:sz w:val="24"/>
+          <w:szCs w:val="24"/>
+        </w:rPr>
+      </w:pPr>
+      <w:r>
+        <w:rPr>
+          <w:sz w:val="24"/>
+          <w:szCs w:val="24"/>
+        </w:rPr>
+        <w:t>} -&gt; Assim terá uma função criada para ser utilizada quando algo for clicado ou para chama-la durante a execução do código.</w:t>
+      </w:r>
+    </w:p>
+    <w:p>
+      <w:pPr>
+        <w:rPr>
+          <w:sz w:val="24"/>
+          <w:szCs w:val="24"/>
+        </w:rPr>
+      </w:pPr>
+      <w:proofErr w:type="spellStart"/>
+      <w:proofErr w:type="gramStart"/>
+      <w:r>
+        <w:rPr>
+          <w:sz w:val="24"/>
+          <w:szCs w:val="24"/>
+        </w:rPr>
+        <w:t>document.getElementById</w:t>
+      </w:r>
+      <w:proofErr w:type="spellEnd"/>
+      <w:proofErr w:type="gramEnd"/>
+      <w:r>
+        <w:rPr>
+          <w:sz w:val="24"/>
+          <w:szCs w:val="24"/>
+        </w:rPr>
+        <w:t>(“ID do elemento”).</w:t>
+      </w:r>
+      <w:proofErr w:type="spellStart"/>
+      <w:r>
+        <w:rPr>
+          <w:sz w:val="24"/>
+          <w:szCs w:val="24"/>
+        </w:rPr>
+        <w:t>value</w:t>
+      </w:r>
+      <w:proofErr w:type="spellEnd"/>
+      <w:r>
+        <w:rPr>
+          <w:sz w:val="24"/>
+          <w:szCs w:val="24"/>
+        </w:rPr>
+        <w:t xml:space="preserve"> -&gt; Retorna o valor de um elemento do HTML de acordo com o ID.</w:t>
+      </w:r>
+    </w:p>
+    <w:p>
+      <w:pPr>
+        <w:rPr>
+          <w:sz w:val="24"/>
+          <w:szCs w:val="24"/>
+        </w:rPr>
+      </w:pPr>
+      <w:proofErr w:type="spellStart"/>
+      <w:proofErr w:type="gramStart"/>
+      <w:r>
+        <w:rPr>
+          <w:sz w:val="24"/>
+          <w:szCs w:val="24"/>
+        </w:rPr>
+        <w:t>parseInt</w:t>
+      </w:r>
+      <w:proofErr w:type="spellEnd"/>
+      <w:r>
+        <w:rPr>
+          <w:sz w:val="24"/>
+          <w:szCs w:val="24"/>
+        </w:rPr>
+        <w:t>(</w:t>
+      </w:r>
+      <w:proofErr w:type="gramEnd"/>
+      <w:r>
+        <w:rPr>
+          <w:sz w:val="24"/>
+          <w:szCs w:val="24"/>
+        </w:rPr>
+        <w:t xml:space="preserve">) -&gt; Transforma a </w:t>
+      </w:r>
+      <w:proofErr w:type="spellStart"/>
+      <w:r>
+        <w:rPr>
+          <w:sz w:val="24"/>
+          <w:szCs w:val="24"/>
+        </w:rPr>
+        <w:t>string</w:t>
+      </w:r>
+      <w:proofErr w:type="spellEnd"/>
+      <w:r>
+        <w:rPr>
+          <w:sz w:val="24"/>
+          <w:szCs w:val="24"/>
+        </w:rPr>
+        <w:t xml:space="preserve"> em inteiro</w:t>
+      </w:r>
+    </w:p>
+    <w:p>
+      <w:pPr>
+        <w:rPr>
+          <w:sz w:val="24"/>
+          <w:szCs w:val="24"/>
+        </w:rPr>
+      </w:pPr>
+      <w:proofErr w:type="spellStart"/>
+      <w:proofErr w:type="gramStart"/>
+      <w:r>
+        <w:rPr>
+          <w:sz w:val="24"/>
+          <w:szCs w:val="24"/>
+        </w:rPr>
+        <w:t>parseFloat</w:t>
+      </w:r>
+      <w:proofErr w:type="spellEnd"/>
+      <w:r>
+        <w:rPr>
+          <w:sz w:val="24"/>
+          <w:szCs w:val="24"/>
+        </w:rPr>
+        <w:t>(</w:t>
+      </w:r>
+      <w:proofErr w:type="gramEnd"/>
+      <w:r>
+        <w:rPr>
+          <w:sz w:val="24"/>
+          <w:szCs w:val="24"/>
+        </w:rPr>
+        <w:t xml:space="preserve">) -&gt; Transforma a </w:t>
+      </w:r>
+      <w:proofErr w:type="spellStart"/>
+      <w:r>
+        <w:rPr>
+          <w:sz w:val="24"/>
+          <w:szCs w:val="24"/>
+        </w:rPr>
+        <w:t>string</w:t>
+      </w:r>
+      <w:proofErr w:type="spellEnd"/>
+      <w:r>
+        <w:rPr>
+          <w:sz w:val="24"/>
+          <w:szCs w:val="24"/>
+        </w:rPr>
+        <w:t xml:space="preserve"> em um número real.</w:t>
+      </w:r>
+    </w:p>
+    <w:p>
+      <w:pPr>
+        <w:rPr>
+          <w:sz w:val="24"/>
+          <w:szCs w:val="24"/>
+        </w:rPr>
+      </w:pPr>
+      <w:r>
+        <w:rPr>
+          <w:sz w:val="24"/>
+          <w:szCs w:val="24"/>
+        </w:rPr>
+        <w:t xml:space="preserve">Utilizar o </w:t>
+      </w:r>
+      <w:proofErr w:type="spellStart"/>
+      <w:r>
+        <w:rPr>
+          <w:sz w:val="24"/>
+          <w:szCs w:val="24"/>
+        </w:rPr>
+        <w:t>innerHTML</w:t>
+      </w:r>
+      <w:proofErr w:type="spellEnd"/>
+      <w:r>
+        <w:rPr>
+          <w:sz w:val="24"/>
+          <w:szCs w:val="24"/>
+        </w:rPr>
+        <w:t xml:space="preserve"> quando precisar inserir uma informação dentro de uma </w:t>
+      </w:r>
+      <w:proofErr w:type="spellStart"/>
+      <w:r>
+        <w:rPr>
+          <w:sz w:val="24"/>
+          <w:szCs w:val="24"/>
+        </w:rPr>
+        <w:t>tag</w:t>
+      </w:r>
+      <w:proofErr w:type="spellEnd"/>
+      <w:r>
+        <w:rPr>
+          <w:sz w:val="24"/>
+          <w:szCs w:val="24"/>
+        </w:rPr>
+        <w:t xml:space="preserve"> selecionada no </w:t>
+      </w:r>
+      <w:proofErr w:type="spellStart"/>
+      <w:r>
+        <w:rPr>
+          <w:sz w:val="24"/>
+          <w:szCs w:val="24"/>
+        </w:rPr>
+        <w:t>html</w:t>
+      </w:r>
+      <w:proofErr w:type="spellEnd"/>
+      <w:r>
+        <w:rPr>
+          <w:sz w:val="24"/>
+          <w:szCs w:val="24"/>
+        </w:rPr>
+        <w:t>.</w:t>
+      </w:r>
+    </w:p>
+    <w:p>
+      <w:pPr>
+        <w:rPr>
+          <w:sz w:val="24"/>
+          <w:szCs w:val="24"/>
+        </w:rPr>
+      </w:pPr>
+      <w:proofErr w:type="spellStart"/>
+      <w:proofErr w:type="gramStart"/>
+      <w:r>
+        <w:rPr>
+          <w:sz w:val="24"/>
+          <w:szCs w:val="24"/>
+        </w:rPr>
         <w:lastRenderedPageBreak/>
-        <w:t>Imersão DEV</w:t>
-      </w:r>
-    </w:p>
-    <w:p>
-      <w:pPr>
-        <w:rPr>
-          <w:sz w:val="24"/>
-          <w:szCs w:val="24"/>
-        </w:rPr>
-      </w:pPr>
-      <w:r>
-        <w:rPr>
-          <w:sz w:val="24"/>
-          <w:szCs w:val="24"/>
-        </w:rPr>
-        <w:t xml:space="preserve">Variáveis -&gt; </w:t>
-      </w:r>
-      <w:r>
-        <w:rPr>
-          <w:sz w:val="24"/>
-          <w:szCs w:val="24"/>
-        </w:rPr>
-        <w:t>Referencias para valores definidos que serão utilizados pelo computador</w:t>
-      </w:r>
-      <w:r>
-        <w:rPr>
-          <w:sz w:val="24"/>
-          <w:szCs w:val="24"/>
-        </w:rPr>
-        <w:t>.</w:t>
-      </w:r>
-    </w:p>
-    <w:p>
-      <w:pPr>
-        <w:rPr>
-          <w:sz w:val="24"/>
-          <w:szCs w:val="24"/>
-        </w:rPr>
-      </w:pPr>
-      <w:r>
-        <w:rPr>
-          <w:sz w:val="24"/>
-          <w:szCs w:val="24"/>
-        </w:rPr>
-        <w:t>Console.log -&gt; Utilizado para mostrar algo no console</w:t>
-      </w:r>
-    </w:p>
-    <w:p>
-      <w:pPr>
-        <w:rPr>
-          <w:sz w:val="24"/>
-          <w:szCs w:val="24"/>
-        </w:rPr>
-      </w:pPr>
-      <w:proofErr w:type="spellStart"/>
-      <w:r>
-        <w:rPr>
-          <w:sz w:val="24"/>
-          <w:szCs w:val="24"/>
-        </w:rPr>
-        <w:t>toFixed</w:t>
-      </w:r>
-      <w:proofErr w:type="spellEnd"/>
-      <w:r>
-        <w:rPr>
-          <w:sz w:val="24"/>
-          <w:szCs w:val="24"/>
-        </w:rPr>
-        <w:t xml:space="preserve"> -&gt; Utilizado para limitar as casas decimais</w:t>
-      </w:r>
-    </w:p>
-    <w:p>
-      <w:pPr>
-        <w:rPr>
-          <w:sz w:val="24"/>
-          <w:szCs w:val="24"/>
-        </w:rPr>
-      </w:pPr>
-    </w:p>
-    <w:p>
-      <w:pPr>
-        <w:rPr>
-          <w:sz w:val="24"/>
-          <w:szCs w:val="24"/>
-        </w:rPr>
-      </w:pPr>
-      <w:proofErr w:type="spellStart"/>
-      <w:r>
-        <w:rPr>
-          <w:sz w:val="24"/>
-          <w:szCs w:val="24"/>
-        </w:rPr>
-        <w:t>function</w:t>
-      </w:r>
-      <w:proofErr w:type="spellEnd"/>
-      <w:r>
-        <w:rPr>
-          <w:sz w:val="24"/>
-          <w:szCs w:val="24"/>
-        </w:rPr>
-        <w:t xml:space="preserve"> </w:t>
-      </w:r>
-      <w:proofErr w:type="spellStart"/>
-      <w:r>
-        <w:rPr>
-          <w:sz w:val="24"/>
-          <w:szCs w:val="24"/>
-        </w:rPr>
-        <w:t>nomeDaFunção</w:t>
-      </w:r>
-      <w:proofErr w:type="spellEnd"/>
-      <w:r>
-        <w:rPr>
-          <w:sz w:val="24"/>
-          <w:szCs w:val="24"/>
-        </w:rPr>
-        <w:t>(){</w:t>
-      </w:r>
-    </w:p>
-    <w:p>
-      <w:pPr>
-        <w:rPr>
-          <w:sz w:val="24"/>
-          <w:szCs w:val="24"/>
-        </w:rPr>
-      </w:pPr>
-      <w:r>
-        <w:rPr>
-          <w:sz w:val="24"/>
-          <w:szCs w:val="24"/>
-        </w:rPr>
-        <w:t>} -&gt; Assim terá uma função criada para ser utilizada quando algo for clicado ou para chama-la durante a execução do código.</w:t>
-      </w:r>
-    </w:p>
-    <w:p>
-      <w:pPr>
-        <w:rPr>
-          <w:sz w:val="24"/>
-          <w:szCs w:val="24"/>
-        </w:rPr>
-      </w:pPr>
-      <w:proofErr w:type="spellStart"/>
-      <w:r>
-        <w:rPr>
-          <w:sz w:val="24"/>
-          <w:szCs w:val="24"/>
-        </w:rPr>
-        <w:t>document.getElementById</w:t>
-      </w:r>
-      <w:proofErr w:type="spellEnd"/>
-      <w:r>
-        <w:rPr>
-          <w:sz w:val="24"/>
-          <w:szCs w:val="24"/>
-        </w:rPr>
-        <w:t>(“ID do elemento”).</w:t>
-      </w:r>
-      <w:proofErr w:type="spellStart"/>
-      <w:r>
-        <w:rPr>
-          <w:sz w:val="24"/>
-          <w:szCs w:val="24"/>
-        </w:rPr>
-        <w:t>value</w:t>
-      </w:r>
-      <w:proofErr w:type="spellEnd"/>
-      <w:r>
-        <w:rPr>
-          <w:sz w:val="24"/>
-          <w:szCs w:val="24"/>
-        </w:rPr>
-        <w:t xml:space="preserve"> -&gt; Retorna o valor de um elemento do HTML de acordo com o ID.</w:t>
-      </w:r>
-    </w:p>
-    <w:p>
-      <w:pPr>
-        <w:rPr>
-          <w:sz w:val="24"/>
-          <w:szCs w:val="24"/>
-        </w:rPr>
-      </w:pPr>
-      <w:proofErr w:type="spellStart"/>
-      <w:r>
-        <w:rPr>
-          <w:sz w:val="24"/>
-          <w:szCs w:val="24"/>
-        </w:rPr>
-        <w:t>parseInt</w:t>
-      </w:r>
-      <w:proofErr w:type="spellEnd"/>
-      <w:r>
-        <w:rPr>
-          <w:sz w:val="24"/>
-          <w:szCs w:val="24"/>
-        </w:rPr>
-        <w:t xml:space="preserve">() -&gt; Transforma a </w:t>
-      </w:r>
-      <w:proofErr w:type="spellStart"/>
-      <w:r>
-        <w:rPr>
-          <w:sz w:val="24"/>
-          <w:szCs w:val="24"/>
-        </w:rPr>
-        <w:t>string</w:t>
-      </w:r>
-      <w:proofErr w:type="spellEnd"/>
-      <w:r>
-        <w:rPr>
-          <w:sz w:val="24"/>
-          <w:szCs w:val="24"/>
-        </w:rPr>
-        <w:t xml:space="preserve"> em inteiro</w:t>
-      </w:r>
-    </w:p>
-    <w:p>
-      <w:pPr>
-        <w:rPr>
-          <w:sz w:val="24"/>
-          <w:szCs w:val="24"/>
-        </w:rPr>
-      </w:pPr>
-      <w:proofErr w:type="spellStart"/>
-      <w:r>
-        <w:rPr>
-          <w:sz w:val="24"/>
-          <w:szCs w:val="24"/>
-        </w:rPr>
-        <w:t>parseFloat</w:t>
-      </w:r>
-      <w:proofErr w:type="spellEnd"/>
-      <w:r>
-        <w:rPr>
-          <w:sz w:val="24"/>
-          <w:szCs w:val="24"/>
-        </w:rPr>
-        <w:t xml:space="preserve">() -&gt; Transforma a </w:t>
-      </w:r>
-      <w:proofErr w:type="spellStart"/>
-      <w:r>
-        <w:rPr>
-          <w:sz w:val="24"/>
-          <w:szCs w:val="24"/>
-        </w:rPr>
-        <w:t>string</w:t>
-      </w:r>
-      <w:proofErr w:type="spellEnd"/>
-      <w:r>
-        <w:rPr>
-          <w:sz w:val="24"/>
-          <w:szCs w:val="24"/>
-        </w:rPr>
-        <w:t xml:space="preserve"> em um número real.</w:t>
-      </w:r>
-    </w:p>
-    <w:p>
-      <w:pPr>
-        <w:rPr>
-          <w:sz w:val="24"/>
-          <w:szCs w:val="24"/>
-        </w:rPr>
-      </w:pPr>
-      <w:r>
-        <w:rPr>
-          <w:sz w:val="24"/>
-          <w:szCs w:val="24"/>
-        </w:rPr>
-        <w:t xml:space="preserve">Utilizar o </w:t>
-      </w:r>
-      <w:proofErr w:type="spellStart"/>
-      <w:r>
-        <w:rPr>
-          <w:sz w:val="24"/>
-          <w:szCs w:val="24"/>
-        </w:rPr>
-        <w:t>innerHTML</w:t>
-      </w:r>
-      <w:proofErr w:type="spellEnd"/>
-      <w:r>
-        <w:rPr>
-          <w:sz w:val="24"/>
-          <w:szCs w:val="24"/>
-        </w:rPr>
-        <w:t xml:space="preserve"> quando precisar inserir uma informação dentro de uma </w:t>
-      </w:r>
-      <w:proofErr w:type="spellStart"/>
-      <w:r>
-        <w:rPr>
-          <w:sz w:val="24"/>
-          <w:szCs w:val="24"/>
-        </w:rPr>
-        <w:t>tag</w:t>
-      </w:r>
-      <w:proofErr w:type="spellEnd"/>
-      <w:r>
-        <w:rPr>
-          <w:sz w:val="24"/>
-          <w:szCs w:val="24"/>
-        </w:rPr>
-        <w:t xml:space="preserve"> selecionada no </w:t>
-      </w:r>
-      <w:proofErr w:type="spellStart"/>
-      <w:r>
-        <w:rPr>
-          <w:sz w:val="24"/>
-          <w:szCs w:val="24"/>
-        </w:rPr>
-        <w:t>html</w:t>
-      </w:r>
-      <w:proofErr w:type="spellEnd"/>
-      <w:r>
-        <w:rPr>
-          <w:sz w:val="24"/>
-          <w:szCs w:val="24"/>
-        </w:rPr>
-        <w:t>.</w:t>
-      </w:r>
-    </w:p>
-    <w:p>
-      <w:pPr>
-        <w:rPr>
-          <w:sz w:val="24"/>
-          <w:szCs w:val="24"/>
-        </w:rPr>
-      </w:pPr>
-      <w:proofErr w:type="spellStart"/>
-      <w:r>
-        <w:rPr>
-          <w:sz w:val="24"/>
-          <w:szCs w:val="24"/>
-        </w:rPr>
         <w:t>querySelector</w:t>
       </w:r>
       <w:proofErr w:type="spellEnd"/>
@@ -1158,7 +2545,15 @@
           <w:sz w:val="24"/>
           <w:szCs w:val="24"/>
         </w:rPr>
-        <w:t>()</w:t>
+        <w:t>(</w:t>
+      </w:r>
+      <w:proofErr w:type="gramEnd"/>
+      <w:r>
+        <w:rPr>
+          <w:sz w:val="24"/>
+          <w:szCs w:val="24"/>
+        </w:rPr>
+        <w:t>)</w:t>
       </w:r>
       <w:r>
         <w:rPr>
@@ -1189,6 +2584,7 @@
         <w:t xml:space="preserve">to que foi especificado pelo seletor. O </w:t>
       </w:r>
       <w:proofErr w:type="spellStart"/>
+      <w:proofErr w:type="gramStart"/>
       <w:r>
         <w:rPr>
           <w:sz w:val="24"/>
@@ -1202,7 +2598,15 @@
           <w:sz w:val="24"/>
           <w:szCs w:val="24"/>
         </w:rPr>
-        <w:t xml:space="preserve">() aceita os atributos ids, classes e outros </w:t>
+        <w:t>(</w:t>
+      </w:r>
+      <w:proofErr w:type="gramEnd"/>
+      <w:r>
+        <w:rPr>
+          <w:sz w:val="24"/>
+          <w:szCs w:val="24"/>
+        </w:rPr>
+        <w:t xml:space="preserve">) aceita os atributos ids, classes e outros </w:t>
       </w:r>
       <w:proofErr w:type="spellStart"/>
       <w:r>
@@ -1277,6 +2681,7 @@
         </w:rPr>
       </w:pPr>
       <w:proofErr w:type="spellStart"/>
+      <w:proofErr w:type="gramStart"/>
       <w:r>
         <w:rPr>
           <w:sz w:val="24"/>
@@ -1290,7 +2695,15 @@
           <w:sz w:val="24"/>
           <w:szCs w:val="24"/>
         </w:rPr>
-        <w:t>() -&gt; Retorna apenas um elemento selecionando ele pelo ID.</w:t>
+        <w:t>(</w:t>
+      </w:r>
+      <w:proofErr w:type="gramEnd"/>
+      <w:r>
+        <w:rPr>
+          <w:sz w:val="24"/>
+          <w:szCs w:val="24"/>
+        </w:rPr>
+        <w:t>) -&gt; Retorna apenas um elemento selecionando ele pelo ID.</w:t>
       </w:r>
     </w:p>
     <w:p>
@@ -1775,6 +3188,7 @@
   <w:style w:type="paragraph" w:default="1" w:styleId="Normal">
     <w:name w:val="Normal"/>
     <w:qFormat/>
+    <w:rsid w:val="00F8202B"/>
   </w:style>
   <w:style w:type="character" w:default="1" w:styleId="Fontepargpadro">
     <w:name w:val="Default Paragraph Font"/>

</xml_diff>

<commit_message>
Melhorias AluraFlix - Testes
</commit_message>
<xml_diff>
--- a/Anotações.docx
+++ b/Anotações.docx
@@ -779,7 +779,15 @@
       </w:r>
     </w:p>
     <w:p>
-      <w:r>
+      <w:pPr>
+        <w:rPr>
+          <w:lang w:val="en-US"/>
+        </w:rPr>
+      </w:pPr>
+      <w:r>
+        <w:rPr>
+          <w:lang w:val="en-US"/>
+        </w:rPr>
         <w:t>}</w:t>
       </w:r>
     </w:p>
@@ -1490,6 +1498,29 @@
           <w:szCs w:val="24"/>
         </w:rPr>
         <w:t>teste.push(“Novo elemento”);</w:t>
+      </w:r>
+      <w:r>
+        <w:rPr>
+          <w:sz w:val="24"/>
+          <w:szCs w:val="24"/>
+        </w:rPr>
+        <w:br/>
+        <w:t>Verificar se o final da string termina com algo que desejamos ou não:</w:t>
+      </w:r>
+    </w:p>
+    <w:p>
+      <w:pPr>
+        <w:rPr>
+          <w:sz w:val="24"/>
+          <w:szCs w:val="24"/>
+        </w:rPr>
+      </w:pPr>
+      <w:r>
+        <w:rPr>
+          <w:sz w:val="24"/>
+          <w:szCs w:val="24"/>
+        </w:rPr>
+        <w:t>nomeVariavel.endsWith(“”);</w:t>
       </w:r>
     </w:p>
     <w:p>

</xml_diff>

<commit_message>
Adição de anotações referentes a string, date, template e constructor
</commit_message>
<xml_diff>
--- a/Anotações.docx
+++ b/Anotações.docx
@@ -1074,49 +1074,668 @@
       </w:r>
     </w:p>
     <w:p/>
+    <w:p>
+      <w:r>
+        <w:t>É possível inserir funções dentro de objetos e novos objetos dentro dos mesmos.</w:t>
+      </w:r>
+    </w:p>
+    <w:p>
+      <w:r>
+        <w:t xml:space="preserve">Exemplo: </w:t>
+      </w:r>
+    </w:p>
+    <w:p>
+      <w:r>
+        <w:t>Const telefone{</w:t>
+      </w:r>
+    </w:p>
+    <w:p>
+      <w:r>
+        <w:tab/>
+        <w:t>Marca: “Motorola”,</w:t>
+      </w:r>
+    </w:p>
+    <w:p>
+      <w:r>
+        <w:tab/>
+        <w:t>tamanhoTela: {</w:t>
+      </w:r>
+    </w:p>
+    <w:p>
+      <w:r>
+        <w:tab/>
+      </w:r>
+      <w:r>
+        <w:tab/>
+        <w:t>vertical: 200,</w:t>
+      </w:r>
+    </w:p>
+    <w:p>
+      <w:pPr>
+        <w:ind w:firstLine="708"/>
+      </w:pPr>
+      <w:r>
+        <w:tab/>
+        <w:t>horizontal: 150</w:t>
+      </w:r>
+    </w:p>
+    <w:p>
+      <w:pPr>
+        <w:ind w:firstLine="708"/>
+      </w:pPr>
+      <w:r>
+        <w:t>},</w:t>
+      </w:r>
+    </w:p>
+    <w:p>
+      <w:pPr>
+        <w:ind w:firstLine="708"/>
+      </w:pPr>
+      <w:r>
+        <w:t>capacidadeBateria: 1000,</w:t>
+      </w:r>
+    </w:p>
+    <w:p>
+      <w:pPr>
+        <w:ind w:firstLine="708"/>
+      </w:pPr>
+      <w:r>
+        <w:t>ligar: function(){</w:t>
+      </w:r>
+    </w:p>
+    <w:p>
+      <w:pPr>
+        <w:ind w:firstLine="708"/>
+      </w:pPr>
+      <w:r>
+        <w:tab/>
+        <w:t>console.log(“Realizando ligação...”)</w:t>
+      </w:r>
+    </w:p>
+    <w:p>
+      <w:pPr>
+        <w:ind w:firstLine="708"/>
+      </w:pPr>
+      <w:r>
+        <w:t>}</w:t>
+      </w:r>
+    </w:p>
+    <w:p>
+      <w:r>
+        <w:t>}</w:t>
+      </w:r>
+    </w:p>
+    <w:p>
+      <w:r>
+        <w:t>Funções de fábrica – Factory Functions</w:t>
+      </w:r>
+    </w:p>
+    <w:p>
+      <w:r>
+        <w:t>Exemplo:</w:t>
+      </w:r>
+    </w:p>
+    <w:p>
+      <w:r>
+        <w:t>Function criarCelular(</w:t>
+      </w:r>
+      <w:r>
+        <w:t>marcaCelular,tamanhoTela,capBateria</w:t>
+      </w:r>
+      <w:r>
+        <w:t>){</w:t>
+      </w:r>
+    </w:p>
+    <w:p>
+      <w:r>
+        <w:t xml:space="preserve">Return </w:t>
+      </w:r>
+      <w:r>
+        <w:t>{</w:t>
+      </w:r>
+    </w:p>
+    <w:p>
+      <w:r>
+        <w:tab/>
+      </w:r>
+      <w:r>
+        <w:t>marcaCelular,</w:t>
+      </w:r>
+    </w:p>
+    <w:p>
+      <w:r>
+        <w:tab/>
+      </w:r>
+      <w:r>
+        <w:t>tamanhoTela</w:t>
+      </w:r>
+      <w:r>
+        <w:t>,</w:t>
+      </w:r>
+    </w:p>
+    <w:p>
+      <w:pPr>
+        <w:ind w:firstLine="708"/>
+      </w:pPr>
+      <w:r>
+        <w:t>capBateria</w:t>
+      </w:r>
+      <w:r>
+        <w:t>,</w:t>
+      </w:r>
+    </w:p>
+    <w:p>
+      <w:pPr>
+        <w:ind w:firstLine="708"/>
+      </w:pPr>
+      <w:r>
+        <w:lastRenderedPageBreak/>
+        <w:t>ligar</w:t>
+      </w:r>
+      <w:r>
+        <w:t xml:space="preserve"> </w:t>
+      </w:r>
+      <w:r>
+        <w:t>(){</w:t>
+      </w:r>
+    </w:p>
+    <w:p>
+      <w:pPr>
+        <w:ind w:firstLine="708"/>
+      </w:pPr>
+      <w:r>
+        <w:tab/>
+        <w:t>console.log(“Realizando ligação...”)</w:t>
+      </w:r>
+    </w:p>
+    <w:p>
+      <w:pPr>
+        <w:ind w:firstLine="708"/>
+      </w:pPr>
+      <w:r>
+        <w:t>}</w:t>
+      </w:r>
+    </w:p>
+    <w:p>
+      <w:r>
+        <w:t>}</w:t>
+      </w:r>
+    </w:p>
+    <w:p>
+      <w:r>
+        <w:t>}</w:t>
+      </w:r>
+    </w:p>
+    <w:p>
+      <w:r>
+        <w:t>Exemplo de criar um objeto nessa função:</w:t>
+      </w:r>
+    </w:p>
+    <w:p>
+      <w:r>
+        <w:t>Var celular1 = criarCelular(“Motorola”,5.5,5000);</w:t>
+      </w:r>
+    </w:p>
     <w:p/>
+    <w:p>
+      <w:r>
+        <w:t>Constructor function</w:t>
+      </w:r>
+      <w:r>
+        <w:t xml:space="preserve"> -&gt; Função que f</w:t>
+      </w:r>
+      <w:r>
+        <w:t>unciona como construtor.</w:t>
+      </w:r>
+    </w:p>
     <w:p/>
     <w:p>
-      <w:pPr>
-        <w:rPr>
-          <w:b/>
-          <w:bCs/>
-          <w:sz w:val="28"/>
-          <w:szCs w:val="28"/>
-        </w:rPr>
-      </w:pPr>
-      <w:r>
-        <w:rPr>
-          <w:b/>
-          <w:bCs/>
-          <w:sz w:val="28"/>
-          <w:szCs w:val="28"/>
-        </w:rPr>
-        <w:t>Comandos</w:t>
-      </w:r>
-    </w:p>
-    <w:p>
-      <w:r>
-        <w:t xml:space="preserve">Console.log(‘’) </w:t>
-      </w:r>
-      <w:r>
-        <w:sym w:font="Wingdings" w:char="F0E0"/>
-      </w:r>
-      <w:r>
-        <w:t xml:space="preserve"> Mostra algo no console do navegador.</w:t>
-      </w:r>
-    </w:p>
-    <w:p>
-      <w:r>
-        <w:t xml:space="preserve">Typeof Variável </w:t>
-      </w:r>
-      <w:r>
-        <w:sym w:font="Wingdings" w:char="F0E0"/>
-      </w:r>
-      <w:r>
-        <w:t xml:space="preserve"> É possível verificar o tipo primitivo de uma variável.</w:t>
-      </w:r>
-    </w:p>
+      <w:r>
+        <w:t>//Pascal Case -&gt; UmDois,Testar,Carro</w:t>
+      </w:r>
+    </w:p>
+    <w:p>
+      <w:r>
+        <w:t>Function Celular(marcaCelular,tamanhoTela,capacidadeBateria){</w:t>
+      </w:r>
+    </w:p>
+    <w:p>
+      <w:r>
+        <w:tab/>
+        <w:t>This.marcaCelular = marcaCelular;</w:t>
+      </w:r>
+    </w:p>
+    <w:p>
+      <w:r>
+        <w:tab/>
+        <w:t>This.tamanhoTela = tamanhoTela;</w:t>
+      </w:r>
+    </w:p>
+    <w:p>
+      <w:r>
+        <w:tab/>
+        <w:t>This.capacidadeBateria = capacidadeBateria;</w:t>
+      </w:r>
+    </w:p>
+    <w:p>
+      <w:r>
+        <w:tab/>
+        <w:t>This.ligar = function(){</w:t>
+      </w:r>
+    </w:p>
+    <w:p>
+      <w:pPr>
+        <w:ind w:firstLine="708"/>
+      </w:pPr>
+      <w:r>
+        <w:tab/>
+        <w:t>Console.log(“Fazendo ligação...”);</w:t>
+      </w:r>
+    </w:p>
+    <w:p>
+      <w:pPr>
+        <w:ind w:firstLine="708"/>
+      </w:pPr>
+      <w:r>
+        <w:t>}</w:t>
+      </w:r>
+    </w:p>
+    <w:p>
+      <w:r>
+        <w:t>}</w:t>
+      </w:r>
+    </w:p>
+    <w:p>
+      <w:r>
+        <w:t>Const cel = new Celular(“Motorola”, 5.5, 5000)</w:t>
+      </w:r>
+    </w:p>
+    <w:p/>
+    <w:p>
+      <w:r>
+        <w:t>Natureza dinâmica de objetos</w:t>
+      </w:r>
+    </w:p>
+    <w:p>
+      <w:r>
+        <w:tab/>
+      </w:r>
+      <w:r>
+        <w:t>No caso os objetos e</w:t>
+      </w:r>
+      <w:r>
+        <w:t>m JavaScript são dinâmicos, assim é possível incluir novas propriedades, funções e alterar valores durante o desenvolvimento do código.</w:t>
+      </w:r>
+    </w:p>
+    <w:p>
+      <w:r>
+        <w:t>Para deletar uma propriedade, basta utilizar o delete obj.propriedade</w:t>
+      </w:r>
+    </w:p>
+    <w:p/>
+    <w:p>
+      <w:r>
+        <w:t>Clonar objetos</w:t>
+      </w:r>
+    </w:p>
+    <w:p>
+      <w:r>
+        <w:t>Const novoObj = Object.assign({</w:t>
+      </w:r>
+      <w:r>
+        <w:t>Possibilidade de adicionar mais propriedades</w:t>
+      </w:r>
+      <w:r>
+        <w:t>},</w:t>
+      </w:r>
+      <w:r>
+        <w:t xml:space="preserve"> nome do obj</w:t>
+      </w:r>
+      <w:r>
+        <w:t>)</w:t>
+      </w:r>
+    </w:p>
+    <w:p/>
+    <w:p>
+      <w:r>
+        <w:t>Const obj2 = {...celular}</w:t>
+      </w:r>
+    </w:p>
+    <w:p/>
+    <w:p>
+      <w:r>
+        <w:lastRenderedPageBreak/>
+        <w:t xml:space="preserve">Math -&gt; Biblioteca matemática - </w:t>
+      </w:r>
+      <w:hyperlink r:id="rId6" w:history="1">
+        <w:r>
+          <w:rPr>
+            <w:rStyle w:val="Hyperlink"/>
+          </w:rPr>
+          <w:t>https://developer.mozilla.org/pt-BR/docs/Web/JavaScript/Reference/Global_Objects/Math</w:t>
+        </w:r>
+      </w:hyperlink>
+    </w:p>
+    <w:p>
+      <w:r>
+        <w:t>Math.random()</w:t>
+      </w:r>
+      <w:r>
+        <w:t xml:space="preserve"> - &gt; Retorna um número aleatório.</w:t>
+      </w:r>
+    </w:p>
+    <w:p>
+      <w:r>
+        <w:t>Math.max(num1,num2,num3,num4) -&gt; Retorna o maior valor dentre um intervalo</w:t>
+      </w:r>
+    </w:p>
+    <w:p>
+      <w:r>
+        <w:t>Math.</w:t>
+      </w:r>
+      <w:r>
+        <w:t>min</w:t>
+      </w:r>
+      <w:r>
+        <w:t xml:space="preserve">(num1,num2,num3,num4) -&gt; Retorna o </w:t>
+      </w:r>
+      <w:r>
+        <w:t>menor</w:t>
+      </w:r>
+      <w:r>
+        <w:t xml:space="preserve"> valor dentre um intervalo</w:t>
+      </w:r>
+    </w:p>
+    <w:p/>
+    <w:p>
+      <w:r>
+        <w:t>String -&gt; Métodos de uma string</w:t>
+      </w:r>
+      <w:r>
+        <w:t xml:space="preserve"> -&gt; </w:t>
+      </w:r>
+      <w:r>
+        <w:t>https://developer.mozilla.org/pt-BR/docs/Web/JavaScript/Reference/Global_Objects/String</w:t>
+      </w:r>
+    </w:p>
+    <w:p>
+      <w:r>
+        <w:t>Tipo primitivo</w:t>
+      </w:r>
+      <w:r>
+        <w:br/>
+        <w:t>const msg = “Teste de mensagem”</w:t>
+      </w:r>
+    </w:p>
+    <w:p>
+      <w:r>
+        <w:t>Tipo objeto</w:t>
+      </w:r>
+      <w:r>
+        <w:br/>
+        <w:t>const msg2 = new String(“Teste da segunda mensagem com obj”)</w:t>
+      </w:r>
+    </w:p>
+    <w:p>
+      <w:r>
+        <w:t>Msg.length -&gt; Retorna o tamanho do string.</w:t>
+      </w:r>
+    </w:p>
+    <w:p>
+      <w:r>
+        <w:t>Msg[indice] -&gt; Acessa um caractere do string</w:t>
+      </w:r>
+    </w:p>
+    <w:p>
+      <w:r>
+        <w:t>Msg.includes(“verifica”) -&gt; Verifica se na mensagem aquele string ou caractere está incluído, retornando true ou false.</w:t>
+      </w:r>
+    </w:p>
+    <w:p>
+      <w:r>
+        <w:t>Msg.startsWith(“verifica”) -&gt; Verifica se a mensagem começa com aquela string.</w:t>
+      </w:r>
+    </w:p>
+    <w:p>
+      <w:r>
+        <w:t>Msg.</w:t>
+      </w:r>
+      <w:r>
+        <w:t>ends</w:t>
+      </w:r>
+      <w:r>
+        <w:t xml:space="preserve">With(“verifica”) -&gt; Verifica se a mensagem </w:t>
+      </w:r>
+      <w:r>
+        <w:t>termina</w:t>
+      </w:r>
+      <w:r>
+        <w:t xml:space="preserve"> com aquela string.</w:t>
+      </w:r>
+    </w:p>
+    <w:p>
+      <w:r>
+        <w:t>Msg.indexOf(“verifica”) -&gt; Verifica o início do índice daquela string na mensagem.</w:t>
+      </w:r>
+    </w:p>
+    <w:p>
+      <w:r>
+        <w:t>Msg.replace(“local”,”valorTrocado”) -&gt; Altera a frase local para a valorTroca desde que esteja na mensagem.</w:t>
+      </w:r>
+    </w:p>
+    <w:p>
+      <w:r>
+        <w:t>Msg.trim() -&gt; Retira espaços do começo e do final</w:t>
+      </w:r>
+    </w:p>
+    <w:p>
+      <w:r>
+        <w:t>Msg.split(‘ ’) -&gt; Separa a mensa</w:t>
+      </w:r>
+      <w:r>
+        <w:t>gem ao encontrar um espaço.</w:t>
+      </w:r>
+    </w:p>
+    <w:p/>
+    <w:p>
+      <w:pPr>
+        <w:rPr>
+          <w:lang w:val="en-US"/>
+        </w:rPr>
+      </w:pPr>
+      <w:r>
+        <w:rPr>
+          <w:lang w:val="en-US"/>
+        </w:rPr>
+        <w:t xml:space="preserve">Template literal -&gt; </w:t>
+      </w:r>
+      <w:r>
+        <w:rPr>
+          <w:lang w:val="en-US"/>
+        </w:rPr>
+        <w:t>//Object {}, boolean T</w:t>
+      </w:r>
+      <w:r>
+        <w:rPr>
+          <w:lang w:val="en-US"/>
+        </w:rPr>
+        <w:t xml:space="preserve">rue or false, string “” ‘’, Template literal -&gt; </w:t>
+      </w:r>
+      <w:r>
+        <w:rPr>
+          <w:lang w:val="en-US"/>
+        </w:rPr>
+        <w:t>``</w:t>
+      </w:r>
+    </w:p>
+    <w:p>
+      <w:r>
+        <w:t>Escape notation e</w:t>
+      </w:r>
+      <w:r>
+        <w:t>m JavaScript -&gt; \n, \’  ‘\, entre outros.</w:t>
+      </w:r>
+    </w:p>
+    <w:p>
+      <w:r>
+        <w:t>Const msg = ` Essa é uma mensagem de ‘teste’</w:t>
+      </w:r>
+    </w:p>
+    <w:p>
+      <w:r>
+        <w:t xml:space="preserve"> para o curso realizado` -&gt; Nesse caso toda a formação com espaços, quebras de linha e aspas é mantido.</w:t>
+      </w:r>
+    </w:p>
+    <w:p>
+      <w:r>
+        <w:t>Possibilidade de durante a mensagem utilizar ${variável/função/método/...} para trazer uma informação do Javascript no texto.</w:t>
+      </w:r>
+    </w:p>
+    <w:p/>
+    <w:p>
+      <w:r>
+        <w:t xml:space="preserve">Date – Trabalhando com datas -&gt; </w:t>
+      </w:r>
+      <w:r>
+        <w:t>https://developer.mozilla.org/pt-BR/docs/Web/JavaScript/Reference/Global_Objects/Date</w:t>
+      </w:r>
+    </w:p>
+    <w:p>
+      <w:r>
+        <w:lastRenderedPageBreak/>
+        <w:t>Const data1 = new Date(); -&gt; Retorna data atua</w:t>
+      </w:r>
+      <w:r>
+        <w:t>l</w:t>
+      </w:r>
+    </w:p>
+    <w:p>
+      <w:pPr>
+        <w:rPr>
+          <w:lang w:val="en-US"/>
+        </w:rPr>
+      </w:pPr>
+      <w:r>
+        <w:rPr>
+          <w:lang w:val="en-US"/>
+        </w:rPr>
+        <w:t xml:space="preserve">Const data2 = new Date(“March </w:t>
+      </w:r>
+      <w:r>
+        <w:rPr>
+          <w:lang w:val="en-US"/>
+        </w:rPr>
+        <w:t>11 2022 18:00</w:t>
+      </w:r>
+      <w:r>
+        <w:rPr>
+          <w:lang w:val="en-US"/>
+        </w:rPr>
+        <w:t>”);</w:t>
+      </w:r>
+    </w:p>
+    <w:p>
+      <w:pPr>
+        <w:rPr>
+          <w:lang w:val="en-US"/>
+        </w:rPr>
+      </w:pPr>
+      <w:r>
+        <w:rPr>
+          <w:lang w:val="en-US"/>
+        </w:rPr>
+        <w:t>Const data</w:t>
+      </w:r>
+      <w:r>
+        <w:rPr>
+          <w:lang w:val="en-US"/>
+        </w:rPr>
+        <w:t>3</w:t>
+      </w:r>
+      <w:r>
+        <w:rPr>
+          <w:lang w:val="en-US"/>
+        </w:rPr>
+        <w:t xml:space="preserve"> = new Date(</w:t>
+      </w:r>
+      <w:r>
+        <w:rPr>
+          <w:lang w:val="en-US"/>
+        </w:rPr>
+        <w:t>2022,2,11,18,30</w:t>
+      </w:r>
+      <w:r>
+        <w:rPr>
+          <w:lang w:val="en-US"/>
+        </w:rPr>
+        <w:t>);</w:t>
+      </w:r>
+    </w:p>
+    <w:p>
+      <w:r>
+        <w:t>Data3.get -&gt; É possível e</w:t>
+      </w:r>
+      <w:r>
+        <w:t>xtrair diversas informações</w:t>
+      </w:r>
+    </w:p>
+    <w:p>
+      <w:r>
+        <w:t>Data3.</w:t>
+      </w:r>
+      <w:r>
+        <w:t>set</w:t>
+      </w:r>
+      <w:r>
+        <w:t xml:space="preserve"> -&gt; É possível </w:t>
+      </w:r>
+      <w:r>
+        <w:t>adicionar/alterar</w:t>
+      </w:r>
+      <w:r>
+        <w:t xml:space="preserve"> diversas informações</w:t>
+      </w:r>
+    </w:p>
+    <w:p>
+      <w:r>
+        <w:t>Data3.toDateString() -&gt; Converte a data retornando em String.</w:t>
+      </w:r>
+    </w:p>
+    <w:p>
+      <w:r>
+        <w:t>Data3.to</w:t>
+      </w:r>
+      <w:r>
+        <w:t>Time</w:t>
+      </w:r>
+      <w:r>
+        <w:t>String() -&gt; Converte a data retornando em String</w:t>
+      </w:r>
+      <w:r>
+        <w:t xml:space="preserve"> com tempo local</w:t>
+      </w:r>
+      <w:r>
+        <w:t>.</w:t>
+      </w:r>
+    </w:p>
+    <w:p>
+      <w:r>
+        <w:t>Data3.to</w:t>
+      </w:r>
+      <w:r>
+        <w:t>ISO</w:t>
+      </w:r>
+      <w:r>
+        <w:t>String() -&gt; Converte a data retornando em String</w:t>
+      </w:r>
+      <w:r>
+        <w:t xml:space="preserve"> no formato de banco de dados</w:t>
+      </w:r>
+      <w:r>
+        <w:t>.</w:t>
+      </w:r>
+    </w:p>
+    <w:p/>
     <w:p/>
     <w:p>
       <w:pPr>
@@ -1307,7 +1926,6 @@
           <w:sz w:val="24"/>
           <w:szCs w:val="24"/>
         </w:rPr>
-        <w:lastRenderedPageBreak/>
         <w:t>querySelector()</w:t>
       </w:r>
       <w:r>
@@ -1366,7 +1984,7 @@
                     <pic:cNvPicPr/>
                   </pic:nvPicPr>
                   <pic:blipFill>
-                    <a:blip r:embed="rId6"/>
+                    <a:blip r:embed="rId7"/>
                     <a:stretch>
                       <a:fillRect/>
                     </a:stretch>
@@ -1399,6 +2017,7 @@
           <w:sz w:val="24"/>
           <w:szCs w:val="24"/>
         </w:rPr>
+        <w:lastRenderedPageBreak/>
         <w:t>getElementById() -&gt; Retorna apenas um elemento selecionando ele pelo ID.</w:t>
       </w:r>
     </w:p>
@@ -1989,7 +2608,7 @@
   <w:style w:type="paragraph" w:default="1" w:styleId="Normal">
     <w:name w:val="Normal"/>
     <w:qFormat/>
-    <w:rsid w:val="00F8202B"/>
+    <w:rsid w:val="00611361"/>
   </w:style>
   <w:style w:type="character" w:default="1" w:styleId="Fontepargpadro">
     <w:name w:val="Default Paragraph Font"/>
@@ -2061,6 +2680,29 @@
     <w:link w:val="Rodap"/>
     <w:uiPriority w:val="99"/>
     <w:rsid w:val="00F7193D"/>
+  </w:style>
+  <w:style w:type="character" w:styleId="Hyperlink">
+    <w:name w:val="Hyperlink"/>
+    <w:basedOn w:val="Fontepargpadro"/>
+    <w:uiPriority w:val="99"/>
+    <w:unhideWhenUsed/>
+    <w:rsid w:val="00247F53"/>
+    <w:rPr>
+      <w:color w:val="0563C1" w:themeColor="hyperlink"/>
+      <w:u w:val="single"/>
+    </w:rPr>
+  </w:style>
+  <w:style w:type="character" w:styleId="MenoPendente">
+    <w:name w:val="Unresolved Mention"/>
+    <w:basedOn w:val="Fontepargpadro"/>
+    <w:uiPriority w:val="99"/>
+    <w:semiHidden/>
+    <w:unhideWhenUsed/>
+    <w:rsid w:val="00247F53"/>
+    <w:rPr>
+      <w:color w:val="605E5C"/>
+      <w:shd w:val="clear" w:color="auto" w:fill="E1DFDD"/>
+    </w:rPr>
   </w:style>
 </w:styles>
 </file>

</xml_diff>

<commit_message>
Aula 6 - Objetos e tabela de classificação
</commit_message>
<xml_diff>
--- a/Anotações.docx
+++ b/Anotações.docx
@@ -212,10 +212,12 @@
         <w:t xml:space="preserve">Para acessar um valor dentro de um objeto, basta adicionar o nome do </w:t>
       </w:r>
       <w:proofErr w:type="spellStart"/>
+      <w:proofErr w:type="gramStart"/>
       <w:r>
         <w:t>objeto.nomeValor</w:t>
       </w:r>
       <w:proofErr w:type="spellEnd"/>
+      <w:proofErr w:type="gramEnd"/>
       <w:r>
         <w:t>.</w:t>
       </w:r>
@@ -317,7 +319,15 @@
         <w:t xml:space="preserve">; </w:t>
       </w:r>
       <w:r>
-        <w:t xml:space="preserve">//Definindo um </w:t>
+        <w:t>//</w:t>
+      </w:r>
+      <w:proofErr w:type="gramStart"/>
+      <w:r>
+        <w:t>Definindo</w:t>
+      </w:r>
+      <w:proofErr w:type="gramEnd"/>
+      <w:r>
+        <w:t xml:space="preserve"> um </w:t>
       </w:r>
       <w:proofErr w:type="spellStart"/>
       <w:r>
@@ -349,7 +359,15 @@
       </w:r>
       <w:proofErr w:type="spellEnd"/>
       <w:r>
-        <w:t xml:space="preserve"> = [26,45,50,17]; //Definindo um </w:t>
+        <w:t xml:space="preserve"> = [26,45,50,17]; //</w:t>
+      </w:r>
+      <w:proofErr w:type="gramStart"/>
+      <w:r>
+        <w:t>Definindo</w:t>
+      </w:r>
+      <w:proofErr w:type="gramEnd"/>
+      <w:r>
+        <w:t xml:space="preserve"> um </w:t>
       </w:r>
       <w:proofErr w:type="spellStart"/>
       <w:r>
@@ -362,12 +380,17 @@
         <w:t>console.log(</w:t>
       </w:r>
       <w:proofErr w:type="spellStart"/>
+      <w:proofErr w:type="gramStart"/>
       <w:r>
         <w:t>familia</w:t>
       </w:r>
       <w:proofErr w:type="spellEnd"/>
       <w:r>
-        <w:t>[0]);</w:t>
+        <w:t>[</w:t>
+      </w:r>
+      <w:proofErr w:type="gramEnd"/>
+      <w:r>
+        <w:t>0]);</w:t>
       </w:r>
     </w:p>
     <w:p>
@@ -399,12 +422,17 @@
         <w:t xml:space="preserve"> </w:t>
       </w:r>
       <w:proofErr w:type="spellStart"/>
+      <w:proofErr w:type="gramStart"/>
       <w:r>
         <w:t>resetaCor</w:t>
       </w:r>
       <w:proofErr w:type="spellEnd"/>
       <w:r>
-        <w:t>(){</w:t>
+        <w:t>(</w:t>
+      </w:r>
+      <w:proofErr w:type="gramEnd"/>
+      <w:r>
+        <w:t>){</w:t>
       </w:r>
     </w:p>
     <w:p>
@@ -552,7 +580,23 @@
       </w:r>
       <w:proofErr w:type="spellEnd"/>
       <w:r>
-        <w:t xml:space="preserve"> tipo = dinheiro &gt; 100 ? 'premium' : 'normal';</w:t>
+        <w:t xml:space="preserve"> tipo = dinheiro &gt; </w:t>
+      </w:r>
+      <w:proofErr w:type="gramStart"/>
+      <w:r>
+        <w:t>100 ?</w:t>
+      </w:r>
+      <w:proofErr w:type="gramEnd"/>
+      <w:r>
+        <w:t xml:space="preserve"> 'premium</w:t>
+      </w:r>
+      <w:proofErr w:type="gramStart"/>
+      <w:r>
+        <w:t>' :</w:t>
+      </w:r>
+      <w:proofErr w:type="gramEnd"/>
+      <w:r>
+        <w:t xml:space="preserve"> 'normal';</w:t>
       </w:r>
     </w:p>
     <w:p>
@@ -653,12 +697,17 @@
     </w:p>
     <w:p>
       <w:proofErr w:type="spellStart"/>
+      <w:proofErr w:type="gramStart"/>
       <w:r>
         <w:t>Truthy</w:t>
       </w:r>
       <w:proofErr w:type="spellEnd"/>
       <w:r>
-        <w:t xml:space="preserve"> : Qualquer outro não c</w:t>
+        <w:t xml:space="preserve"> :</w:t>
+      </w:r>
+      <w:proofErr w:type="gramEnd"/>
+      <w:r>
+        <w:t xml:space="preserve"> Qualquer outro não c</w:t>
       </w:r>
       <w:r>
         <w:t>itado acima.</w:t>
@@ -829,12 +878,17 @@
     </w:p>
     <w:p>
       <w:proofErr w:type="spellStart"/>
+      <w:proofErr w:type="gramStart"/>
       <w:r>
         <w:t>If</w:t>
       </w:r>
       <w:proofErr w:type="spellEnd"/>
       <w:r>
-        <w:t>(Condição) {</w:t>
+        <w:t>(</w:t>
+      </w:r>
+      <w:proofErr w:type="gramEnd"/>
+      <w:r>
+        <w:t>Condição) {</w:t>
       </w:r>
     </w:p>
     <w:p>
@@ -843,6 +897,7 @@
       </w:r>
     </w:p>
     <w:p>
+      <w:proofErr w:type="gramStart"/>
       <w:r>
         <w:t>}</w:t>
       </w:r>
@@ -851,6 +906,7 @@
         <w:t>else</w:t>
       </w:r>
       <w:proofErr w:type="spellEnd"/>
+      <w:proofErr w:type="gramEnd"/>
       <w:r>
         <w:t xml:space="preserve"> </w:t>
       </w:r>
@@ -869,6 +925,7 @@
       </w:r>
     </w:p>
     <w:p>
+      <w:proofErr w:type="gramStart"/>
       <w:r>
         <w:t>}</w:t>
       </w:r>
@@ -877,6 +934,7 @@
         <w:t>else</w:t>
       </w:r>
       <w:proofErr w:type="spellEnd"/>
+      <w:proofErr w:type="gramEnd"/>
       <w:r>
         <w:t>{</w:t>
       </w:r>
@@ -907,14 +965,20 @@
       </w:r>
     </w:p>
     <w:p>
+      <w:proofErr w:type="gramStart"/>
       <w:r>
         <w:t>c</w:t>
       </w:r>
       <w:r>
-        <w:t>onsole.log(“Bom dia!”)</w:t>
-      </w:r>
-    </w:p>
-    <w:p>
+        <w:t>onsole.log(</w:t>
+      </w:r>
+      <w:proofErr w:type="gramEnd"/>
+      <w:r>
+        <w:t>“Bom dia!”)</w:t>
+      </w:r>
+    </w:p>
+    <w:p>
+      <w:proofErr w:type="gramStart"/>
       <w:r>
         <w:t>}</w:t>
       </w:r>
@@ -923,6 +987,7 @@
         <w:t>else</w:t>
       </w:r>
       <w:proofErr w:type="spellEnd"/>
+      <w:proofErr w:type="gramEnd"/>
       <w:r>
         <w:t xml:space="preserve"> </w:t>
       </w:r>
@@ -936,11 +1001,17 @@
       </w:r>
     </w:p>
     <w:p>
-      <w:r>
-        <w:t>console.log(“Boa tarde!”)</w:t>
-      </w:r>
-    </w:p>
-    <w:p>
+      <w:proofErr w:type="gramStart"/>
+      <w:r>
+        <w:t>console.log(</w:t>
+      </w:r>
+      <w:proofErr w:type="gramEnd"/>
+      <w:r>
+        <w:t>“Boa tarde!”)</w:t>
+      </w:r>
+    </w:p>
+    <w:p>
+      <w:proofErr w:type="gramStart"/>
       <w:r>
         <w:t>}</w:t>
       </w:r>
@@ -949,13 +1020,19 @@
         <w:t>else</w:t>
       </w:r>
       <w:proofErr w:type="spellEnd"/>
+      <w:proofErr w:type="gramEnd"/>
       <w:r>
         <w:t>{</w:t>
       </w:r>
     </w:p>
     <w:p>
-      <w:r>
-        <w:t>console.log(“Boa noite!”)</w:t>
+      <w:proofErr w:type="gramStart"/>
+      <w:r>
+        <w:t>console.log(</w:t>
+      </w:r>
+      <w:proofErr w:type="gramEnd"/>
+      <w:r>
+        <w:t>“Boa noite!”)</w:t>
       </w:r>
     </w:p>
     <w:p>
@@ -985,8 +1062,13 @@
     </w:p>
     <w:p>
       <w:r>
-        <w:t>Switch(variável){</w:t>
-      </w:r>
+        <w:t>Switch(variável</w:t>
+      </w:r>
+      <w:proofErr w:type="gramStart"/>
+      <w:r>
+        <w:t>){</w:t>
+      </w:r>
+      <w:proofErr w:type="gramEnd"/>
     </w:p>
     <w:p>
       <w:pPr>
@@ -1021,8 +1103,13 @@
     </w:p>
     <w:p>
       <w:r>
-        <w:t>Switch(variável){</w:t>
-      </w:r>
+        <w:t>Switch(variável</w:t>
+      </w:r>
+      <w:proofErr w:type="gramStart"/>
+      <w:r>
+        <w:t>){</w:t>
+      </w:r>
+      <w:proofErr w:type="gramEnd"/>
     </w:p>
     <w:p>
       <w:pPr>
@@ -1036,8 +1123,13 @@
       <w:pPr>
         <w:ind w:firstLine="708"/>
       </w:pPr>
-      <w:r>
-        <w:t>console.log(“Caso comum”)</w:t>
+      <w:proofErr w:type="gramStart"/>
+      <w:r>
+        <w:t>console.log(</w:t>
+      </w:r>
+      <w:proofErr w:type="gramEnd"/>
+      <w:r>
+        <w:t>“Caso comum”)</w:t>
       </w:r>
     </w:p>
     <w:p>
@@ -1060,8 +1152,13 @@
       <w:pPr>
         <w:ind w:firstLine="708"/>
       </w:pPr>
-      <w:r>
-        <w:t>console.log(“Caso gerente”)</w:t>
+      <w:proofErr w:type="gramStart"/>
+      <w:r>
+        <w:t>console.log(</w:t>
+      </w:r>
+      <w:proofErr w:type="gramEnd"/>
+      <w:r>
+        <w:t>“Caso gerente”)</w:t>
       </w:r>
     </w:p>
     <w:p>
@@ -1085,8 +1182,13 @@
       <w:pPr>
         <w:ind w:firstLine="708"/>
       </w:pPr>
-      <w:r>
-        <w:t>console.log(“Caso diretor”)</w:t>
+      <w:proofErr w:type="gramStart"/>
+      <w:r>
+        <w:t>console.log(</w:t>
+      </w:r>
+      <w:proofErr w:type="gramEnd"/>
+      <w:r>
+        <w:t>“Caso diretor”)</w:t>
       </w:r>
     </w:p>
     <w:p>
@@ -1109,8 +1211,13 @@
       <w:pPr>
         <w:ind w:firstLine="708"/>
       </w:pPr>
-      <w:r>
-        <w:t>console.log(“Caso não reconhecido”)</w:t>
+      <w:proofErr w:type="gramStart"/>
+      <w:r>
+        <w:t>console.log(</w:t>
+      </w:r>
+      <w:proofErr w:type="gramEnd"/>
+      <w:r>
+        <w:t>“Caso não reconhecido”)</w:t>
       </w:r>
     </w:p>
     <w:p>
@@ -1124,12 +1231,17 @@
         <w:t xml:space="preserve">Laços de repetição em </w:t>
       </w:r>
       <w:proofErr w:type="spellStart"/>
+      <w:proofErr w:type="gramStart"/>
       <w:r>
         <w:t>JavaScript</w:t>
       </w:r>
       <w:proofErr w:type="spellEnd"/>
       <w:r>
-        <w:t xml:space="preserve"> : For, </w:t>
+        <w:t xml:space="preserve"> :</w:t>
+      </w:r>
+      <w:proofErr w:type="gramEnd"/>
+      <w:r>
+        <w:t xml:space="preserve"> For, </w:t>
       </w:r>
       <w:proofErr w:type="spellStart"/>
       <w:r>
@@ -1181,8 +1293,13 @@
       </w:r>
     </w:p>
     <w:p>
-      <w:r>
-        <w:t xml:space="preserve">for(declaração </w:t>
+      <w:proofErr w:type="gramStart"/>
+      <w:r>
+        <w:t>for(</w:t>
+      </w:r>
+      <w:proofErr w:type="gramEnd"/>
+      <w:r>
+        <w:t xml:space="preserve">declaração </w:t>
       </w:r>
       <w:r>
         <w:t xml:space="preserve">; </w:t>
@@ -1279,12 +1396,14 @@
         <w:t>condição</w:t>
       </w:r>
       <w:proofErr w:type="spellEnd"/>
+      <w:proofErr w:type="gramStart"/>
       <w:r>
         <w:rPr>
           <w:lang w:val="en-US"/>
         </w:rPr>
         <w:t>){</w:t>
       </w:r>
+      <w:proofErr w:type="gramEnd"/>
     </w:p>
     <w:p>
       <w:pPr>
@@ -1333,12 +1452,15 @@
       </w:r>
     </w:p>
     <w:p>
+      <w:proofErr w:type="gramStart"/>
       <w:r>
         <w:t>Do{</w:t>
       </w:r>
+      <w:proofErr w:type="gramEnd"/>
     </w:p>
     <w:p/>
     <w:p>
+      <w:proofErr w:type="gramStart"/>
       <w:r>
         <w:t>}</w:t>
       </w:r>
@@ -1347,6 +1469,7 @@
         <w:t>while</w:t>
       </w:r>
       <w:proofErr w:type="spellEnd"/>
+      <w:proofErr w:type="gramEnd"/>
       <w:r>
         <w:t>(condição)</w:t>
       </w:r>
@@ -1439,8 +1562,13 @@
       </w:r>
     </w:p>
     <w:p>
-      <w:r>
-        <w:t>For(var chave in pessoa){</w:t>
+      <w:proofErr w:type="gramStart"/>
+      <w:r>
+        <w:t>For(</w:t>
+      </w:r>
+      <w:proofErr w:type="gramEnd"/>
+      <w:r>
+        <w:t>var chave in pessoa){</w:t>
       </w:r>
     </w:p>
     <w:p>
@@ -1477,12 +1605,20 @@
           <w:lang w:val="en-US"/>
         </w:rPr>
       </w:pPr>
+      <w:proofErr w:type="gramStart"/>
       <w:r>
         <w:rPr>
           <w:lang w:val="en-US"/>
         </w:rPr>
         <w:lastRenderedPageBreak/>
-        <w:t xml:space="preserve">For(var </w:t>
+        <w:t>For(</w:t>
+      </w:r>
+      <w:proofErr w:type="gramEnd"/>
+      <w:r>
+        <w:rPr>
+          <w:lang w:val="en-US"/>
+        </w:rPr>
+        <w:t xml:space="preserve">var </w:t>
       </w:r>
       <w:proofErr w:type="spellStart"/>
       <w:r>
@@ -1577,11 +1713,19 @@
           <w:lang w:val="en-US"/>
         </w:rPr>
       </w:pPr>
-      <w:r>
-        <w:rPr>
-          <w:lang w:val="en-US"/>
-        </w:rPr>
-        <w:t xml:space="preserve">For(var </w:t>
+      <w:proofErr w:type="gramStart"/>
+      <w:r>
+        <w:rPr>
+          <w:lang w:val="en-US"/>
+        </w:rPr>
+        <w:t>For(</w:t>
+      </w:r>
+      <w:proofErr w:type="gramEnd"/>
+      <w:r>
+        <w:rPr>
+          <w:lang w:val="en-US"/>
+        </w:rPr>
+        <w:t xml:space="preserve">var </w:t>
       </w:r>
       <w:proofErr w:type="spellStart"/>
       <w:r>
@@ -1647,13 +1791,18 @@
       </w:r>
       <w:proofErr w:type="spellEnd"/>
       <w:r>
-        <w:t>, basta utilizar o for..</w:t>
+        <w:t xml:space="preserve">, basta utilizar o </w:t>
+      </w:r>
+      <w:proofErr w:type="gramStart"/>
+      <w:r>
+        <w:t>for..</w:t>
       </w:r>
       <w:proofErr w:type="spellStart"/>
       <w:r>
         <w:t>of</w:t>
       </w:r>
       <w:proofErr w:type="spellEnd"/>
+      <w:proofErr w:type="gramEnd"/>
     </w:p>
     <w:p/>
     <w:p>
@@ -1673,8 +1822,13 @@
       </w:r>
       <w:proofErr w:type="spellEnd"/>
       <w:r>
-        <w:t xml:space="preserve"> telefone{</w:t>
-      </w:r>
+        <w:t xml:space="preserve"> </w:t>
+      </w:r>
+      <w:proofErr w:type="gramStart"/>
+      <w:r>
+        <w:t>telefone{</w:t>
+      </w:r>
+      <w:proofErr w:type="gramEnd"/>
     </w:p>
     <w:p>
       <w:r>
@@ -1742,12 +1896,17 @@
         <w:t xml:space="preserve">ligar: </w:t>
       </w:r>
       <w:proofErr w:type="spellStart"/>
+      <w:proofErr w:type="gramStart"/>
       <w:r>
         <w:t>function</w:t>
       </w:r>
       <w:proofErr w:type="spellEnd"/>
       <w:r>
-        <w:t>(){</w:t>
+        <w:t>(</w:t>
+      </w:r>
+      <w:proofErr w:type="gramEnd"/>
+      <w:r>
+        <w:t>){</w:t>
       </w:r>
     </w:p>
     <w:p>
@@ -1756,7 +1915,14 @@
       </w:pPr>
       <w:r>
         <w:tab/>
-        <w:t>console.log(“Realizando ligação...”)</w:t>
+      </w:r>
+      <w:proofErr w:type="gramStart"/>
+      <w:r>
+        <w:t>console.log(</w:t>
+      </w:r>
+      <w:proofErr w:type="gramEnd"/>
+      <w:r>
+        <w:t>“Realizando ligação...”)</w:t>
       </w:r>
     </w:p>
     <w:p>
@@ -1813,8 +1979,13 @@
         <w:t>(</w:t>
       </w:r>
       <w:proofErr w:type="spellStart"/>
-      <w:r>
-        <w:t>marcaCelular,tamanhoTela,capBateria</w:t>
+      <w:proofErr w:type="gramStart"/>
+      <w:r>
+        <w:t>marcaCelular,tamanhoTela</w:t>
+      </w:r>
+      <w:proofErr w:type="gramEnd"/>
+      <w:r>
+        <w:t>,capBateria</w:t>
       </w:r>
       <w:proofErr w:type="spellEnd"/>
       <w:r>
@@ -1884,9 +2055,11 @@
       <w:r>
         <w:t xml:space="preserve"> </w:t>
       </w:r>
+      <w:proofErr w:type="gramStart"/>
       <w:r>
         <w:t>(){</w:t>
       </w:r>
+      <w:proofErr w:type="gramEnd"/>
     </w:p>
     <w:p>
       <w:pPr>
@@ -1894,7 +2067,14 @@
       </w:pPr>
       <w:r>
         <w:tab/>
-        <w:t>console.log(“Realizando ligação...”)</w:t>
+      </w:r>
+      <w:proofErr w:type="gramStart"/>
+      <w:r>
+        <w:t>console.log(</w:t>
+      </w:r>
+      <w:proofErr w:type="gramEnd"/>
+      <w:r>
+        <w:t>“Realizando ligação...”)</w:t>
       </w:r>
     </w:p>
     <w:p>
@@ -1961,8 +2141,13 @@
         <w:t xml:space="preserve">//Pascal Case -&gt; </w:t>
       </w:r>
       <w:proofErr w:type="spellStart"/>
-      <w:r>
-        <w:t>UmDois,Testar,Carro</w:t>
+      <w:proofErr w:type="gramStart"/>
+      <w:r>
+        <w:t>UmDois,Testar</w:t>
+      </w:r>
+      <w:proofErr w:type="gramEnd"/>
+      <w:r>
+        <w:t>,Carro</w:t>
       </w:r>
       <w:proofErr w:type="spellEnd"/>
     </w:p>
@@ -1976,8 +2161,13 @@
         <w:t xml:space="preserve"> Celular(</w:t>
       </w:r>
       <w:proofErr w:type="spellStart"/>
-      <w:r>
-        <w:t>marcaCelular,tamanhoTela,capacidadeBateria</w:t>
+      <w:proofErr w:type="gramStart"/>
+      <w:r>
+        <w:t>marcaCelular,tamanhoTela</w:t>
+      </w:r>
+      <w:proofErr w:type="gramEnd"/>
+      <w:r>
+        <w:t>,capacidadeBateria</w:t>
       </w:r>
       <w:proofErr w:type="spellEnd"/>
       <w:r>
@@ -2060,12 +2250,17 @@
         <w:t xml:space="preserve"> = </w:t>
       </w:r>
       <w:proofErr w:type="spellStart"/>
+      <w:proofErr w:type="gramStart"/>
       <w:r>
         <w:t>function</w:t>
       </w:r>
       <w:proofErr w:type="spellEnd"/>
       <w:r>
-        <w:t>(){</w:t>
+        <w:t>(</w:t>
+      </w:r>
+      <w:proofErr w:type="gramEnd"/>
+      <w:r>
+        <w:t>){</w:t>
       </w:r>
     </w:p>
     <w:p>
@@ -2074,7 +2269,14 @@
       </w:pPr>
       <w:r>
         <w:tab/>
-        <w:t>Console.log(“Fazendo ligação...”);</w:t>
+      </w:r>
+      <w:proofErr w:type="gramStart"/>
+      <w:r>
+        <w:t>Console.log(</w:t>
+      </w:r>
+      <w:proofErr w:type="gramEnd"/>
+      <w:r>
+        <w:t>“Fazendo ligação...”);</w:t>
       </w:r>
     </w:p>
     <w:p>
@@ -2105,7 +2307,15 @@
       </w:r>
       <w:proofErr w:type="spellEnd"/>
       <w:r>
-        <w:t xml:space="preserve"> = new Celular(“Motorola”, 5.5, 5000)</w:t>
+        <w:t xml:space="preserve"> = new </w:t>
+      </w:r>
+      <w:proofErr w:type="gramStart"/>
+      <w:r>
+        <w:t>Celular(</w:t>
+      </w:r>
+      <w:proofErr w:type="gramEnd"/>
+      <w:r>
+        <w:t>“Motorola”, 5.5, 5000)</w:t>
       </w:r>
     </w:p>
     <w:p/>
@@ -2138,10 +2348,12 @@
         <w:t xml:space="preserve">Para deletar uma propriedade, basta utilizar o delete </w:t>
       </w:r>
       <w:proofErr w:type="spellStart"/>
+      <w:proofErr w:type="gramStart"/>
       <w:r>
         <w:t>obj.propriedade</w:t>
       </w:r>
       <w:proofErr w:type="spellEnd"/>
+      <w:proofErr w:type="gramEnd"/>
     </w:p>
     <w:p/>
     <w:p>
@@ -2243,7 +2455,15 @@
       </w:r>
       <w:proofErr w:type="spellEnd"/>
       <w:r>
-        <w:t>(num1,num2,num3,num4) -&gt; Retorna o maior valor dentre um intervalo</w:t>
+        <w:t>(num</w:t>
+      </w:r>
+      <w:proofErr w:type="gramStart"/>
+      <w:r>
+        <w:t>1,num</w:t>
+      </w:r>
+      <w:proofErr w:type="gramEnd"/>
+      <w:r>
+        <w:t>2,num3,num4) -&gt; Retorna o maior valor dentre um intervalo</w:t>
       </w:r>
     </w:p>
     <w:p>
@@ -2253,7 +2473,15 @@
       </w:r>
       <w:proofErr w:type="spellEnd"/>
       <w:r>
-        <w:t>(num1,num2,num3,num4) -&gt; Retorna o menor valor dentre um intervalo</w:t>
+        <w:t>(num</w:t>
+      </w:r>
+      <w:proofErr w:type="gramStart"/>
+      <w:r>
+        <w:t>1,num</w:t>
+      </w:r>
+      <w:proofErr w:type="gramEnd"/>
+      <w:r>
+        <w:t>2,num3,num4) -&gt; Retorna o menor valor dentre um intervalo</w:t>
       </w:r>
     </w:p>
     <w:p/>
@@ -2310,12 +2538,17 @@
         <w:t xml:space="preserve"> msg2 = new </w:t>
       </w:r>
       <w:proofErr w:type="spellStart"/>
+      <w:proofErr w:type="gramStart"/>
       <w:r>
         <w:t>String</w:t>
       </w:r>
       <w:proofErr w:type="spellEnd"/>
       <w:r>
-        <w:t xml:space="preserve">(“Teste da segunda mensagem com </w:t>
+        <w:t>(</w:t>
+      </w:r>
+      <w:proofErr w:type="gramEnd"/>
+      <w:r>
+        <w:t xml:space="preserve">“Teste da segunda mensagem com </w:t>
       </w:r>
       <w:proofErr w:type="spellStart"/>
       <w:r>
@@ -2333,13 +2566,18 @@
       </w:r>
       <w:proofErr w:type="spellEnd"/>
       <w:r>
-        <w:t xml:space="preserve"> -&gt; Retorna o tamanho do </w:t>
+        <w:t xml:space="preserve"> -&gt; Retorna o tamanho </w:t>
+      </w:r>
+      <w:proofErr w:type="gramStart"/>
+      <w:r>
+        <w:t xml:space="preserve">do </w:t>
       </w:r>
       <w:proofErr w:type="spellStart"/>
       <w:r>
         <w:t>string</w:t>
       </w:r>
       <w:proofErr w:type="spellEnd"/>
+      <w:proofErr w:type="gramEnd"/>
       <w:r>
         <w:t>.</w:t>
       </w:r>
@@ -2354,13 +2592,18 @@
       </w:r>
       <w:proofErr w:type="spellEnd"/>
       <w:r>
-        <w:t xml:space="preserve">] -&gt; Acessa um caractere do </w:t>
+        <w:t xml:space="preserve">] -&gt; Acessa um caractere </w:t>
+      </w:r>
+      <w:proofErr w:type="gramStart"/>
+      <w:r>
+        <w:t xml:space="preserve">do </w:t>
       </w:r>
       <w:proofErr w:type="spellStart"/>
       <w:r>
         <w:t>string</w:t>
       </w:r>
       <w:proofErr w:type="spellEnd"/>
+      <w:proofErr w:type="gramEnd"/>
     </w:p>
     <w:p>
       <w:proofErr w:type="spellStart"/>
@@ -2369,13 +2612,18 @@
       </w:r>
       <w:proofErr w:type="spellEnd"/>
       <w:r>
-        <w:t xml:space="preserve">(“verifica”) -&gt; Verifica se na mensagem aquele </w:t>
+        <w:t xml:space="preserve">(“verifica”) -&gt; Verifica se na mensagem </w:t>
+      </w:r>
+      <w:proofErr w:type="gramStart"/>
+      <w:r>
+        <w:t xml:space="preserve">aquele </w:t>
       </w:r>
       <w:proofErr w:type="spellStart"/>
       <w:r>
         <w:t>string</w:t>
       </w:r>
       <w:proofErr w:type="spellEnd"/>
+      <w:proofErr w:type="gramEnd"/>
       <w:r>
         <w:t xml:space="preserve"> ou caractere está incluído, retornando </w:t>
       </w:r>
@@ -2449,13 +2697,18 @@
       </w:r>
       <w:proofErr w:type="spellEnd"/>
       <w:r>
-        <w:t>(“local”,”</w:t>
+        <w:t>(“local”</w:t>
+      </w:r>
+      <w:proofErr w:type="gramStart"/>
+      <w:r>
+        <w:t>,”</w:t>
       </w:r>
       <w:proofErr w:type="spellStart"/>
       <w:r>
         <w:t>valorTrocado</w:t>
       </w:r>
       <w:proofErr w:type="spellEnd"/>
+      <w:proofErr w:type="gramEnd"/>
       <w:r>
         <w:t xml:space="preserve">”) -&gt; Altera a frase local para a </w:t>
       </w:r>
@@ -2484,8 +2737,13 @@
         <w:t>Msg.split</w:t>
       </w:r>
       <w:proofErr w:type="spellEnd"/>
-      <w:r>
-        <w:t>(‘ ’) -&gt; Separa a mensa</w:t>
+      <w:proofErr w:type="gramStart"/>
+      <w:r>
+        <w:t>(‘ ’</w:t>
+      </w:r>
+      <w:proofErr w:type="gramEnd"/>
+      <w:r>
+        <w:t>) -&gt; Separa a mensa</w:t>
       </w:r>
       <w:r>
         <w:t>gem ao encontrar um espaço.</w:t>
@@ -2558,7 +2816,15 @@
       </w:r>
       <w:proofErr w:type="spellEnd"/>
       <w:r>
-        <w:t xml:space="preserve"> -&gt; \n, \’  ‘\, entre outros.</w:t>
+        <w:t xml:space="preserve"> -&gt; \n, \</w:t>
+      </w:r>
+      <w:proofErr w:type="gramStart"/>
+      <w:r>
+        <w:t>’  ‘</w:t>
+      </w:r>
+      <w:proofErr w:type="gramEnd"/>
+      <w:r>
+        <w:t>\, entre outros.</w:t>
       </w:r>
     </w:p>
     <w:p>
@@ -2601,7 +2867,21 @@
           <w:lang w:val="en-US"/>
         </w:rPr>
         <w:lastRenderedPageBreak/>
-        <w:t xml:space="preserve">Const data1 = new Date(); -&gt; </w:t>
+        <w:t xml:space="preserve">Const data1 = new </w:t>
+      </w:r>
+      <w:proofErr w:type="gramStart"/>
+      <w:r>
+        <w:rPr>
+          <w:lang w:val="en-US"/>
+        </w:rPr>
+        <w:t>Date(</w:t>
+      </w:r>
+      <w:proofErr w:type="gramEnd"/>
+      <w:r>
+        <w:rPr>
+          <w:lang w:val="en-US"/>
+        </w:rPr>
+        <w:t xml:space="preserve">); -&gt; </w:t>
       </w:r>
       <w:proofErr w:type="spellStart"/>
       <w:r>
@@ -2636,7 +2916,21 @@
         <w:rPr>
           <w:lang w:val="en-US"/>
         </w:rPr>
-        <w:t xml:space="preserve">Const data2 = new Date(“March </w:t>
+        <w:t xml:space="preserve">Const data2 = new </w:t>
+      </w:r>
+      <w:proofErr w:type="gramStart"/>
+      <w:r>
+        <w:rPr>
+          <w:lang w:val="en-US"/>
+        </w:rPr>
+        <w:t>Date(</w:t>
+      </w:r>
+      <w:proofErr w:type="gramEnd"/>
+      <w:r>
+        <w:rPr>
+          <w:lang w:val="en-US"/>
+        </w:rPr>
+        <w:t xml:space="preserve">“March </w:t>
       </w:r>
       <w:r>
         <w:rPr>
@@ -2658,7 +2952,15 @@
       </w:r>
       <w:proofErr w:type="spellEnd"/>
       <w:r>
-        <w:t xml:space="preserve"> data3 = new Date(2022,2,11,18,30);</w:t>
+        <w:t xml:space="preserve"> data3 = new </w:t>
+      </w:r>
+      <w:proofErr w:type="gramStart"/>
+      <w:r>
+        <w:t>Date(</w:t>
+      </w:r>
+      <w:proofErr w:type="gramEnd"/>
+      <w:r>
+        <w:t>2022,2,11,18,30);</w:t>
       </w:r>
     </w:p>
     <w:p>
@@ -2749,10 +3051,12 @@
         <w:t xml:space="preserve">: </w:t>
       </w:r>
       <w:proofErr w:type="spellStart"/>
+      <w:proofErr w:type="gramStart"/>
       <w:r>
         <w:t>array.unshift</w:t>
       </w:r>
       <w:proofErr w:type="spellEnd"/>
+      <w:proofErr w:type="gramEnd"/>
       <w:r>
         <w:t>(“Adição”);</w:t>
       </w:r>
@@ -2762,30 +3066,83 @@
         <w:t xml:space="preserve">Inserir no meio: </w:t>
       </w:r>
       <w:proofErr w:type="spellStart"/>
+      <w:proofErr w:type="gramStart"/>
+      <w:r>
+        <w:t>array.splice</w:t>
+      </w:r>
+      <w:proofErr w:type="spellEnd"/>
+      <w:proofErr w:type="gramEnd"/>
+      <w:r>
+        <w:t>(“</w:t>
+      </w:r>
+      <w:proofErr w:type="spellStart"/>
+      <w:r>
+        <w:t>Indice</w:t>
+      </w:r>
+      <w:proofErr w:type="spellEnd"/>
+      <w:r>
+        <w:t>”,</w:t>
+      </w:r>
+      <w:proofErr w:type="spellStart"/>
+      <w:r>
+        <w:t>Possivel</w:t>
+      </w:r>
+      <w:proofErr w:type="spellEnd"/>
+      <w:r>
+        <w:t xml:space="preserve"> </w:t>
+      </w:r>
+      <w:proofErr w:type="spellStart"/>
+      <w:r>
+        <w:t>deletar,”Adição</w:t>
+      </w:r>
+      <w:proofErr w:type="spellEnd"/>
+      <w:r>
+        <w:t>”);</w:t>
+      </w:r>
+    </w:p>
+    <w:p>
+      <w:r>
+        <w:t xml:space="preserve">Inserir no final: </w:t>
+      </w:r>
+      <w:proofErr w:type="spellStart"/>
+      <w:proofErr w:type="gramStart"/>
+      <w:r>
+        <w:t>array.push</w:t>
+      </w:r>
+      <w:proofErr w:type="spellEnd"/>
+      <w:proofErr w:type="gramEnd"/>
+      <w:r>
+        <w:t>(“Adição”);</w:t>
+      </w:r>
+    </w:p>
+    <w:p/>
+    <w:p>
+      <w:r>
+        <w:t xml:space="preserve">Encontrar elementos em um </w:t>
+      </w:r>
+      <w:proofErr w:type="spellStart"/>
+      <w:proofErr w:type="gramStart"/>
       <w:r>
         <w:t>array</w:t>
       </w:r>
-      <w:r>
-        <w:t>.splice</w:t>
-      </w:r>
       <w:proofErr w:type="spellEnd"/>
       <w:r>
         <w:t>(</w:t>
       </w:r>
-      <w:r>
-        <w:t>“</w:t>
-      </w:r>
-      <w:proofErr w:type="spellStart"/>
-      <w:r>
-        <w:t>Indice</w:t>
-      </w:r>
-      <w:proofErr w:type="spellEnd"/>
-      <w:r>
-        <w:t>”,</w:t>
-      </w:r>
-      <w:proofErr w:type="spellStart"/>
-      <w:r>
-        <w:t>Possivel</w:t>
+      <w:proofErr w:type="gramEnd"/>
+      <w:r>
+        <w:t>Tipo primitivo)</w:t>
+      </w:r>
+    </w:p>
+    <w:p>
+      <w:r>
+        <w:t>Exemplo:</w:t>
+      </w:r>
+    </w:p>
+    <w:p>
+      <w:proofErr w:type="spellStart"/>
+      <w:r>
+        <w:t>Const</w:t>
       </w:r>
       <w:proofErr w:type="spellEnd"/>
       <w:r>
@@ -2793,49 +3150,83 @@
       </w:r>
       <w:proofErr w:type="spellStart"/>
       <w:r>
-        <w:t>deletar,”</w:t>
-      </w:r>
-      <w:r>
-        <w:t>Adição</w:t>
-      </w:r>
-      <w:proofErr w:type="spellEnd"/>
-      <w:r>
-        <w:t>”);</w:t>
-      </w:r>
-    </w:p>
-    <w:p>
-      <w:r>
-        <w:t xml:space="preserve">Inserir no final: </w:t>
-      </w:r>
-      <w:proofErr w:type="spellStart"/>
-      <w:r>
-        <w:t>array.</w:t>
-      </w:r>
-      <w:r>
-        <w:t>push</w:t>
-      </w:r>
-      <w:proofErr w:type="spellEnd"/>
-      <w:r>
-        <w:t>(“Adição”);</w:t>
+        <w:t>numeros</w:t>
+      </w:r>
+      <w:proofErr w:type="spellEnd"/>
+      <w:r>
+        <w:t xml:space="preserve"> = [1,2,3,4];</w:t>
+      </w:r>
+    </w:p>
+    <w:p>
+      <w:proofErr w:type="spellStart"/>
+      <w:proofErr w:type="gramStart"/>
+      <w:r>
+        <w:t>numeros.indexOf</w:t>
+      </w:r>
+      <w:proofErr w:type="spellEnd"/>
+      <w:proofErr w:type="gramEnd"/>
+      <w:r>
+        <w:t>(2);</w:t>
+      </w:r>
+    </w:p>
+    <w:p>
+      <w:r>
+        <w:t>//Retorna o índice do valor que está sendo procurado.</w:t>
       </w:r>
     </w:p>
     <w:p/>
     <w:p>
+      <w:proofErr w:type="spellStart"/>
+      <w:proofErr w:type="gramStart"/>
+      <w:r>
+        <w:t>nu</w:t>
+      </w:r>
+      <w:r>
+        <w:t>meros.lastIndexOf</w:t>
+      </w:r>
+      <w:proofErr w:type="spellEnd"/>
+      <w:proofErr w:type="gramEnd"/>
+      <w:r>
+        <w:t>(Valor) -&gt; Procura onde esse valor apareceu por último</w:t>
+      </w:r>
+    </w:p>
+    <w:p>
+      <w:proofErr w:type="spellStart"/>
+      <w:proofErr w:type="gramStart"/>
+      <w:r>
+        <w:t>números.includes</w:t>
+      </w:r>
+      <w:proofErr w:type="spellEnd"/>
+      <w:proofErr w:type="gramEnd"/>
+      <w:r>
+        <w:t xml:space="preserve">(valor) -&gt; Verifica se o valor está presente no </w:t>
+      </w:r>
+      <w:proofErr w:type="spellStart"/>
+      <w:r>
+        <w:t>array</w:t>
+      </w:r>
+      <w:proofErr w:type="spellEnd"/>
+      <w:r>
+        <w:t>.</w:t>
+      </w:r>
+    </w:p>
+    <w:p/>
+    <w:p>
       <w:r>
         <w:t xml:space="preserve">Encontrar elementos em um </w:t>
       </w:r>
       <w:proofErr w:type="spellStart"/>
+      <w:proofErr w:type="gramStart"/>
       <w:r>
         <w:t>array</w:t>
       </w:r>
       <w:proofErr w:type="spellEnd"/>
       <w:r>
-        <w:t>(Tipo primitivo)</w:t>
-      </w:r>
-    </w:p>
-    <w:p>
-      <w:r>
-        <w:t>Exemplo:</w:t>
+        <w:t>(</w:t>
+      </w:r>
+      <w:proofErr w:type="gramEnd"/>
+      <w:r>
+        <w:t>Tipo referência)</w:t>
       </w:r>
     </w:p>
     <w:p>
@@ -2845,140 +3236,19 @@
       </w:r>
       <w:proofErr w:type="spellEnd"/>
       <w:r>
+        <w:t xml:space="preserve"> marcas = [{id :1, nome: “a”},</w:t>
+      </w:r>
+      <w:r>
         <w:t xml:space="preserve"> </w:t>
       </w:r>
-      <w:proofErr w:type="spellStart"/>
-      <w:r>
-        <w:t>numeros</w:t>
-      </w:r>
-      <w:proofErr w:type="spellEnd"/>
-      <w:r>
-        <w:t xml:space="preserve"> = [1,2,3,4];</w:t>
-      </w:r>
-    </w:p>
-    <w:p>
-      <w:proofErr w:type="spellStart"/>
-      <w:r>
-        <w:t>numeros.indexOf</w:t>
-      </w:r>
-      <w:proofErr w:type="spellEnd"/>
-      <w:r>
-        <w:t>(2);</w:t>
-      </w:r>
-    </w:p>
-    <w:p>
-      <w:r>
-        <w:t>//Retorna o índice do valor que está sendo procurado.</w:t>
-      </w:r>
-    </w:p>
-    <w:p/>
-    <w:p>
-      <w:proofErr w:type="spellStart"/>
-      <w:r>
-        <w:t>nu</w:t>
-      </w:r>
-      <w:r>
-        <w:t>meros.lastIndexOf</w:t>
-      </w:r>
-      <w:proofErr w:type="spellEnd"/>
-      <w:r>
-        <w:t>(Valor) -&gt; Procura onde esse valor apareceu por último</w:t>
-      </w:r>
-    </w:p>
-    <w:p>
-      <w:proofErr w:type="spellStart"/>
-      <w:r>
-        <w:t>números.includes</w:t>
-      </w:r>
-      <w:proofErr w:type="spellEnd"/>
-      <w:r>
-        <w:t xml:space="preserve">(valor) -&gt; Verifica se o valor está presente no </w:t>
-      </w:r>
-      <w:proofErr w:type="spellStart"/>
-      <w:r>
-        <w:t>array</w:t>
-      </w:r>
-      <w:proofErr w:type="spellEnd"/>
-      <w:r>
-        <w:t>.</w:t>
-      </w:r>
-    </w:p>
-    <w:p/>
-    <w:p>
-      <w:r>
-        <w:t xml:space="preserve">Encontrar elementos em um </w:t>
-      </w:r>
-      <w:proofErr w:type="spellStart"/>
-      <w:r>
-        <w:t>array</w:t>
-      </w:r>
-      <w:proofErr w:type="spellEnd"/>
-      <w:r>
-        <w:t>(Tipo referência)</w:t>
-      </w:r>
-    </w:p>
-    <w:p>
-      <w:proofErr w:type="spellStart"/>
-      <w:r>
-        <w:t>Const</w:t>
-      </w:r>
-      <w:proofErr w:type="spellEnd"/>
-      <w:r>
-        <w:t xml:space="preserve"> marcas = [{id :1, nome: “a”},</w:t>
+      <w:r>
+        <w:t>{id :2, nome: “b”},</w:t>
       </w:r>
       <w:r>
         <w:t xml:space="preserve"> </w:t>
       </w:r>
       <w:r>
-        <w:t>{id :</w:t>
-      </w:r>
-      <w:r>
-        <w:t>2</w:t>
-      </w:r>
-      <w:r>
-        <w:t>,</w:t>
-      </w:r>
-      <w:r>
-        <w:t xml:space="preserve"> </w:t>
-      </w:r>
-      <w:r>
-        <w:t>nome: “</w:t>
-      </w:r>
-      <w:r>
-        <w:t>b</w:t>
-      </w:r>
-      <w:r>
-        <w:t>”}</w:t>
-      </w:r>
-      <w:r>
-        <w:t>,</w:t>
-      </w:r>
-      <w:r>
-        <w:t xml:space="preserve"> </w:t>
-      </w:r>
-      <w:r>
-        <w:t>{id :</w:t>
-      </w:r>
-      <w:r>
-        <w:t>3</w:t>
-      </w:r>
-      <w:r>
-        <w:t>,</w:t>
-      </w:r>
-      <w:r>
-        <w:t xml:space="preserve"> </w:t>
-      </w:r>
-      <w:r>
-        <w:t>nome: “</w:t>
-      </w:r>
-      <w:r>
-        <w:t>c</w:t>
-      </w:r>
-      <w:r>
-        <w:t>”}</w:t>
-      </w:r>
-      <w:r>
-        <w:t>]</w:t>
+        <w:t>{id :3, nome: “c”}]</w:t>
       </w:r>
     </w:p>
     <w:p>
@@ -2987,49 +3257,102 @@
       </w:r>
     </w:p>
     <w:p>
-      <w:r>
-        <w:t xml:space="preserve">Var marca = </w:t>
-      </w:r>
-      <w:proofErr w:type="spellStart"/>
-      <w:r>
+      <w:pPr>
+        <w:rPr>
+          <w:lang w:val="en-US"/>
+        </w:rPr>
+      </w:pPr>
+      <w:r>
+        <w:rPr>
+          <w:lang w:val="en-US"/>
+        </w:rPr>
+        <w:t xml:space="preserve">Var </w:t>
+      </w:r>
+      <w:proofErr w:type="spellStart"/>
+      <w:r>
+        <w:rPr>
+          <w:lang w:val="en-US"/>
+        </w:rPr>
+        <w:t>marca</w:t>
+      </w:r>
+      <w:proofErr w:type="spellEnd"/>
+      <w:r>
+        <w:rPr>
+          <w:lang w:val="en-US"/>
+        </w:rPr>
+        <w:t xml:space="preserve"> = </w:t>
+      </w:r>
+      <w:proofErr w:type="spellStart"/>
+      <w:proofErr w:type="gramStart"/>
+      <w:r>
+        <w:rPr>
+          <w:lang w:val="en-US"/>
+        </w:rPr>
         <w:t>marcas.find</w:t>
       </w:r>
       <w:proofErr w:type="spellEnd"/>
-      <w:r>
-        <w:t>(</w:t>
-      </w:r>
-      <w:proofErr w:type="spellStart"/>
-      <w:r>
-        <w:t>function</w:t>
-      </w:r>
-      <w:proofErr w:type="spellEnd"/>
-      <w:r>
-        <w:t>(marca){</w:t>
-      </w:r>
-    </w:p>
-    <w:p>
-      <w:r>
+      <w:proofErr w:type="gramEnd"/>
+      <w:r>
+        <w:rPr>
+          <w:lang w:val="en-US"/>
+        </w:rPr>
+        <w:t>(function(</w:t>
+      </w:r>
+      <w:proofErr w:type="spellStart"/>
+      <w:r>
+        <w:rPr>
+          <w:lang w:val="en-US"/>
+        </w:rPr>
+        <w:t>marca</w:t>
+      </w:r>
+      <w:proofErr w:type="spellEnd"/>
+      <w:r>
+        <w:rPr>
+          <w:lang w:val="en-US"/>
+        </w:rPr>
+        <w:t>){</w:t>
+      </w:r>
+    </w:p>
+    <w:p>
+      <w:pPr>
+        <w:rPr>
+          <w:lang w:val="en-US"/>
+        </w:rPr>
+      </w:pPr>
+      <w:r>
+        <w:rPr>
+          <w:lang w:val="en-US"/>
+        </w:rPr>
         <w:tab/>
-      </w:r>
-      <w:proofErr w:type="spellStart"/>
-      <w:r>
-        <w:t>return</w:t>
-      </w:r>
-      <w:proofErr w:type="spellEnd"/>
-      <w:r>
-        <w:t xml:space="preserve"> </w:t>
-      </w:r>
-      <w:proofErr w:type="spellStart"/>
-      <w:r>
+        <w:t xml:space="preserve">return </w:t>
+      </w:r>
+      <w:proofErr w:type="spellStart"/>
+      <w:proofErr w:type="gramStart"/>
+      <w:r>
+        <w:rPr>
+          <w:lang w:val="en-US"/>
+        </w:rPr>
         <w:t>marca.nome</w:t>
       </w:r>
       <w:proofErr w:type="spellEnd"/>
-      <w:r>
+      <w:proofErr w:type="gramEnd"/>
+      <w:r>
+        <w:rPr>
+          <w:lang w:val="en-US"/>
+        </w:rPr>
         <w:t xml:space="preserve"> === “a”;</w:t>
       </w:r>
     </w:p>
     <w:p>
-      <w:r>
+      <w:pPr>
+        <w:rPr>
+          <w:lang w:val="en-US"/>
+        </w:rPr>
+      </w:pPr>
+      <w:r>
+        <w:rPr>
+          <w:lang w:val="en-US"/>
+        </w:rPr>
         <w:t>})</w:t>
       </w:r>
     </w:p>
@@ -3056,18 +3379,15 @@
       </w:hyperlink>
     </w:p>
     <w:p>
-      <w:pPr>
-        <w:rPr>
-          <w:lang w:val="en-US"/>
-        </w:rPr>
-      </w:pPr>
-      <w:r>
-        <w:rPr>
-          <w:lang w:val="en-US"/>
-        </w:rPr>
+      <w:r>
         <w:lastRenderedPageBreak/>
-        <w:t>Arrow Functions</w:t>
-      </w:r>
+        <w:t xml:space="preserve">Arrow </w:t>
+      </w:r>
+      <w:proofErr w:type="spellStart"/>
+      <w:r>
+        <w:t>Functions</w:t>
+      </w:r>
+      <w:proofErr w:type="spellEnd"/>
     </w:p>
     <w:p>
       <w:r>
@@ -3105,10 +3425,12 @@
         <w:t xml:space="preserve">Var marca = </w:t>
       </w:r>
       <w:proofErr w:type="spellStart"/>
+      <w:proofErr w:type="gramStart"/>
       <w:r>
         <w:t>marcas.find</w:t>
       </w:r>
       <w:proofErr w:type="spellEnd"/>
+      <w:proofErr w:type="gramEnd"/>
       <w:r>
         <w:t>(</w:t>
       </w:r>
@@ -3156,44 +3478,53 @@
         <w:t xml:space="preserve">Remover no final: </w:t>
       </w:r>
       <w:proofErr w:type="spellStart"/>
+      <w:proofErr w:type="gramStart"/>
       <w:r>
         <w:t>num.pop</w:t>
       </w:r>
       <w:proofErr w:type="spellEnd"/>
       <w:r>
+        <w:t>(</w:t>
+      </w:r>
+      <w:proofErr w:type="gramEnd"/>
+      <w:r>
+        <w:t>);</w:t>
+      </w:r>
+    </w:p>
+    <w:p>
+      <w:r>
+        <w:t xml:space="preserve">Remover no </w:t>
+      </w:r>
+      <w:proofErr w:type="spellStart"/>
+      <w:r>
+        <w:t>inicio</w:t>
+      </w:r>
+      <w:proofErr w:type="spellEnd"/>
+      <w:r>
+        <w:t xml:space="preserve">: </w:t>
+      </w:r>
+      <w:proofErr w:type="spellStart"/>
+      <w:proofErr w:type="gramStart"/>
+      <w:r>
+        <w:t>num.shift</w:t>
+      </w:r>
+      <w:proofErr w:type="spellEnd"/>
+      <w:proofErr w:type="gramEnd"/>
+      <w:r>
         <w:t>();</w:t>
       </w:r>
     </w:p>
     <w:p>
       <w:r>
-        <w:t xml:space="preserve">Remover no </w:t>
-      </w:r>
-      <w:proofErr w:type="spellStart"/>
-      <w:r>
-        <w:t>inicio</w:t>
-      </w:r>
-      <w:proofErr w:type="spellEnd"/>
-      <w:r>
-        <w:t xml:space="preserve">: </w:t>
-      </w:r>
-      <w:proofErr w:type="spellStart"/>
-      <w:r>
-        <w:t>num.shift</w:t>
-      </w:r>
-      <w:proofErr w:type="spellEnd"/>
-      <w:r>
-        <w:t>();</w:t>
-      </w:r>
-    </w:p>
-    <w:p>
-      <w:r>
         <w:t xml:space="preserve">Remover na posição deseja: </w:t>
       </w:r>
       <w:proofErr w:type="spellStart"/>
+      <w:proofErr w:type="gramStart"/>
       <w:r>
         <w:t>num.splice</w:t>
       </w:r>
       <w:proofErr w:type="spellEnd"/>
+      <w:proofErr w:type="gramEnd"/>
       <w:r>
         <w:t>(“</w:t>
       </w:r>
@@ -3223,10 +3554,7 @@
     </w:p>
     <w:p>
       <w:r>
-        <w:t>var</w:t>
-      </w:r>
-      <w:r>
-        <w:t xml:space="preserve"> num = [1,2,3,4,5,6];</w:t>
+        <w:t>var num = [1,2,3,4,5,6];</w:t>
       </w:r>
     </w:p>
     <w:p>
@@ -3241,7 +3569,15 @@
     </w:p>
     <w:p>
       <w:r>
-        <w:t>Solução 2 (Melhor forma – Simples e funcional)-&gt;</w:t>
+        <w:t xml:space="preserve">Solução 2 (Melhor forma – Simples e </w:t>
+      </w:r>
+      <w:proofErr w:type="gramStart"/>
+      <w:r>
+        <w:t>funcional)-</w:t>
+      </w:r>
+      <w:proofErr w:type="gramEnd"/>
+      <w:r>
+        <w:t>&gt;</w:t>
       </w:r>
     </w:p>
     <w:p>
@@ -3256,37 +3592,30 @@
     </w:p>
     <w:p>
       <w:r>
-        <w:t xml:space="preserve">Solução </w:t>
-      </w:r>
-      <w:r>
-        <w:t>3</w:t>
-      </w:r>
-      <w:r>
-        <w:t xml:space="preserve"> -&gt;</w:t>
-      </w:r>
-    </w:p>
-    <w:p>
-      <w:proofErr w:type="spellStart"/>
-      <w:r>
-        <w:t>Num.</w:t>
-      </w:r>
-      <w:r>
-        <w:t>splice</w:t>
-      </w:r>
-      <w:proofErr w:type="spellEnd"/>
-      <w:r>
-        <w:t>(0,números.length);</w:t>
-      </w:r>
-    </w:p>
-    <w:p>
-      <w:r>
-        <w:t xml:space="preserve">Solução </w:t>
-      </w:r>
-      <w:r>
-        <w:t>4</w:t>
-      </w:r>
-      <w:r>
-        <w:t xml:space="preserve"> -&gt;</w:t>
+        <w:t>Solução 3 -&gt;</w:t>
+      </w:r>
+    </w:p>
+    <w:p>
+      <w:proofErr w:type="spellStart"/>
+      <w:r>
+        <w:t>Num.splice</w:t>
+      </w:r>
+      <w:proofErr w:type="spellEnd"/>
+      <w:r>
+        <w:t>(</w:t>
+      </w:r>
+      <w:proofErr w:type="gramStart"/>
+      <w:r>
+        <w:t>0,números</w:t>
+      </w:r>
+      <w:proofErr w:type="gramEnd"/>
+      <w:r>
+        <w:t>.length);</w:t>
+      </w:r>
+    </w:p>
+    <w:p>
+      <w:r>
+        <w:t>Solução 4 -&gt;</w:t>
       </w:r>
     </w:p>
     <w:p>
@@ -3302,6 +3631,7 @@
         <w:t>While(</w:t>
       </w:r>
       <w:proofErr w:type="spellStart"/>
+      <w:proofErr w:type="gramStart"/>
       <w:r>
         <w:rPr>
           <w:lang w:val="en-US"/>
@@ -3315,6 +3645,7 @@
         <w:t>ength</w:t>
       </w:r>
       <w:proofErr w:type="spellEnd"/>
+      <w:proofErr w:type="gramEnd"/>
       <w:r>
         <w:rPr>
           <w:lang w:val="en-US"/>
@@ -3330,46 +3661,34 @@
         </w:rPr>
       </w:pPr>
       <w:proofErr w:type="spellStart"/>
-      <w:r>
-        <w:rPr>
-          <w:lang w:val="en-US"/>
-        </w:rPr>
-        <w:t>Num.</w:t>
-      </w:r>
-      <w:r>
-        <w:rPr>
-          <w:lang w:val="en-US"/>
-        </w:rPr>
-        <w:t>pop</w:t>
-      </w:r>
-      <w:proofErr w:type="spellEnd"/>
-      <w:r>
-        <w:rPr>
-          <w:lang w:val="en-US"/>
-        </w:rPr>
-        <w:t>()</w:t>
-      </w:r>
-    </w:p>
-    <w:p>
-      <w:pPr>
-        <w:rPr>
-          <w:lang w:val="en-US"/>
-        </w:rPr>
-      </w:pPr>
-      <w:r>
-        <w:rPr>
-          <w:lang w:val="en-US"/>
-        </w:rPr>
+      <w:proofErr w:type="gramStart"/>
+      <w:r>
+        <w:rPr>
+          <w:lang w:val="en-US"/>
+        </w:rPr>
+        <w:t>Num.pop</w:t>
+      </w:r>
+      <w:proofErr w:type="spellEnd"/>
+      <w:r>
+        <w:rPr>
+          <w:lang w:val="en-US"/>
+        </w:rPr>
+        <w:t>(</w:t>
+      </w:r>
+      <w:proofErr w:type="gramEnd"/>
+      <w:r>
+        <w:rPr>
+          <w:lang w:val="en-US"/>
+        </w:rPr>
+        <w:t>)</w:t>
+      </w:r>
+    </w:p>
+    <w:p>
+      <w:r>
         <w:t>}</w:t>
       </w:r>
     </w:p>
-    <w:p>
-      <w:pPr>
-        <w:rPr>
-          <w:lang w:val="en-US"/>
-        </w:rPr>
-      </w:pPr>
-    </w:p>
+    <w:p/>
     <w:p>
       <w:r>
         <w:t xml:space="preserve">Combinando/Dividir um </w:t>
@@ -3427,10 +3746,12 @@
         <w:t xml:space="preserve"> = </w:t>
       </w:r>
       <w:proofErr w:type="spellStart"/>
+      <w:proofErr w:type="gramStart"/>
       <w:r>
         <w:t>primeiro.concat</w:t>
       </w:r>
       <w:proofErr w:type="spellEnd"/>
+      <w:proofErr w:type="gramEnd"/>
       <w:r>
         <w:t>(segundo);</w:t>
       </w:r>
@@ -3448,10 +3769,12 @@
         <w:t xml:space="preserve"> dividido = </w:t>
       </w:r>
       <w:proofErr w:type="spellStart"/>
+      <w:proofErr w:type="gramStart"/>
       <w:r>
         <w:t>combinado.slice</w:t>
       </w:r>
       <w:proofErr w:type="spellEnd"/>
+      <w:proofErr w:type="gramEnd"/>
       <w:r>
         <w:t xml:space="preserve">(1,3) Ou </w:t>
       </w:r>
@@ -3461,21 +3784,13 @@
       </w:r>
       <w:proofErr w:type="spellEnd"/>
       <w:r>
-        <w:t>(1)</w:t>
-      </w:r>
-      <w:r>
-        <w:t>, sempre cortará a partir do primeiro parâmetro até o segundo</w:t>
-      </w:r>
-    </w:p>
-    <w:p>
-      <w:r>
-        <w:t xml:space="preserve">Tipo referência também irá alterar se utilizar essas </w:t>
-      </w:r>
-      <w:proofErr w:type="spellStart"/>
-      <w:r>
-        <w:t>funções.</w:t>
-      </w:r>
-      <w:proofErr w:type="spellEnd"/>
+        <w:t>(1), sempre cortará a partir do primeiro parâmetro até o segundo</w:t>
+      </w:r>
+    </w:p>
+    <w:p>
+      <w:r>
+        <w:t>Tipo referência também irá alterar se utilizar essas funções.</w:t>
+      </w:r>
     </w:p>
     <w:p>
       <w:pPr>
@@ -3598,6 +3913,7 @@
         <w:t xml:space="preserve"> </w:t>
       </w:r>
       <w:proofErr w:type="spellStart"/>
+      <w:proofErr w:type="gramStart"/>
       <w:r>
         <w:rPr>
           <w:sz w:val="24"/>
@@ -3611,7 +3927,15 @@
           <w:sz w:val="24"/>
           <w:szCs w:val="24"/>
         </w:rPr>
-        <w:t>(){</w:t>
+        <w:t>(</w:t>
+      </w:r>
+      <w:proofErr w:type="gramEnd"/>
+      <w:r>
+        <w:rPr>
+          <w:sz w:val="24"/>
+          <w:szCs w:val="24"/>
+        </w:rPr>
+        <w:t>){</w:t>
       </w:r>
     </w:p>
     <w:p>
@@ -3637,6 +3961,7 @@
         </w:rPr>
       </w:pPr>
       <w:proofErr w:type="spellStart"/>
+      <w:proofErr w:type="gramStart"/>
       <w:r>
         <w:rPr>
           <w:sz w:val="24"/>
@@ -3645,6 +3970,7 @@
         <w:t>document.getElementById</w:t>
       </w:r>
       <w:proofErr w:type="spellEnd"/>
+      <w:proofErr w:type="gramEnd"/>
       <w:r>
         <w:rPr>
           <w:sz w:val="24"/>
@@ -3677,6 +4003,7 @@
         </w:rPr>
       </w:pPr>
       <w:proofErr w:type="spellStart"/>
+      <w:proofErr w:type="gramStart"/>
       <w:r>
         <w:rPr>
           <w:sz w:val="24"/>
@@ -3690,7 +4017,15 @@
           <w:sz w:val="24"/>
           <w:szCs w:val="24"/>
         </w:rPr>
-        <w:t xml:space="preserve">() -&gt; Transforma a </w:t>
+        <w:t>(</w:t>
+      </w:r>
+      <w:proofErr w:type="gramEnd"/>
+      <w:r>
+        <w:rPr>
+          <w:sz w:val="24"/>
+          <w:szCs w:val="24"/>
+        </w:rPr>
+        <w:t xml:space="preserve">) -&gt; Transforma a </w:t>
       </w:r>
       <w:proofErr w:type="spellStart"/>
       <w:r>
@@ -3717,6 +4052,7 @@
         </w:rPr>
       </w:pPr>
       <w:proofErr w:type="spellStart"/>
+      <w:proofErr w:type="gramStart"/>
       <w:r>
         <w:rPr>
           <w:sz w:val="24"/>
@@ -3730,7 +4066,15 @@
           <w:sz w:val="24"/>
           <w:szCs w:val="24"/>
         </w:rPr>
-        <w:t xml:space="preserve">() -&gt; Transforma a </w:t>
+        <w:t>(</w:t>
+      </w:r>
+      <w:proofErr w:type="gramEnd"/>
+      <w:r>
+        <w:rPr>
+          <w:sz w:val="24"/>
+          <w:szCs w:val="24"/>
+        </w:rPr>
+        <w:t xml:space="preserve">) -&gt; Transforma a </w:t>
       </w:r>
       <w:proofErr w:type="spellStart"/>
       <w:r>
@@ -3820,6 +4164,7 @@
         </w:rPr>
       </w:pPr>
       <w:proofErr w:type="spellStart"/>
+      <w:proofErr w:type="gramStart"/>
       <w:r>
         <w:rPr>
           <w:sz w:val="24"/>
@@ -3833,7 +4178,15 @@
           <w:sz w:val="24"/>
           <w:szCs w:val="24"/>
         </w:rPr>
-        <w:t>()</w:t>
+        <w:t>(</w:t>
+      </w:r>
+      <w:proofErr w:type="gramEnd"/>
+      <w:r>
+        <w:rPr>
+          <w:sz w:val="24"/>
+          <w:szCs w:val="24"/>
+        </w:rPr>
+        <w:t>)</w:t>
       </w:r>
       <w:r>
         <w:rPr>
@@ -3864,6 +4217,7 @@
         <w:t xml:space="preserve">to que foi especificado pelo seletor. O </w:t>
       </w:r>
       <w:proofErr w:type="spellStart"/>
+      <w:proofErr w:type="gramStart"/>
       <w:r>
         <w:rPr>
           <w:sz w:val="24"/>
@@ -3877,7 +4231,15 @@
           <w:sz w:val="24"/>
           <w:szCs w:val="24"/>
         </w:rPr>
-        <w:t xml:space="preserve">() aceita os atributos ids, classes e outros </w:t>
+        <w:t>(</w:t>
+      </w:r>
+      <w:proofErr w:type="gramEnd"/>
+      <w:r>
+        <w:rPr>
+          <w:sz w:val="24"/>
+          <w:szCs w:val="24"/>
+        </w:rPr>
+        <w:t xml:space="preserve">) aceita os atributos ids, classes e outros </w:t>
       </w:r>
       <w:proofErr w:type="spellStart"/>
       <w:r>
@@ -3952,6 +4314,7 @@
         </w:rPr>
       </w:pPr>
       <w:proofErr w:type="spellStart"/>
+      <w:proofErr w:type="gramStart"/>
       <w:r>
         <w:rPr>
           <w:sz w:val="24"/>
@@ -3965,7 +4328,15 @@
           <w:sz w:val="24"/>
           <w:szCs w:val="24"/>
         </w:rPr>
-        <w:t>() -&gt; Retorna apenas um elemento selecionando ele pelo ID.</w:t>
+        <w:t>(</w:t>
+      </w:r>
+      <w:proofErr w:type="gramEnd"/>
+      <w:r>
+        <w:rPr>
+          <w:sz w:val="24"/>
+          <w:szCs w:val="24"/>
+        </w:rPr>
+        <w:t>) -&gt; Retorna apenas um elemento selecionando ele pelo ID.</w:t>
       </w:r>
     </w:p>
     <w:p>
@@ -4007,6 +4378,7 @@
         <w:t xml:space="preserve">É possível utilizar </w:t>
       </w:r>
       <w:proofErr w:type="spellStart"/>
+      <w:proofErr w:type="gramStart"/>
       <w:r>
         <w:rPr>
           <w:sz w:val="24"/>
@@ -4015,6 +4387,7 @@
         <w:t>document.write</w:t>
       </w:r>
       <w:proofErr w:type="spellEnd"/>
+      <w:proofErr w:type="gramEnd"/>
       <w:r>
         <w:rPr>
           <w:sz w:val="24"/>
@@ -4067,7 +4440,23 @@
           <w:sz w:val="24"/>
           <w:szCs w:val="24"/>
         </w:rPr>
-        <w:t>, basta utilizar o [“elemento1”, “elemento2”,..]</w:t>
+        <w:t>, basta utilizar o [“elemento1”, “elemento2</w:t>
+      </w:r>
+      <w:proofErr w:type="gramStart"/>
+      <w:r>
+        <w:rPr>
+          <w:sz w:val="24"/>
+          <w:szCs w:val="24"/>
+        </w:rPr>
+        <w:t>”,..</w:t>
+      </w:r>
+      <w:proofErr w:type="gramEnd"/>
+      <w:r>
+        <w:rPr>
+          <w:sz w:val="24"/>
+          <w:szCs w:val="24"/>
+        </w:rPr>
+        <w:t>]</w:t>
       </w:r>
     </w:p>
     <w:p>
@@ -4125,6 +4514,7 @@
         </w:rPr>
       </w:pPr>
       <w:proofErr w:type="spellStart"/>
+      <w:proofErr w:type="gramStart"/>
       <w:r>
         <w:rPr>
           <w:sz w:val="24"/>
@@ -4134,6 +4524,7 @@
         <w:t>teste.push</w:t>
       </w:r>
       <w:proofErr w:type="spellEnd"/>
+      <w:proofErr w:type="gramEnd"/>
       <w:r>
         <w:rPr>
           <w:sz w:val="24"/>
@@ -4188,6 +4579,364 @@
           <w:szCs w:val="24"/>
         </w:rPr>
         <w:t>(“”);</w:t>
+      </w:r>
+    </w:p>
+    <w:p>
+      <w:pPr>
+        <w:rPr>
+          <w:sz w:val="24"/>
+          <w:szCs w:val="24"/>
+        </w:rPr>
+      </w:pPr>
+    </w:p>
+    <w:p>
+      <w:pPr>
+        <w:rPr>
+          <w:sz w:val="24"/>
+          <w:szCs w:val="24"/>
+        </w:rPr>
+      </w:pPr>
+      <w:r>
+        <w:rPr>
+          <w:sz w:val="24"/>
+          <w:szCs w:val="24"/>
+        </w:rPr>
+        <w:t>Tabelas</w:t>
+      </w:r>
+    </w:p>
+    <w:p>
+      <w:pPr>
+        <w:rPr>
+          <w:sz w:val="24"/>
+          <w:szCs w:val="24"/>
+        </w:rPr>
+      </w:pPr>
+      <w:r>
+        <w:rPr>
+          <w:sz w:val="24"/>
+          <w:szCs w:val="24"/>
+        </w:rPr>
+        <w:t xml:space="preserve">Para criar uma tabela tem a </w:t>
+      </w:r>
+      <w:proofErr w:type="spellStart"/>
+      <w:r>
+        <w:rPr>
+          <w:sz w:val="24"/>
+          <w:szCs w:val="24"/>
+        </w:rPr>
+        <w:t>tag</w:t>
+      </w:r>
+      <w:proofErr w:type="spellEnd"/>
+      <w:r>
+        <w:rPr>
+          <w:sz w:val="24"/>
+          <w:szCs w:val="24"/>
+        </w:rPr>
+        <w:t xml:space="preserve"> principal &lt;</w:t>
+      </w:r>
+      <w:proofErr w:type="spellStart"/>
+      <w:r>
+        <w:rPr>
+          <w:sz w:val="24"/>
+          <w:szCs w:val="24"/>
+        </w:rPr>
+        <w:t>table</w:t>
+      </w:r>
+      <w:proofErr w:type="spellEnd"/>
+      <w:r>
+        <w:rPr>
+          <w:sz w:val="24"/>
+          <w:szCs w:val="24"/>
+        </w:rPr>
+        <w:t>&gt;</w:t>
+      </w:r>
+    </w:p>
+    <w:p>
+      <w:pPr>
+        <w:rPr>
+          <w:sz w:val="24"/>
+          <w:szCs w:val="24"/>
+        </w:rPr>
+      </w:pPr>
+      <w:r>
+        <w:rPr>
+          <w:sz w:val="24"/>
+          <w:szCs w:val="24"/>
+        </w:rPr>
+        <w:t>Após isso podemos utilizar &lt;</w:t>
+      </w:r>
+      <w:proofErr w:type="spellStart"/>
+      <w:r>
+        <w:rPr>
+          <w:sz w:val="24"/>
+          <w:szCs w:val="24"/>
+        </w:rPr>
+        <w:t>thead</w:t>
+      </w:r>
+      <w:proofErr w:type="spellEnd"/>
+      <w:r>
+        <w:rPr>
+          <w:sz w:val="24"/>
+          <w:szCs w:val="24"/>
+        </w:rPr>
+        <w:t>&gt; para construir a primeira linha como um cabeçalho da tabela.</w:t>
+      </w:r>
+    </w:p>
+    <w:p>
+      <w:pPr>
+        <w:rPr>
+          <w:sz w:val="24"/>
+          <w:szCs w:val="24"/>
+        </w:rPr>
+      </w:pPr>
+      <w:r>
+        <w:rPr>
+          <w:sz w:val="24"/>
+          <w:szCs w:val="24"/>
+        </w:rPr>
+        <w:t>Para criar linhas e colunas nesse cabeçalho é necessário utilizar o &lt;</w:t>
+      </w:r>
+      <w:proofErr w:type="spellStart"/>
+      <w:r>
+        <w:rPr>
+          <w:sz w:val="24"/>
+          <w:szCs w:val="24"/>
+        </w:rPr>
+        <w:t>tr</w:t>
+      </w:r>
+      <w:proofErr w:type="spellEnd"/>
+      <w:r>
+        <w:rPr>
+          <w:sz w:val="24"/>
+          <w:szCs w:val="24"/>
+        </w:rPr>
+        <w:t>&gt; e &lt;</w:t>
+      </w:r>
+      <w:proofErr w:type="spellStart"/>
+      <w:r>
+        <w:rPr>
+          <w:sz w:val="24"/>
+          <w:szCs w:val="24"/>
+        </w:rPr>
+        <w:t>th</w:t>
+      </w:r>
+      <w:proofErr w:type="spellEnd"/>
+      <w:r>
+        <w:rPr>
+          <w:sz w:val="24"/>
+          <w:szCs w:val="24"/>
+        </w:rPr>
+        <w:t>&gt;</w:t>
+      </w:r>
+    </w:p>
+    <w:p>
+      <w:pPr>
+        <w:rPr>
+          <w:sz w:val="24"/>
+          <w:szCs w:val="24"/>
+        </w:rPr>
+      </w:pPr>
+      <w:r>
+        <w:rPr>
+          <w:sz w:val="24"/>
+          <w:szCs w:val="24"/>
+        </w:rPr>
+        <w:t>Sendo &lt;</w:t>
+      </w:r>
+      <w:proofErr w:type="spellStart"/>
+      <w:r>
+        <w:rPr>
+          <w:sz w:val="24"/>
+          <w:szCs w:val="24"/>
+        </w:rPr>
+        <w:t>tr</w:t>
+      </w:r>
+      <w:proofErr w:type="spellEnd"/>
+      <w:r>
+        <w:rPr>
+          <w:sz w:val="24"/>
+          <w:szCs w:val="24"/>
+        </w:rPr>
+        <w:t>&gt; para criar linhas</w:t>
+      </w:r>
+    </w:p>
+    <w:p>
+      <w:pPr>
+        <w:rPr>
+          <w:sz w:val="24"/>
+          <w:szCs w:val="24"/>
+        </w:rPr>
+      </w:pPr>
+      <w:r>
+        <w:rPr>
+          <w:sz w:val="24"/>
+          <w:szCs w:val="24"/>
+        </w:rPr>
+        <w:t>E &lt;</w:t>
+      </w:r>
+      <w:proofErr w:type="spellStart"/>
+      <w:r>
+        <w:rPr>
+          <w:sz w:val="24"/>
+          <w:szCs w:val="24"/>
+        </w:rPr>
+        <w:t>th</w:t>
+      </w:r>
+      <w:proofErr w:type="spellEnd"/>
+      <w:r>
+        <w:rPr>
+          <w:sz w:val="24"/>
+          <w:szCs w:val="24"/>
+        </w:rPr>
+        <w:t>&gt; para criar as colunas.</w:t>
+      </w:r>
+    </w:p>
+    <w:p>
+      <w:pPr>
+        <w:rPr>
+          <w:sz w:val="24"/>
+          <w:szCs w:val="24"/>
+        </w:rPr>
+      </w:pPr>
+    </w:p>
+    <w:p>
+      <w:pPr>
+        <w:rPr>
+          <w:sz w:val="24"/>
+          <w:szCs w:val="24"/>
+        </w:rPr>
+      </w:pPr>
+      <w:r>
+        <w:rPr>
+          <w:sz w:val="24"/>
+          <w:szCs w:val="24"/>
+        </w:rPr>
+        <w:t>Podemos também utilizar &lt;</w:t>
+      </w:r>
+      <w:proofErr w:type="spellStart"/>
+      <w:r>
+        <w:rPr>
+          <w:sz w:val="24"/>
+          <w:szCs w:val="24"/>
+        </w:rPr>
+        <w:t>tbody</w:t>
+      </w:r>
+      <w:proofErr w:type="spellEnd"/>
+      <w:r>
+        <w:rPr>
+          <w:sz w:val="24"/>
+          <w:szCs w:val="24"/>
+        </w:rPr>
+        <w:t>&gt; para demonstrar todo o corpo da tabela.</w:t>
+      </w:r>
+    </w:p>
+    <w:p>
+      <w:pPr>
+        <w:rPr>
+          <w:sz w:val="24"/>
+          <w:szCs w:val="24"/>
+        </w:rPr>
+      </w:pPr>
+      <w:r>
+        <w:rPr>
+          <w:sz w:val="24"/>
+          <w:szCs w:val="24"/>
+        </w:rPr>
+        <w:t>Onde para criar linhas e colunas seria com &lt;</w:t>
+      </w:r>
+      <w:proofErr w:type="spellStart"/>
+      <w:r>
+        <w:rPr>
+          <w:sz w:val="24"/>
+          <w:szCs w:val="24"/>
+        </w:rPr>
+        <w:t>tr</w:t>
+      </w:r>
+      <w:proofErr w:type="spellEnd"/>
+      <w:r>
+        <w:rPr>
+          <w:sz w:val="24"/>
+          <w:szCs w:val="24"/>
+        </w:rPr>
+        <w:t>&gt; e &lt;</w:t>
+      </w:r>
+      <w:proofErr w:type="spellStart"/>
+      <w:r>
+        <w:rPr>
+          <w:sz w:val="24"/>
+          <w:szCs w:val="24"/>
+        </w:rPr>
+        <w:t>td</w:t>
+      </w:r>
+      <w:proofErr w:type="spellEnd"/>
+      <w:r>
+        <w:rPr>
+          <w:sz w:val="24"/>
+          <w:szCs w:val="24"/>
+        </w:rPr>
+        <w:t>&gt;</w:t>
+      </w:r>
+    </w:p>
+    <w:p>
+      <w:pPr>
+        <w:rPr>
+          <w:sz w:val="24"/>
+          <w:szCs w:val="24"/>
+        </w:rPr>
+      </w:pPr>
+      <w:r>
+        <w:rPr>
+          <w:sz w:val="24"/>
+          <w:szCs w:val="24"/>
+        </w:rPr>
+        <w:t>Sendo &lt;</w:t>
+      </w:r>
+      <w:proofErr w:type="spellStart"/>
+      <w:r>
+        <w:rPr>
+          <w:sz w:val="24"/>
+          <w:szCs w:val="24"/>
+        </w:rPr>
+        <w:t>tr</w:t>
+      </w:r>
+      <w:proofErr w:type="spellEnd"/>
+      <w:r>
+        <w:rPr>
+          <w:sz w:val="24"/>
+          <w:szCs w:val="24"/>
+        </w:rPr>
+        <w:t>&gt; para linhas</w:t>
+      </w:r>
+    </w:p>
+    <w:p>
+      <w:pPr>
+        <w:rPr>
+          <w:sz w:val="24"/>
+          <w:szCs w:val="24"/>
+        </w:rPr>
+      </w:pPr>
+      <w:r>
+        <w:rPr>
+          <w:sz w:val="24"/>
+          <w:szCs w:val="24"/>
+        </w:rPr>
+        <w:t>E &lt;</w:t>
+      </w:r>
+      <w:proofErr w:type="spellStart"/>
+      <w:r>
+        <w:rPr>
+          <w:sz w:val="24"/>
+          <w:szCs w:val="24"/>
+        </w:rPr>
+        <w:t>td</w:t>
+      </w:r>
+      <w:proofErr w:type="spellEnd"/>
+      <w:r>
+        <w:rPr>
+          <w:sz w:val="24"/>
+          <w:szCs w:val="24"/>
+        </w:rPr>
+        <w:t>&gt; para colunas</w:t>
       </w:r>
     </w:p>
     <w:p>

</xml_diff>

<commit_message>
MiniProjeto - Confirmação de lista
</commit_message>
<xml_diff>
--- a/Anotações.docx
+++ b/Anotações.docx
@@ -1321,15 +1321,7 @@
       </w:r>
     </w:p>
     <w:p>
-      <w:pPr>
-        <w:rPr>
-          <w:lang w:val="en-US"/>
-        </w:rPr>
-      </w:pPr>
-      <w:r>
-        <w:rPr>
-          <w:lang w:val="en-US"/>
-        </w:rPr>
+      <w:r>
         <w:t>}</w:t>
       </w:r>
     </w:p>
@@ -2293,32 +2285,61 @@
       </w:r>
     </w:p>
     <w:p>
-      <w:proofErr w:type="spellStart"/>
-      <w:r>
-        <w:t>Const</w:t>
-      </w:r>
-      <w:proofErr w:type="spellEnd"/>
-      <w:r>
-        <w:t xml:space="preserve"> </w:t>
-      </w:r>
-      <w:proofErr w:type="spellStart"/>
-      <w:r>
+      <w:pPr>
+        <w:rPr>
+          <w:lang w:val="en-US"/>
+        </w:rPr>
+      </w:pPr>
+      <w:r>
+        <w:rPr>
+          <w:lang w:val="en-US"/>
+        </w:rPr>
+        <w:t xml:space="preserve">Const </w:t>
+      </w:r>
+      <w:proofErr w:type="spellStart"/>
+      <w:r>
+        <w:rPr>
+          <w:lang w:val="en-US"/>
+        </w:rPr>
         <w:t>cel</w:t>
       </w:r>
       <w:proofErr w:type="spellEnd"/>
       <w:r>
+        <w:rPr>
+          <w:lang w:val="en-US"/>
+        </w:rPr>
         <w:t xml:space="preserve"> = new </w:t>
       </w:r>
-      <w:proofErr w:type="gramStart"/>
-      <w:r>
-        <w:t>Celular(</w:t>
-      </w:r>
-      <w:proofErr w:type="gramEnd"/>
-      <w:r>
+      <w:proofErr w:type="spellStart"/>
+      <w:proofErr w:type="gramStart"/>
+      <w:r>
+        <w:rPr>
+          <w:lang w:val="en-US"/>
+        </w:rPr>
+        <w:t>Celular</w:t>
+      </w:r>
+      <w:proofErr w:type="spellEnd"/>
+      <w:r>
+        <w:rPr>
+          <w:lang w:val="en-US"/>
+        </w:rPr>
+        <w:t>(</w:t>
+      </w:r>
+      <w:proofErr w:type="gramEnd"/>
+      <w:r>
+        <w:rPr>
+          <w:lang w:val="en-US"/>
+        </w:rPr>
         <w:t>“Motorola”, 5.5, 5000)</w:t>
       </w:r>
     </w:p>
-    <w:p/>
+    <w:p>
+      <w:pPr>
+        <w:rPr>
+          <w:lang w:val="en-US"/>
+        </w:rPr>
+      </w:pPr>
+    </w:p>
     <w:p>
       <w:r>
         <w:t>Natureza dinâmica de objetos</w:t>
@@ -3793,6 +3814,342 @@
       </w:r>
     </w:p>
     <w:p>
+      <w:r>
+        <w:lastRenderedPageBreak/>
+        <w:t>Spread</w:t>
+      </w:r>
+    </w:p>
+    <w:p>
+      <w:proofErr w:type="spellStart"/>
+      <w:r>
+        <w:t>Co</w:t>
+      </w:r>
+      <w:r>
+        <w:t>nst</w:t>
+      </w:r>
+      <w:proofErr w:type="spellEnd"/>
+      <w:r>
+        <w:t xml:space="preserve"> primeiro = [1,2,3];</w:t>
+      </w:r>
+    </w:p>
+    <w:p>
+      <w:proofErr w:type="spellStart"/>
+      <w:r>
+        <w:t>Const</w:t>
+      </w:r>
+      <w:proofErr w:type="spellEnd"/>
+      <w:r>
+        <w:t xml:space="preserve"> segundo = [4,5,6];</w:t>
+      </w:r>
+    </w:p>
+    <w:p>
+      <w:proofErr w:type="spellStart"/>
+      <w:r>
+        <w:t>Const</w:t>
+      </w:r>
+      <w:proofErr w:type="spellEnd"/>
+      <w:r>
+        <w:t xml:space="preserve"> combinado = [...</w:t>
+      </w:r>
+      <w:proofErr w:type="gramStart"/>
+      <w:r>
+        <w:t>primeiro,...</w:t>
+      </w:r>
+      <w:proofErr w:type="gramEnd"/>
+      <w:r>
+        <w:t xml:space="preserve">segundo] -&gt; Irá combinar os dois </w:t>
+      </w:r>
+      <w:proofErr w:type="spellStart"/>
+      <w:r>
+        <w:t>arrays</w:t>
+      </w:r>
+      <w:proofErr w:type="spellEnd"/>
+      <w:r>
+        <w:t>.</w:t>
+      </w:r>
+    </w:p>
+    <w:p>
+      <w:r>
+        <w:t xml:space="preserve">... -&gt; Percorre o </w:t>
+      </w:r>
+      <w:proofErr w:type="spellStart"/>
+      <w:r>
+        <w:t>array</w:t>
+      </w:r>
+      <w:proofErr w:type="spellEnd"/>
+      <w:r>
+        <w:t xml:space="preserve"> e vai adicionando um por um.</w:t>
+      </w:r>
+    </w:p>
+    <w:p>
+      <w:proofErr w:type="spellStart"/>
+      <w:r>
+        <w:t>Const</w:t>
+      </w:r>
+      <w:proofErr w:type="spellEnd"/>
+      <w:r>
+        <w:t xml:space="preserve"> clonado = [...combinado]</w:t>
+      </w:r>
+    </w:p>
+    <w:p/>
+    <w:p>
+      <w:proofErr w:type="spellStart"/>
+      <w:r>
+        <w:t>Foreach</w:t>
+      </w:r>
+      <w:proofErr w:type="spellEnd"/>
+    </w:p>
+    <w:p>
+      <w:proofErr w:type="spellStart"/>
+      <w:r>
+        <w:t>Const</w:t>
+      </w:r>
+      <w:proofErr w:type="spellEnd"/>
+      <w:r>
+        <w:t xml:space="preserve"> </w:t>
+      </w:r>
+      <w:proofErr w:type="spellStart"/>
+      <w:r>
+        <w:t>numeros</w:t>
+      </w:r>
+      <w:proofErr w:type="spellEnd"/>
+      <w:r>
+        <w:t xml:space="preserve"> = [1,2,3,4,5,6]</w:t>
+      </w:r>
+    </w:p>
+    <w:p>
+      <w:proofErr w:type="spellStart"/>
+      <w:proofErr w:type="gramStart"/>
+      <w:r>
+        <w:t>numeros.forEach</w:t>
+      </w:r>
+      <w:proofErr w:type="spellEnd"/>
+      <w:proofErr w:type="gramEnd"/>
+      <w:r>
+        <w:t>(</w:t>
+      </w:r>
+      <w:proofErr w:type="spellStart"/>
+      <w:r>
+        <w:t>num,indice</w:t>
+      </w:r>
+      <w:proofErr w:type="spellEnd"/>
+      <w:r>
+        <w:t xml:space="preserve"> =&gt; console.log(</w:t>
+      </w:r>
+      <w:proofErr w:type="spellStart"/>
+      <w:r>
+        <w:t>num,indice</w:t>
+      </w:r>
+      <w:proofErr w:type="spellEnd"/>
+      <w:r>
+        <w:t>));</w:t>
+      </w:r>
+    </w:p>
+    <w:p/>
+    <w:p>
+      <w:r>
+        <w:t xml:space="preserve">Combinando </w:t>
+      </w:r>
+      <w:proofErr w:type="spellStart"/>
+      <w:r>
+        <w:t>arrays</w:t>
+      </w:r>
+      <w:proofErr w:type="spellEnd"/>
+    </w:p>
+    <w:p>
+      <w:proofErr w:type="spellStart"/>
+      <w:r>
+        <w:t>Const</w:t>
+      </w:r>
+      <w:proofErr w:type="spellEnd"/>
+      <w:r>
+        <w:t xml:space="preserve"> </w:t>
+      </w:r>
+      <w:proofErr w:type="spellStart"/>
+      <w:r>
+        <w:t>numeros</w:t>
+      </w:r>
+      <w:proofErr w:type="spellEnd"/>
+      <w:r>
+        <w:t xml:space="preserve"> = [1,2,3,4,5,6]</w:t>
+      </w:r>
+    </w:p>
+    <w:p>
+      <w:pPr>
+        <w:rPr>
+          <w:lang w:val="en-US"/>
+        </w:rPr>
+      </w:pPr>
+      <w:r>
+        <w:rPr>
+          <w:lang w:val="en-US"/>
+        </w:rPr>
+        <w:t xml:space="preserve">Const comb = </w:t>
+      </w:r>
+      <w:proofErr w:type="spellStart"/>
+      <w:proofErr w:type="gramStart"/>
+      <w:r>
+        <w:rPr>
+          <w:lang w:val="en-US"/>
+        </w:rPr>
+        <w:t>numeros.join</w:t>
+      </w:r>
+      <w:proofErr w:type="spellEnd"/>
+      <w:proofErr w:type="gramEnd"/>
+      <w:r>
+        <w:rPr>
+          <w:lang w:val="en-US"/>
+        </w:rPr>
+        <w:t>(“.”)</w:t>
+      </w:r>
+    </w:p>
+    <w:p>
+      <w:proofErr w:type="spellStart"/>
+      <w:r>
+        <w:t>Const</w:t>
+      </w:r>
+      <w:proofErr w:type="spellEnd"/>
+      <w:r>
+        <w:t xml:space="preserve"> frase = “Seja </w:t>
+      </w:r>
+      <w:proofErr w:type="spellStart"/>
+      <w:r>
+        <w:t>bem vindo</w:t>
+      </w:r>
+      <w:proofErr w:type="spellEnd"/>
+      <w:r>
+        <w:t xml:space="preserve"> ao curso”</w:t>
+      </w:r>
+    </w:p>
+    <w:p>
+      <w:proofErr w:type="spellStart"/>
+      <w:r>
+        <w:t>Const</w:t>
+      </w:r>
+      <w:proofErr w:type="spellEnd"/>
+      <w:r>
+        <w:t xml:space="preserve"> resultado = </w:t>
+      </w:r>
+      <w:proofErr w:type="spellStart"/>
+      <w:proofErr w:type="gramStart"/>
+      <w:r>
+        <w:t>frase.split</w:t>
+      </w:r>
+      <w:proofErr w:type="spellEnd"/>
+      <w:proofErr w:type="gramEnd"/>
+      <w:r>
+        <w:t>(‘ ’);</w:t>
+      </w:r>
+    </w:p>
+    <w:p>
+      <w:proofErr w:type="spellStart"/>
+      <w:r>
+        <w:t>Const</w:t>
+      </w:r>
+      <w:proofErr w:type="spellEnd"/>
+      <w:r>
+        <w:t xml:space="preserve"> </w:t>
+      </w:r>
+      <w:proofErr w:type="spellStart"/>
+      <w:r>
+        <w:t>url</w:t>
+      </w:r>
+      <w:proofErr w:type="spellEnd"/>
+      <w:r>
+        <w:t xml:space="preserve"> = </w:t>
+      </w:r>
+      <w:proofErr w:type="spellStart"/>
+      <w:proofErr w:type="gramStart"/>
+      <w:r>
+        <w:t>resultado.join</w:t>
+      </w:r>
+      <w:proofErr w:type="spellEnd"/>
+      <w:proofErr w:type="gramEnd"/>
+      <w:r>
+        <w:t>(“-”)</w:t>
+      </w:r>
+    </w:p>
+    <w:p>
+      <w:proofErr w:type="spellStart"/>
+      <w:r>
+        <w:t>Slug</w:t>
+      </w:r>
+      <w:proofErr w:type="spellEnd"/>
+      <w:r>
+        <w:t xml:space="preserve"> = URL com traços de separação</w:t>
+      </w:r>
+    </w:p>
+    <w:p/>
+    <w:p>
+      <w:r>
+        <w:t>Pegar informações do usuário.</w:t>
+      </w:r>
+      <w:r>
+        <w:br/>
+      </w:r>
+      <w:r>
+        <w:t xml:space="preserve">var entrada = </w:t>
+      </w:r>
+      <w:r>
+        <w:t>prompt (</w:t>
+      </w:r>
+      <w:r>
+        <w:t>“Mensagem mostrada ao usuário solicitando uma entrada”)</w:t>
+      </w:r>
+    </w:p>
+    <w:p/>
+    <w:p>
+      <w:r>
+        <w:t>Manipulação do DOM</w:t>
+      </w:r>
+      <w:r>
+        <w:br/>
+        <w:t xml:space="preserve">Opções de trocar o texto de uma página HTML -&gt; </w:t>
+      </w:r>
+      <w:proofErr w:type="spellStart"/>
+      <w:r>
+        <w:t>innerHTML</w:t>
+      </w:r>
+      <w:proofErr w:type="spellEnd"/>
+      <w:r>
+        <w:t xml:space="preserve">, </w:t>
+      </w:r>
+      <w:proofErr w:type="spellStart"/>
+      <w:r>
+        <w:t>innerText</w:t>
+      </w:r>
+      <w:proofErr w:type="spellEnd"/>
+      <w:r>
+        <w:t xml:space="preserve">, </w:t>
+      </w:r>
+      <w:proofErr w:type="spellStart"/>
+      <w:r>
+        <w:t>value</w:t>
+      </w:r>
+      <w:proofErr w:type="spellEnd"/>
+    </w:p>
+    <w:p>
+      <w:r>
+        <w:t xml:space="preserve">Se utilizar o </w:t>
+      </w:r>
+      <w:proofErr w:type="spellStart"/>
+      <w:r>
+        <w:t>getElementsByClassname</w:t>
+      </w:r>
+      <w:proofErr w:type="spellEnd"/>
+      <w:r>
+        <w:t xml:space="preserve"> deve utilizar o índice ao lado para retornar a propriedade que deseja alterar, pois irá retornar um </w:t>
+      </w:r>
+      <w:proofErr w:type="spellStart"/>
+      <w:r>
+        <w:t>array</w:t>
+      </w:r>
+      <w:proofErr w:type="spellEnd"/>
+      <w:r>
+        <w:t xml:space="preserve"> de informações.</w:t>
+      </w:r>
+    </w:p>
+    <w:p>
       <w:pPr>
         <w:jc w:val="center"/>
         <w:rPr>
@@ -3809,99 +4166,99 @@
           <w:sz w:val="36"/>
           <w:szCs w:val="36"/>
         </w:rPr>
+        <w:t>Imersão DEV</w:t>
+      </w:r>
+    </w:p>
+    <w:p>
+      <w:pPr>
+        <w:rPr>
+          <w:sz w:val="24"/>
+          <w:szCs w:val="24"/>
+        </w:rPr>
+      </w:pPr>
+      <w:r>
+        <w:rPr>
+          <w:sz w:val="24"/>
+          <w:szCs w:val="24"/>
+        </w:rPr>
+        <w:t xml:space="preserve">Variáveis -&gt; </w:t>
+      </w:r>
+      <w:r>
+        <w:rPr>
+          <w:sz w:val="24"/>
+          <w:szCs w:val="24"/>
+        </w:rPr>
+        <w:t>Referencias para valores definidos que serão utilizados pelo computador</w:t>
+      </w:r>
+      <w:r>
+        <w:rPr>
+          <w:sz w:val="24"/>
+          <w:szCs w:val="24"/>
+        </w:rPr>
+        <w:t>.</w:t>
+      </w:r>
+    </w:p>
+    <w:p>
+      <w:pPr>
+        <w:rPr>
+          <w:sz w:val="24"/>
+          <w:szCs w:val="24"/>
+        </w:rPr>
+      </w:pPr>
+      <w:r>
+        <w:rPr>
+          <w:sz w:val="24"/>
+          <w:szCs w:val="24"/>
+        </w:rPr>
+        <w:t>Console.log -&gt; Utilizado para mostrar algo no console</w:t>
+      </w:r>
+    </w:p>
+    <w:p>
+      <w:pPr>
+        <w:rPr>
+          <w:sz w:val="24"/>
+          <w:szCs w:val="24"/>
+        </w:rPr>
+      </w:pPr>
+      <w:proofErr w:type="spellStart"/>
+      <w:r>
+        <w:rPr>
+          <w:sz w:val="24"/>
+          <w:szCs w:val="24"/>
+        </w:rPr>
+        <w:t>toFixed</w:t>
+      </w:r>
+      <w:proofErr w:type="spellEnd"/>
+      <w:r>
+        <w:rPr>
+          <w:sz w:val="24"/>
+          <w:szCs w:val="24"/>
+        </w:rPr>
+        <w:t xml:space="preserve"> -&gt; Utilizado para limitar as casas decimais</w:t>
+      </w:r>
+    </w:p>
+    <w:p>
+      <w:pPr>
+        <w:rPr>
+          <w:sz w:val="24"/>
+          <w:szCs w:val="24"/>
+        </w:rPr>
+      </w:pPr>
+    </w:p>
+    <w:p>
+      <w:pPr>
+        <w:rPr>
+          <w:sz w:val="24"/>
+          <w:szCs w:val="24"/>
+        </w:rPr>
+      </w:pPr>
+      <w:proofErr w:type="spellStart"/>
+      <w:r>
+        <w:rPr>
+          <w:sz w:val="24"/>
+          <w:szCs w:val="24"/>
+        </w:rPr>
         <w:lastRenderedPageBreak/>
-        <w:t>Imersão DEV</w:t>
-      </w:r>
-    </w:p>
-    <w:p>
-      <w:pPr>
-        <w:rPr>
-          <w:sz w:val="24"/>
-          <w:szCs w:val="24"/>
-        </w:rPr>
-      </w:pPr>
-      <w:r>
-        <w:rPr>
-          <w:sz w:val="24"/>
-          <w:szCs w:val="24"/>
-        </w:rPr>
-        <w:t xml:space="preserve">Variáveis -&gt; </w:t>
-      </w:r>
-      <w:r>
-        <w:rPr>
-          <w:sz w:val="24"/>
-          <w:szCs w:val="24"/>
-        </w:rPr>
-        <w:t>Referencias para valores definidos que serão utilizados pelo computador</w:t>
-      </w:r>
-      <w:r>
-        <w:rPr>
-          <w:sz w:val="24"/>
-          <w:szCs w:val="24"/>
-        </w:rPr>
-        <w:t>.</w:t>
-      </w:r>
-    </w:p>
-    <w:p>
-      <w:pPr>
-        <w:rPr>
-          <w:sz w:val="24"/>
-          <w:szCs w:val="24"/>
-        </w:rPr>
-      </w:pPr>
-      <w:r>
-        <w:rPr>
-          <w:sz w:val="24"/>
-          <w:szCs w:val="24"/>
-        </w:rPr>
-        <w:t>Console.log -&gt; Utilizado para mostrar algo no console</w:t>
-      </w:r>
-    </w:p>
-    <w:p>
-      <w:pPr>
-        <w:rPr>
-          <w:sz w:val="24"/>
-          <w:szCs w:val="24"/>
-        </w:rPr>
-      </w:pPr>
-      <w:proofErr w:type="spellStart"/>
-      <w:r>
-        <w:rPr>
-          <w:sz w:val="24"/>
-          <w:szCs w:val="24"/>
-        </w:rPr>
-        <w:t>toFixed</w:t>
-      </w:r>
-      <w:proofErr w:type="spellEnd"/>
-      <w:r>
-        <w:rPr>
-          <w:sz w:val="24"/>
-          <w:szCs w:val="24"/>
-        </w:rPr>
-        <w:t xml:space="preserve"> -&gt; Utilizado para limitar as casas decimais</w:t>
-      </w:r>
-    </w:p>
-    <w:p>
-      <w:pPr>
-        <w:rPr>
-          <w:sz w:val="24"/>
-          <w:szCs w:val="24"/>
-        </w:rPr>
-      </w:pPr>
-    </w:p>
-    <w:p>
-      <w:pPr>
-        <w:rPr>
-          <w:sz w:val="24"/>
-          <w:szCs w:val="24"/>
-        </w:rPr>
-      </w:pPr>
-      <w:proofErr w:type="spellStart"/>
-      <w:r>
-        <w:rPr>
-          <w:sz w:val="24"/>
-          <w:szCs w:val="24"/>
-        </w:rPr>
         <w:t>function</w:t>
       </w:r>
       <w:proofErr w:type="spellEnd"/>
@@ -4520,7 +4877,6 @@
           <w:sz w:val="24"/>
           <w:szCs w:val="24"/>
         </w:rPr>
-        <w:lastRenderedPageBreak/>
         <w:t>teste.push</w:t>
       </w:r>
       <w:proofErr w:type="spellEnd"/>
@@ -4663,6 +5019,7 @@
           <w:sz w:val="24"/>
           <w:szCs w:val="24"/>
         </w:rPr>
+        <w:lastRenderedPageBreak/>
         <w:t>Após isso podemos utilizar &lt;</w:t>
       </w:r>
       <w:proofErr w:type="spellStart"/>
@@ -5405,7 +5762,7 @@
   <w:style w:type="paragraph" w:default="1" w:styleId="Normal">
     <w:name w:val="Normal"/>
     <w:qFormat/>
-    <w:rsid w:val="00B118A7"/>
+    <w:rsid w:val="007B3275"/>
   </w:style>
   <w:style w:type="character" w:default="1" w:styleId="Fontepargpadro">
     <w:name w:val="Default Paragraph Font"/>

</xml_diff>

<commit_message>
Aula 7 - SuperTrunfo
</commit_message>
<xml_diff>
--- a/Anotações.docx
+++ b/Anotações.docx
@@ -3389,15 +3389,32 @@
         </w:rPr>
         <w:t xml:space="preserve">Find JavaScript -&gt; </w:t>
       </w:r>
-      <w:hyperlink r:id="rId7" w:history="1">
-        <w:r>
-          <w:rPr>
-            <w:rStyle w:val="Hyperlink"/>
-            <w:lang w:val="en-US"/>
-          </w:rPr>
-          <w:t>https://developer.mozilla.org/pt-BR/docs/Web/JavaScript/Reference/Global_Objects/Array/find</w:t>
-        </w:r>
-      </w:hyperlink>
+      <w:r>
+        <w:fldChar w:fldCharType="begin"/>
+      </w:r>
+      <w:r>
+        <w:rPr>
+          <w:lang w:val="en-US"/>
+        </w:rPr>
+        <w:instrText xml:space="preserve"> HYPERLINK "https://developer.mozilla.org/pt-BR/docs/Web/JavaScript/Reference/Global_Objects/Array/find" </w:instrText>
+      </w:r>
+      <w:r>
+        <w:fldChar w:fldCharType="separate"/>
+      </w:r>
+      <w:r>
+        <w:rPr>
+          <w:rStyle w:val="Hyperlink"/>
+          <w:lang w:val="en-US"/>
+        </w:rPr>
+        <w:t>https://developer.mozilla.org/pt-BR/docs/Web/JavaScript/Reference/Global_Objects/Array/find</w:t>
+      </w:r>
+      <w:r>
+        <w:rPr>
+          <w:rStyle w:val="Hyperlink"/>
+          <w:lang w:val="en-US"/>
+        </w:rPr>
+        <w:fldChar w:fldCharType="end"/>
+      </w:r>
     </w:p>
     <w:p>
       <w:r>
@@ -3975,32 +3992,8 @@
       </w:r>
     </w:p>
     <w:p>
-      <w:pPr>
-        <w:rPr>
-          <w:lang w:val="en-US"/>
-        </w:rPr>
-      </w:pPr>
-      <w:r>
-        <w:rPr>
-          <w:lang w:val="en-US"/>
-        </w:rPr>
-        <w:t xml:space="preserve">Const comb = </w:t>
-      </w:r>
-      <w:proofErr w:type="spellStart"/>
-      <w:proofErr w:type="gramStart"/>
-      <w:r>
-        <w:rPr>
-          <w:lang w:val="en-US"/>
-        </w:rPr>
-        <w:t>numeros.join</w:t>
-      </w:r>
-      <w:proofErr w:type="spellEnd"/>
-      <w:proofErr w:type="gramEnd"/>
-      <w:r>
-        <w:rPr>
-          <w:lang w:val="en-US"/>
-        </w:rPr>
-        <w:t>(“.”)</w:t>
+      <w:r>
+        <w:t>Const comb = numeros.join(“.”)</w:t>
       </w:r>
     </w:p>
     <w:p>
@@ -4642,7 +4635,7 @@
                     <pic:cNvPicPr/>
                   </pic:nvPicPr>
                   <pic:blipFill>
-                    <a:blip r:embed="rId8"/>
+                    <a:blip r:embed="rId7"/>
                     <a:stretch>
                       <a:fillRect/>
                     </a:stretch>

</xml_diff>